<commit_message>
back to hashmap + set
</commit_message>
<xml_diff>
--- a/dokumentasi.docx
+++ b/dokumentasi.docx
@@ -1,6 +1,6 @@
 
 <file path=word/document.xml><?xml version="1.0" encoding="utf-8"?>
-<w:document xmlns:wpc="http://schemas.microsoft.com/office/word/2010/wordprocessingCanvas" xmlns:mc="http://schemas.openxmlformats.org/markup-compatibility/2006" xmlns:o="urn:schemas-microsoft-com:office:office" xmlns:r="http://schemas.openxmlformats.org/officeDocument/2006/relationships" xmlns:m="http://schemas.openxmlformats.org/officeDocument/2006/math" xmlns:v="urn:schemas-microsoft-com:vml" xmlns:wp14="http://schemas.microsoft.com/office/word/2010/wordprocessingDrawing" xmlns:wp="http://schemas.openxmlformats.org/drawingml/2006/wordprocessingDrawing" xmlns:w10="urn:schemas-microsoft-com:office:word" xmlns:w="http://schemas.openxmlformats.org/wordprocessingml/2006/main" xmlns:w14="http://schemas.microsoft.com/office/word/2010/wordml" xmlns:w15="http://schemas.microsoft.com/office/word/2012/wordml" xmlns:wpg="http://schemas.microsoft.com/office/word/2010/wordprocessingGroup" xmlns:wpi="http://schemas.microsoft.com/office/word/2010/wordprocessingInk" xmlns:wne="http://schemas.microsoft.com/office/word/2006/wordml" xmlns:wps="http://schemas.microsoft.com/office/word/2010/wordprocessingShape" mc:Ignorable="w14 w15 wp14">
+<w:document xmlns:wpc="http://schemas.microsoft.com/office/word/2010/wordprocessingCanvas" xmlns:mc="http://schemas.openxmlformats.org/markup-compatibility/2006" xmlns:o="urn:schemas-microsoft-com:office:office" xmlns:r="http://schemas.openxmlformats.org/officeDocument/2006/relationships" xmlns:m="http://schemas.openxmlformats.org/officeDocument/2006/math" xmlns:v="urn:schemas-microsoft-com:vml" xmlns:wp14="http://schemas.microsoft.com/office/word/2010/wordprocessingDrawing" xmlns:wp="http://schemas.openxmlformats.org/drawingml/2006/wordprocessingDrawing" xmlns:w10="urn:schemas-microsoft-com:office:word" xmlns:w="http://schemas.openxmlformats.org/wordprocessingml/2006/main" xmlns:w14="http://schemas.microsoft.com/office/word/2010/wordml" xmlns:wpg="http://schemas.microsoft.com/office/word/2010/wordprocessingGroup" xmlns:wpi="http://schemas.microsoft.com/office/word/2010/wordprocessingInk" xmlns:wne="http://schemas.microsoft.com/office/word/2006/wordml" xmlns:wps="http://schemas.microsoft.com/office/word/2010/wordprocessingShape" mc:Ignorable="w14 wp14">
   <w:body>
     <w:p>
       <w:pPr>
@@ -2092,21 +2092,7 @@
         <w:rPr>
           <w:rFonts w:eastAsiaTheme="minorEastAsia"/>
         </w:rPr>
-        <w:t xml:space="preserve"> </w:t>
-      </w:r>
-      <w:proofErr w:type="spellStart"/>
-      <w:r>
-        <w:rPr>
-          <w:rFonts w:eastAsiaTheme="minorEastAsia"/>
-        </w:rPr>
-        <w:t>adalah</w:t>
-      </w:r>
-      <w:proofErr w:type="spellEnd"/>
-      <w:r>
-        <w:rPr>
-          <w:rFonts w:eastAsiaTheme="minorEastAsia"/>
-        </w:rPr>
-        <w:t xml:space="preserve"> </w:t>
+        <w:t xml:space="preserve"> adalah </w:t>
       </w:r>
       <w:proofErr w:type="spellStart"/>
       <w:r>
@@ -2421,7 +2407,7 @@
           </mc:Choice>
           <mc:Fallback>
             <w:pict>
-              <v:oval w14:anchorId="218B7B72" id="Oval 5" o:spid="_x0000_s1026" style="position:absolute;margin-left:340.25pt;margin-top:20.55pt;width:37.35pt;height:37.35pt;z-index:251665408;visibility:visible;mso-wrap-style:square;mso-wrap-distance-left:9pt;mso-wrap-distance-top:0;mso-wrap-distance-right:9pt;mso-wrap-distance-bottom:0;mso-position-horizontal:absolute;mso-position-horizontal-relative:text;mso-position-vertical:absolute;mso-position-vertical-relative:text;v-text-anchor:middle" o:gfxdata="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" fillcolor="white [3201]" strokecolor="#f79646 [3209]" strokeweight="2pt">
+              <v:oval id="Oval 5" o:spid="_x0000_s1026" style="position:absolute;margin-left:340.25pt;margin-top:20.55pt;width:37.35pt;height:37.35pt;z-index:251665408;visibility:visible;mso-wrap-style:square;mso-wrap-distance-left:9pt;mso-wrap-distance-top:0;mso-wrap-distance-right:9pt;mso-wrap-distance-bottom:0;mso-position-horizontal:absolute;mso-position-horizontal-relative:text;mso-position-vertical:absolute;mso-position-vertical-relative:text;v-text-anchor:middle" o:gfxdata="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" fillcolor="white [3201]" strokecolor="#f79646 [3209]" strokeweight="2pt">
                 <v:textbox>
                   <w:txbxContent>
                     <w:p>
@@ -2512,7 +2498,7 @@
           </mc:Choice>
           <mc:Fallback>
             <w:pict>
-              <v:rect w14:anchorId="4EEF639B" id="Rectangle 1" o:spid="_x0000_s1027" style="position:absolute;margin-left:89.55pt;margin-top:20.5pt;width:59.05pt;height:45.5pt;z-index:251659264;visibility:visible;mso-wrap-style:square;mso-wrap-distance-left:9pt;mso-wrap-distance-top:0;mso-wrap-distance-right:9pt;mso-wrap-distance-bottom:0;mso-position-horizontal:absolute;mso-position-horizontal-relative:text;mso-position-vertical:absolute;mso-position-vertical-relative:text;v-text-anchor:middle" o:gfxdata="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" fillcolor="white [3201]" strokecolor="#f79646 [3209]" strokeweight="2pt">
+              <v:rect id="Rectangle 1" o:spid="_x0000_s1027" style="position:absolute;margin-left:89.55pt;margin-top:20.5pt;width:59.05pt;height:45.5pt;z-index:251659264;visibility:visible;mso-wrap-style:square;mso-wrap-distance-left:9pt;mso-wrap-distance-top:0;mso-wrap-distance-right:9pt;mso-wrap-distance-bottom:0;mso-position-horizontal:absolute;mso-position-horizontal-relative:text;mso-position-vertical:absolute;mso-position-vertical-relative:text;v-text-anchor:middle" o:gfxdata="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" fillcolor="white [3201]" strokecolor="#f79646 [3209]" strokeweight="2pt">
                 <v:textbox>
                   <w:txbxContent>
                     <w:p>
@@ -2605,7 +2591,7 @@
           </mc:Choice>
           <mc:Fallback>
             <w:pict>
-              <v:rect w14:anchorId="00353FB1" id="Rectangle 2" o:spid="_x0000_s1028" style="position:absolute;margin-left:149.05pt;margin-top:17.55pt;width:59.05pt;height:45.5pt;z-index:251661312;visibility:visible;mso-wrap-style:square;mso-wrap-distance-left:9pt;mso-wrap-distance-top:0;mso-wrap-distance-right:9pt;mso-wrap-distance-bottom:0;mso-position-horizontal:absolute;mso-position-horizontal-relative:text;mso-position-vertical:absolute;mso-position-vertical-relative:text;v-text-anchor:middle" o:gfxdata="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" fillcolor="white [3201]" strokecolor="#f79646 [3209]" strokeweight="2pt">
+              <v:rect id="Rectangle 2" o:spid="_x0000_s1028" style="position:absolute;margin-left:149.05pt;margin-top:17.55pt;width:59.05pt;height:45.5pt;z-index:251661312;visibility:visible;mso-wrap-style:square;mso-wrap-distance-left:9pt;mso-wrap-distance-top:0;mso-wrap-distance-right:9pt;mso-wrap-distance-bottom:0;mso-position-horizontal:absolute;mso-position-horizontal-relative:text;mso-position-vertical:absolute;mso-position-vertical-relative:text;v-text-anchor:middle" o:gfxdata="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" fillcolor="white [3201]" strokecolor="#f79646 [3209]" strokeweight="2pt">
                 <v:textbox>
                   <w:txbxContent>
                     <w:p>
@@ -2685,7 +2671,7 @@
               </wp:anchor>
             </w:drawing>
           </mc:Choice>
-          <mc:Fallback>
+          <mc:Fallback xmlns:w15="http://schemas.microsoft.com/office/word/2012/wordml">
             <w:pict>
               <v:line w14:anchorId="2FFF91A5" id="Straight Connector 10" o:spid="_x0000_s1026" style="position:absolute;flip:x;z-index:251674624;visibility:visible;mso-wrap-style:square;mso-width-percent:0;mso-height-percent:0;mso-wrap-distance-left:9pt;mso-wrap-distance-top:0;mso-wrap-distance-right:9pt;mso-wrap-distance-bottom:0;mso-position-horizontal:absolute;mso-position-horizontal-relative:text;mso-position-vertical:absolute;mso-position-vertical-relative:text;mso-width-percent:0;mso-height-percent:0;mso-width-relative:margin;mso-height-relative:margin" from="335.55pt,2.6pt" to="349.15pt,30.45pt" o:gfxdata="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" strokecolor="#4579b8 [3044]"/>
             </w:pict>
@@ -2749,7 +2735,7 @@
               </wp:anchor>
             </w:drawing>
           </mc:Choice>
-          <mc:Fallback>
+          <mc:Fallback xmlns:w15="http://schemas.microsoft.com/office/word/2012/wordml">
             <w:pict>
               <v:line w14:anchorId="2D4991E5" id="Straight Connector 8" o:spid="_x0000_s1026" style="position:absolute;z-index:251670528;visibility:visible;mso-wrap-style:square;mso-height-percent:0;mso-wrap-distance-left:9pt;mso-wrap-distance-top:0;mso-wrap-distance-right:9pt;mso-wrap-distance-bottom:0;mso-position-horizontal:absolute;mso-position-horizontal-relative:text;mso-position-vertical:absolute;mso-position-vertical-relative:text;mso-height-percent:0;mso-height-relative:margin" from="370.85pt,2.6pt" to="390.5pt,37.25pt" o:gfxdata="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" strokecolor="#4579b8 [3044]"/>
             </w:pict>
@@ -2819,7 +2805,7 @@
               </wp:anchor>
             </w:drawing>
           </mc:Choice>
-          <mc:Fallback>
+          <mc:Fallback xmlns:w15="http://schemas.microsoft.com/office/word/2012/wordml">
             <w:pict>
               <v:shapetype w14:anchorId="5D0B9B8E" id="_x0000_t32" coordsize="21600,21600" o:spt="32" o:oned="t" path="m,l21600,21600e" filled="f">
                 <v:path arrowok="t" fillok="f" o:connecttype="none"/>
@@ -2905,7 +2891,7 @@
           </mc:Choice>
           <mc:Fallback>
             <w:pict>
-              <v:rect w14:anchorId="30A13F31" id="Rectangle 3" o:spid="_x0000_s1029" style="position:absolute;margin-left:89.35pt;margin-top:15.2pt;width:59.05pt;height:45.5pt;z-index:251663360;visibility:visible;mso-wrap-style:square;mso-wrap-distance-left:9pt;mso-wrap-distance-top:0;mso-wrap-distance-right:9pt;mso-wrap-distance-bottom:0;mso-position-horizontal:absolute;mso-position-horizontal-relative:text;mso-position-vertical:absolute;mso-position-vertical-relative:text;v-text-anchor:middle" o:gfxdata="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" fillcolor="white [3201]" strokecolor="#f79646 [3209]" strokeweight="2pt">
+              <v:rect id="Rectangle 3" o:spid="_x0000_s1029" style="position:absolute;margin-left:89.35pt;margin-top:15.2pt;width:59.05pt;height:45.5pt;z-index:251663360;visibility:visible;mso-wrap-style:square;mso-wrap-distance-left:9pt;mso-wrap-distance-top:0;mso-wrap-distance-right:9pt;mso-wrap-distance-bottom:0;mso-position-horizontal:absolute;mso-position-horizontal-relative:text;mso-position-vertical:absolute;mso-position-vertical-relative:text;v-text-anchor:middle" o:gfxdata="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" fillcolor="white [3201]" strokecolor="#f79646 [3209]" strokeweight="2pt">
                 <v:textbox>
                   <w:txbxContent>
                     <w:p>
@@ -2985,7 +2971,7 @@
               </wp:anchor>
             </w:drawing>
           </mc:Choice>
-          <mc:Fallback>
+          <mc:Fallback xmlns:w15="http://schemas.microsoft.com/office/word/2012/wordml">
             <w:pict>
               <v:line w14:anchorId="504E473A" id="Straight Connector 9" o:spid="_x0000_s1026" style="position:absolute;z-index:251672576;visibility:visible;mso-wrap-style:square;mso-width-percent:0;mso-height-percent:0;mso-wrap-distance-left:9pt;mso-wrap-distance-top:0;mso-wrap-distance-right:9pt;mso-wrap-distance-bottom:0;mso-position-horizontal:absolute;mso-position-horizontal-relative:text;mso-position-vertical:absolute;mso-position-vertical-relative:text;mso-width-percent:0;mso-height-percent:0;mso-width-relative:margin;mso-height-relative:margin" from="349.15pt,24.05pt" to="382.45pt,24.05pt" o:gfxdata="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" strokecolor="#4579b8 [3044]"/>
             </w:pict>
@@ -3065,7 +3051,7 @@
           </mc:Choice>
           <mc:Fallback>
             <w:pict>
-              <v:oval w14:anchorId="5722B503" id="Oval 7" o:spid="_x0000_s1030" style="position:absolute;margin-left:311.5pt;margin-top:4pt;width:37.35pt;height:37.35pt;z-index:251669504;visibility:visible;mso-wrap-style:square;mso-wrap-distance-left:9pt;mso-wrap-distance-top:0;mso-wrap-distance-right:9pt;mso-wrap-distance-bottom:0;mso-position-horizontal:absolute;mso-position-horizontal-relative:text;mso-position-vertical:absolute;mso-position-vertical-relative:text;v-text-anchor:middle" o:gfxdata="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" fillcolor="white [3201]" strokecolor="#f79646 [3209]" strokeweight="2pt">
+              <v:oval id="Oval 7" o:spid="_x0000_s1030" style="position:absolute;margin-left:311.5pt;margin-top:4pt;width:37.35pt;height:37.35pt;z-index:251669504;visibility:visible;mso-wrap-style:square;mso-wrap-distance-left:9pt;mso-wrap-distance-top:0;mso-wrap-distance-right:9pt;mso-wrap-distance-bottom:0;mso-position-horizontal:absolute;mso-position-horizontal-relative:text;mso-position-vertical:absolute;mso-position-vertical-relative:text;v-text-anchor:middle" o:gfxdata="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" fillcolor="white [3201]" strokecolor="#f79646 [3209]" strokeweight="2pt">
                 <v:textbox>
                   <w:txbxContent>
                     <w:p>
@@ -3156,7 +3142,7 @@
           </mc:Choice>
           <mc:Fallback>
             <w:pict>
-              <v:oval w14:anchorId="5836EDAC" id="Oval 6" o:spid="_x0000_s1031" style="position:absolute;margin-left:382.1pt;margin-top:4.75pt;width:37.35pt;height:37.35pt;z-index:251667456;visibility:visible;mso-wrap-style:square;mso-wrap-distance-left:9pt;mso-wrap-distance-top:0;mso-wrap-distance-right:9pt;mso-wrap-distance-bottom:0;mso-position-horizontal:absolute;mso-position-horizontal-relative:text;mso-position-vertical:absolute;mso-position-vertical-relative:text;v-text-anchor:middle" o:gfxdata="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" fillcolor="white [3201]" strokecolor="#f79646 [3209]" strokeweight="2pt">
+              <v:oval id="Oval 6" o:spid="_x0000_s1031" style="position:absolute;margin-left:382.1pt;margin-top:4.75pt;width:37.35pt;height:37.35pt;z-index:251667456;visibility:visible;mso-wrap-style:square;mso-wrap-distance-left:9pt;mso-wrap-distance-top:0;mso-wrap-distance-right:9pt;mso-wrap-distance-bottom:0;mso-position-horizontal:absolute;mso-position-horizontal-relative:text;mso-position-vertical:absolute;mso-position-vertical-relative:text;v-text-anchor:middle" o:gfxdata="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" fillcolor="white [3201]" strokecolor="#f79646 [3209]" strokeweight="2pt">
                 <v:textbox>
                   <w:txbxContent>
                     <w:p>
@@ -12805,8 +12791,797 @@
       <w:proofErr w:type="spellEnd"/>
     </w:p>
     <w:p>
-      <w:r>
-        <w:t xml:space="preserve">Program yang </w:t>
+      <w:pPr>
+        <w:pStyle w:val="Heading2"/>
+      </w:pPr>
+      <w:r>
+        <w:t xml:space="preserve">4.1 </w:t>
+      </w:r>
+      <w:proofErr w:type="spellStart"/>
+      <w:r>
+        <w:t>Contoh</w:t>
+      </w:r>
+      <w:proofErr w:type="spellEnd"/>
+      <w:r>
+        <w:t xml:space="preserve"> </w:t>
+      </w:r>
+      <w:proofErr w:type="spellStart"/>
+      <w:r>
+        <w:t>eksekusi</w:t>
+      </w:r>
+      <w:proofErr w:type="spellEnd"/>
+    </w:p>
+    <w:p>
+      <w:pPr>
+        <w:jc w:val="both"/>
+      </w:pPr>
+      <w:proofErr w:type="gramStart"/>
+      <w:r>
+        <w:t xml:space="preserve">Class </w:t>
+      </w:r>
+      <w:proofErr w:type="spellStart"/>
+      <w:r>
+        <w:t>utama</w:t>
+      </w:r>
+      <w:proofErr w:type="spellEnd"/>
+      <w:r>
+        <w:t xml:space="preserve"> </w:t>
+      </w:r>
+      <w:proofErr w:type="spellStart"/>
+      <w:r>
+        <w:t>pada</w:t>
+      </w:r>
+      <w:proofErr w:type="spellEnd"/>
+      <w:r>
+        <w:t xml:space="preserve"> program </w:t>
+      </w:r>
+      <w:proofErr w:type="spellStart"/>
+      <w:r>
+        <w:t>adalah</w:t>
+      </w:r>
+      <w:proofErr w:type="spellEnd"/>
+      <w:r>
+        <w:t xml:space="preserve"> Runner.java.</w:t>
+      </w:r>
+      <w:proofErr w:type="gramEnd"/>
+      <w:r>
+        <w:t xml:space="preserve"> </w:t>
+      </w:r>
+      <w:proofErr w:type="spellStart"/>
+      <w:r>
+        <w:t>Apabila</w:t>
+      </w:r>
+      <w:proofErr w:type="spellEnd"/>
+      <w:r>
+        <w:t xml:space="preserve"> </w:t>
+      </w:r>
+      <w:proofErr w:type="spellStart"/>
+      <w:r>
+        <w:t>dijalankan</w:t>
+      </w:r>
+      <w:proofErr w:type="spellEnd"/>
+      <w:r>
+        <w:t xml:space="preserve">, program </w:t>
+      </w:r>
+      <w:proofErr w:type="spellStart"/>
+      <w:proofErr w:type="gramStart"/>
+      <w:r>
+        <w:t>akan</w:t>
+      </w:r>
+      <w:proofErr w:type="spellEnd"/>
+      <w:proofErr w:type="gramEnd"/>
+      <w:r>
+        <w:t xml:space="preserve"> </w:t>
+      </w:r>
+      <w:proofErr w:type="spellStart"/>
+      <w:r>
+        <w:t>menampilkan</w:t>
+      </w:r>
+      <w:proofErr w:type="spellEnd"/>
+      <w:r>
+        <w:t xml:space="preserve"> </w:t>
+      </w:r>
+      <w:proofErr w:type="spellStart"/>
+      <w:r>
+        <w:t>sebuah</w:t>
+      </w:r>
+      <w:proofErr w:type="spellEnd"/>
+      <w:r>
+        <w:t xml:space="preserve"> </w:t>
+      </w:r>
+      <w:r>
+        <w:rPr>
+          <w:i/>
+        </w:rPr>
+        <w:t>graphical user interface</w:t>
+      </w:r>
+      <w:r>
+        <w:t xml:space="preserve"> </w:t>
+      </w:r>
+      <w:proofErr w:type="spellStart"/>
+      <w:r>
+        <w:t>berupa</w:t>
+      </w:r>
+      <w:proofErr w:type="spellEnd"/>
+      <w:r>
+        <w:t xml:space="preserve"> panel </w:t>
+      </w:r>
+      <w:proofErr w:type="spellStart"/>
+      <w:r>
+        <w:t>dan</w:t>
+      </w:r>
+      <w:proofErr w:type="spellEnd"/>
+      <w:r>
+        <w:t xml:space="preserve"> button. Program </w:t>
+      </w:r>
+      <w:proofErr w:type="spellStart"/>
+      <w:proofErr w:type="gramStart"/>
+      <w:r>
+        <w:t>akan</w:t>
+      </w:r>
+      <w:proofErr w:type="spellEnd"/>
+      <w:proofErr w:type="gramEnd"/>
+      <w:r>
+        <w:t xml:space="preserve"> </w:t>
+      </w:r>
+      <w:proofErr w:type="spellStart"/>
+      <w:r>
+        <w:t>mensimulasikan</w:t>
+      </w:r>
+      <w:proofErr w:type="spellEnd"/>
+      <w:r>
+        <w:t xml:space="preserve"> </w:t>
+      </w:r>
+      <w:r>
+        <w:rPr>
+          <w:i/>
+        </w:rPr>
+        <w:t>map coloring problem</w:t>
+      </w:r>
+      <w:r>
+        <w:t xml:space="preserve"> </w:t>
+      </w:r>
+      <w:proofErr w:type="spellStart"/>
+      <w:r>
+        <w:t>dengan</w:t>
+      </w:r>
+      <w:proofErr w:type="spellEnd"/>
+      <w:r>
+        <w:t xml:space="preserve"> </w:t>
+      </w:r>
+      <w:proofErr w:type="spellStart"/>
+      <w:r>
+        <w:t>peta</w:t>
+      </w:r>
+      <w:proofErr w:type="spellEnd"/>
+      <w:r>
+        <w:t xml:space="preserve"> </w:t>
+      </w:r>
+      <w:proofErr w:type="spellStart"/>
+      <w:r>
+        <w:t>sebagai</w:t>
+      </w:r>
+      <w:proofErr w:type="spellEnd"/>
+      <w:r>
+        <w:t xml:space="preserve"> input </w:t>
+      </w:r>
+      <w:proofErr w:type="spellStart"/>
+      <w:r>
+        <w:t>dari</w:t>
+      </w:r>
+      <w:proofErr w:type="spellEnd"/>
+      <w:r>
+        <w:t xml:space="preserve"> </w:t>
+      </w:r>
+      <w:proofErr w:type="spellStart"/>
+      <w:r>
+        <w:t>pengguna</w:t>
+      </w:r>
+      <w:proofErr w:type="spellEnd"/>
+      <w:r>
+        <w:t xml:space="preserve">. </w:t>
+      </w:r>
+      <w:proofErr w:type="spellStart"/>
+      <w:proofErr w:type="gramStart"/>
+      <w:r>
+        <w:t>Setiap</w:t>
+      </w:r>
+      <w:proofErr w:type="spellEnd"/>
+      <w:r>
+        <w:t xml:space="preserve"> </w:t>
+      </w:r>
+      <w:proofErr w:type="spellStart"/>
+      <w:r>
+        <w:t>daerah</w:t>
+      </w:r>
+      <w:proofErr w:type="spellEnd"/>
+      <w:r>
+        <w:t xml:space="preserve"> </w:t>
+      </w:r>
+      <w:proofErr w:type="spellStart"/>
+      <w:r>
+        <w:t>diwakili</w:t>
+      </w:r>
+      <w:proofErr w:type="spellEnd"/>
+      <w:r>
+        <w:t xml:space="preserve"> </w:t>
+      </w:r>
+      <w:proofErr w:type="spellStart"/>
+      <w:r>
+        <w:t>oleh</w:t>
+      </w:r>
+      <w:proofErr w:type="spellEnd"/>
+      <w:r>
+        <w:t xml:space="preserve"> </w:t>
+      </w:r>
+      <w:proofErr w:type="spellStart"/>
+      <w:r>
+        <w:t>sebuah</w:t>
+      </w:r>
+      <w:proofErr w:type="spellEnd"/>
+      <w:r>
+        <w:t xml:space="preserve"> </w:t>
+      </w:r>
+      <w:proofErr w:type="spellStart"/>
+      <w:r>
+        <w:t>bentuk</w:t>
+      </w:r>
+      <w:proofErr w:type="spellEnd"/>
+      <w:r>
+        <w:t>.</w:t>
+      </w:r>
+      <w:proofErr w:type="gramEnd"/>
+      <w:r>
+        <w:t xml:space="preserve"> </w:t>
+      </w:r>
+      <w:proofErr w:type="spellStart"/>
+      <w:proofErr w:type="gramStart"/>
+      <w:r>
+        <w:t>Tersedia</w:t>
+      </w:r>
+      <w:proofErr w:type="spellEnd"/>
+      <w:r>
+        <w:t xml:space="preserve"> 2 </w:t>
+      </w:r>
+      <w:proofErr w:type="spellStart"/>
+      <w:r>
+        <w:t>pilihan</w:t>
+      </w:r>
+      <w:proofErr w:type="spellEnd"/>
+      <w:r>
+        <w:t xml:space="preserve"> </w:t>
+      </w:r>
+      <w:proofErr w:type="spellStart"/>
+      <w:r>
+        <w:t>bentuk</w:t>
+      </w:r>
+      <w:proofErr w:type="spellEnd"/>
+      <w:r>
+        <w:t xml:space="preserve">, </w:t>
+      </w:r>
+      <w:proofErr w:type="spellStart"/>
+      <w:r>
+        <w:t>yaitu</w:t>
+      </w:r>
+      <w:proofErr w:type="spellEnd"/>
+      <w:r>
+        <w:t xml:space="preserve"> </w:t>
+      </w:r>
+      <w:proofErr w:type="spellStart"/>
+      <w:r>
+        <w:t>persegi</w:t>
+      </w:r>
+      <w:proofErr w:type="spellEnd"/>
+      <w:r>
+        <w:t xml:space="preserve"> </w:t>
+      </w:r>
+      <w:proofErr w:type="spellStart"/>
+      <w:r>
+        <w:t>dan</w:t>
+      </w:r>
+      <w:proofErr w:type="spellEnd"/>
+      <w:r>
+        <w:t xml:space="preserve"> </w:t>
+      </w:r>
+      <w:proofErr w:type="spellStart"/>
+      <w:r>
+        <w:t>persegi</w:t>
+      </w:r>
+      <w:proofErr w:type="spellEnd"/>
+      <w:r>
+        <w:t xml:space="preserve"> </w:t>
+      </w:r>
+      <w:proofErr w:type="spellStart"/>
+      <w:r>
+        <w:t>panjang</w:t>
+      </w:r>
+      <w:proofErr w:type="spellEnd"/>
+      <w:r>
+        <w:t>.</w:t>
+      </w:r>
+      <w:proofErr w:type="gramEnd"/>
+      <w:r>
+        <w:t xml:space="preserve"> </w:t>
+      </w:r>
+      <w:proofErr w:type="spellStart"/>
+      <w:proofErr w:type="gramStart"/>
+      <w:r>
+        <w:t>Pengguna</w:t>
+      </w:r>
+      <w:proofErr w:type="spellEnd"/>
+      <w:r>
+        <w:t xml:space="preserve"> </w:t>
+      </w:r>
+      <w:proofErr w:type="spellStart"/>
+      <w:r>
+        <w:t>dapat</w:t>
+      </w:r>
+      <w:proofErr w:type="spellEnd"/>
+      <w:r>
+        <w:t xml:space="preserve"> </w:t>
+      </w:r>
+      <w:proofErr w:type="spellStart"/>
+      <w:r>
+        <w:t>memilih</w:t>
+      </w:r>
+      <w:proofErr w:type="spellEnd"/>
+      <w:r>
+        <w:t xml:space="preserve"> </w:t>
+      </w:r>
+      <w:proofErr w:type="spellStart"/>
+      <w:r>
+        <w:t>bentuk</w:t>
+      </w:r>
+      <w:proofErr w:type="spellEnd"/>
+      <w:r>
+        <w:t xml:space="preserve"> </w:t>
+      </w:r>
+      <w:proofErr w:type="spellStart"/>
+      <w:r>
+        <w:t>dengan</w:t>
+      </w:r>
+      <w:proofErr w:type="spellEnd"/>
+      <w:r>
+        <w:t xml:space="preserve"> </w:t>
+      </w:r>
+      <w:proofErr w:type="spellStart"/>
+      <w:r>
+        <w:t>mengklik</w:t>
+      </w:r>
+      <w:proofErr w:type="spellEnd"/>
+      <w:r>
+        <w:t xml:space="preserve"> button yang </w:t>
+      </w:r>
+      <w:proofErr w:type="spellStart"/>
+      <w:r>
+        <w:t>bersesuaian</w:t>
+      </w:r>
+      <w:proofErr w:type="spellEnd"/>
+      <w:r>
+        <w:t>.</w:t>
+      </w:r>
+      <w:proofErr w:type="gramEnd"/>
+      <w:r>
+        <w:t xml:space="preserve"> </w:t>
+      </w:r>
+    </w:p>
+    <w:p>
+      <w:proofErr w:type="spellStart"/>
+      <w:proofErr w:type="gramStart"/>
+      <w:r>
+        <w:t>Untuk</w:t>
+      </w:r>
+      <w:proofErr w:type="spellEnd"/>
+      <w:r>
+        <w:t xml:space="preserve"> </w:t>
+      </w:r>
+      <w:proofErr w:type="spellStart"/>
+      <w:r>
+        <w:t>membuat</w:t>
+      </w:r>
+      <w:proofErr w:type="spellEnd"/>
+      <w:r>
+        <w:t xml:space="preserve"> </w:t>
+      </w:r>
+      <w:proofErr w:type="spellStart"/>
+      <w:r>
+        <w:t>peta</w:t>
+      </w:r>
+      <w:proofErr w:type="spellEnd"/>
+      <w:r>
+        <w:t xml:space="preserve"> </w:t>
+      </w:r>
+      <w:proofErr w:type="spellStart"/>
+      <w:r>
+        <w:t>pada</w:t>
+      </w:r>
+      <w:proofErr w:type="spellEnd"/>
+      <w:r>
+        <w:t xml:space="preserve"> panel, </w:t>
+      </w:r>
+      <w:proofErr w:type="spellStart"/>
+      <w:r>
+        <w:t>pengguna</w:t>
+      </w:r>
+      <w:proofErr w:type="spellEnd"/>
+      <w:r>
+        <w:t xml:space="preserve"> </w:t>
+      </w:r>
+      <w:proofErr w:type="spellStart"/>
+      <w:r>
+        <w:t>dapat</w:t>
+      </w:r>
+      <w:proofErr w:type="spellEnd"/>
+      <w:r>
+        <w:t xml:space="preserve"> </w:t>
+      </w:r>
+      <w:proofErr w:type="spellStart"/>
+      <w:r>
+        <w:t>mengklik</w:t>
+      </w:r>
+      <w:proofErr w:type="spellEnd"/>
+      <w:r>
+        <w:t xml:space="preserve"> panel.</w:t>
+      </w:r>
+      <w:proofErr w:type="gramEnd"/>
+      <w:r>
+        <w:t xml:space="preserve"> </w:t>
+      </w:r>
+      <w:proofErr w:type="spellStart"/>
+      <w:r>
+        <w:t>Ketika</w:t>
+      </w:r>
+      <w:proofErr w:type="spellEnd"/>
+      <w:r>
+        <w:t xml:space="preserve"> </w:t>
+      </w:r>
+      <w:proofErr w:type="spellStart"/>
+      <w:r>
+        <w:t>pengguna</w:t>
+      </w:r>
+      <w:proofErr w:type="spellEnd"/>
+      <w:r>
+        <w:t xml:space="preserve"> </w:t>
+      </w:r>
+      <w:proofErr w:type="spellStart"/>
+      <w:r>
+        <w:t>mengklik</w:t>
+      </w:r>
+      <w:proofErr w:type="spellEnd"/>
+      <w:r>
+        <w:t xml:space="preserve"> </w:t>
+      </w:r>
+      <w:proofErr w:type="spellStart"/>
+      <w:r>
+        <w:t>pada</w:t>
+      </w:r>
+      <w:proofErr w:type="spellEnd"/>
+      <w:r>
+        <w:t xml:space="preserve"> </w:t>
+      </w:r>
+      <w:proofErr w:type="spellStart"/>
+      <w:r>
+        <w:t>bagian</w:t>
+      </w:r>
+      <w:proofErr w:type="spellEnd"/>
+      <w:r>
+        <w:t xml:space="preserve"> panel yang </w:t>
+      </w:r>
+      <w:proofErr w:type="spellStart"/>
+      <w:r>
+        <w:t>kosong</w:t>
+      </w:r>
+      <w:proofErr w:type="spellEnd"/>
+      <w:r>
+        <w:t xml:space="preserve">, </w:t>
+      </w:r>
+      <w:proofErr w:type="spellStart"/>
+      <w:r>
+        <w:t>sebuah</w:t>
+      </w:r>
+      <w:proofErr w:type="spellEnd"/>
+      <w:r>
+        <w:t xml:space="preserve"> </w:t>
+      </w:r>
+      <w:proofErr w:type="spellStart"/>
+      <w:r>
+        <w:t>bentuk</w:t>
+      </w:r>
+      <w:proofErr w:type="spellEnd"/>
+      <w:r>
+        <w:t xml:space="preserve"> </w:t>
+      </w:r>
+      <w:proofErr w:type="spellStart"/>
+      <w:proofErr w:type="gramStart"/>
+      <w:r>
+        <w:t>akan</w:t>
+      </w:r>
+      <w:proofErr w:type="spellEnd"/>
+      <w:proofErr w:type="gramEnd"/>
+      <w:r>
+        <w:t xml:space="preserve"> </w:t>
+      </w:r>
+      <w:proofErr w:type="spellStart"/>
+      <w:r>
+        <w:t>muncul</w:t>
+      </w:r>
+      <w:proofErr w:type="spellEnd"/>
+      <w:r>
+        <w:t xml:space="preserve"> </w:t>
+      </w:r>
+      <w:proofErr w:type="spellStart"/>
+      <w:r>
+        <w:t>pada</w:t>
+      </w:r>
+      <w:proofErr w:type="spellEnd"/>
+      <w:r>
+        <w:t xml:space="preserve"> panel. </w:t>
+      </w:r>
+      <w:proofErr w:type="spellStart"/>
+      <w:proofErr w:type="gramStart"/>
+      <w:r>
+        <w:t>Untuk</w:t>
+      </w:r>
+      <w:proofErr w:type="spellEnd"/>
+      <w:r>
+        <w:t xml:space="preserve"> </w:t>
+      </w:r>
+      <w:proofErr w:type="spellStart"/>
+      <w:r>
+        <w:t>memindahkan</w:t>
+      </w:r>
+      <w:proofErr w:type="spellEnd"/>
+      <w:r>
+        <w:t xml:space="preserve"> </w:t>
+      </w:r>
+      <w:proofErr w:type="spellStart"/>
+      <w:r>
+        <w:t>bentuk</w:t>
+      </w:r>
+      <w:proofErr w:type="spellEnd"/>
+      <w:r>
+        <w:t xml:space="preserve">, </w:t>
+      </w:r>
+      <w:proofErr w:type="spellStart"/>
+      <w:r>
+        <w:t>klik</w:t>
+      </w:r>
+      <w:proofErr w:type="spellEnd"/>
+      <w:r>
+        <w:t xml:space="preserve"> </w:t>
+      </w:r>
+      <w:proofErr w:type="spellStart"/>
+      <w:r>
+        <w:t>pada</w:t>
+      </w:r>
+      <w:proofErr w:type="spellEnd"/>
+      <w:r>
+        <w:t xml:space="preserve"> area di </w:t>
+      </w:r>
+      <w:proofErr w:type="spellStart"/>
+      <w:r>
+        <w:t>dalam</w:t>
+      </w:r>
+      <w:proofErr w:type="spellEnd"/>
+      <w:r>
+        <w:t xml:space="preserve"> </w:t>
+      </w:r>
+      <w:proofErr w:type="spellStart"/>
+      <w:r>
+        <w:t>bentuk</w:t>
+      </w:r>
+      <w:proofErr w:type="spellEnd"/>
+      <w:r>
+        <w:t xml:space="preserve"> </w:t>
+      </w:r>
+      <w:proofErr w:type="spellStart"/>
+      <w:r>
+        <w:t>tersebut</w:t>
+      </w:r>
+      <w:proofErr w:type="spellEnd"/>
+      <w:r>
+        <w:t>.</w:t>
+      </w:r>
+      <w:proofErr w:type="gramEnd"/>
+      <w:r>
+        <w:t xml:space="preserve"> </w:t>
+      </w:r>
+      <w:proofErr w:type="spellStart"/>
+      <w:r>
+        <w:t>Dua</w:t>
+      </w:r>
+      <w:proofErr w:type="spellEnd"/>
+      <w:r>
+        <w:t xml:space="preserve"> kali </w:t>
+      </w:r>
+      <w:proofErr w:type="spellStart"/>
+      <w:r>
+        <w:t>klik</w:t>
+      </w:r>
+      <w:proofErr w:type="spellEnd"/>
+      <w:r>
+        <w:t xml:space="preserve"> (</w:t>
+      </w:r>
+      <w:r>
+        <w:rPr>
+          <w:i/>
+        </w:rPr>
+        <w:t>double click</w:t>
+      </w:r>
+      <w:r>
+        <w:t xml:space="preserve">) </w:t>
+      </w:r>
+      <w:proofErr w:type="spellStart"/>
+      <w:r>
+        <w:t>pada</w:t>
+      </w:r>
+      <w:proofErr w:type="spellEnd"/>
+      <w:r>
+        <w:t xml:space="preserve"> </w:t>
+      </w:r>
+      <w:proofErr w:type="spellStart"/>
+      <w:r>
+        <w:t>bentuk</w:t>
+      </w:r>
+      <w:proofErr w:type="spellEnd"/>
+      <w:r>
+        <w:t xml:space="preserve"> </w:t>
+      </w:r>
+      <w:proofErr w:type="spellStart"/>
+      <w:proofErr w:type="gramStart"/>
+      <w:r>
+        <w:t>akan</w:t>
+      </w:r>
+      <w:proofErr w:type="spellEnd"/>
+      <w:proofErr w:type="gramEnd"/>
+      <w:r>
+        <w:t xml:space="preserve"> </w:t>
+      </w:r>
+      <w:proofErr w:type="spellStart"/>
+      <w:r>
+        <w:t>menghapus</w:t>
+      </w:r>
+      <w:proofErr w:type="spellEnd"/>
+      <w:r>
+        <w:t xml:space="preserve"> </w:t>
+      </w:r>
+      <w:proofErr w:type="spellStart"/>
+      <w:r>
+        <w:t>bentuk</w:t>
+      </w:r>
+      <w:proofErr w:type="spellEnd"/>
+      <w:r>
+        <w:t xml:space="preserve"> </w:t>
+      </w:r>
+      <w:proofErr w:type="spellStart"/>
+      <w:r>
+        <w:t>tersebut</w:t>
+      </w:r>
+      <w:proofErr w:type="spellEnd"/>
+      <w:r>
+        <w:t xml:space="preserve">. </w:t>
+      </w:r>
+    </w:p>
+    <w:p>
+      <w:pPr>
+        <w:jc w:val="both"/>
+      </w:pPr>
+      <w:proofErr w:type="spellStart"/>
+      <w:proofErr w:type="gramStart"/>
+      <w:r>
+        <w:t>Pada</w:t>
+      </w:r>
+      <w:proofErr w:type="spellEnd"/>
+      <w:r>
+        <w:t xml:space="preserve"> </w:t>
+      </w:r>
+      <w:proofErr w:type="spellStart"/>
+      <w:r>
+        <w:t>bagian</w:t>
+      </w:r>
+      <w:proofErr w:type="spellEnd"/>
+      <w:r>
+        <w:t xml:space="preserve"> </w:t>
+      </w:r>
+      <w:proofErr w:type="spellStart"/>
+      <w:r>
+        <w:t>atas</w:t>
+      </w:r>
+      <w:proofErr w:type="spellEnd"/>
+      <w:r>
+        <w:t xml:space="preserve"> panel </w:t>
+      </w:r>
+      <w:proofErr w:type="spellStart"/>
+      <w:r>
+        <w:t>terdapat</w:t>
+      </w:r>
+      <w:proofErr w:type="spellEnd"/>
+      <w:r>
+        <w:t xml:space="preserve"> 2 </w:t>
+      </w:r>
+      <w:proofErr w:type="spellStart"/>
+      <w:r>
+        <w:t>buah</w:t>
+      </w:r>
+      <w:proofErr w:type="spellEnd"/>
+      <w:r>
+        <w:t xml:space="preserve"> button, </w:t>
+      </w:r>
+      <w:proofErr w:type="spellStart"/>
+      <w:r>
+        <w:t>yaitu</w:t>
+      </w:r>
+      <w:proofErr w:type="spellEnd"/>
+      <w:r>
+        <w:t xml:space="preserve"> button “Ok” </w:t>
+      </w:r>
+      <w:proofErr w:type="spellStart"/>
+      <w:r>
+        <w:t>dan</w:t>
+      </w:r>
+      <w:proofErr w:type="spellEnd"/>
+      <w:r>
+        <w:t xml:space="preserve"> button “Restart”.</w:t>
+      </w:r>
+      <w:proofErr w:type="gramEnd"/>
+      <w:r>
+        <w:t xml:space="preserve"> Button “Ok” </w:t>
+      </w:r>
+      <w:proofErr w:type="spellStart"/>
+      <w:r>
+        <w:t>berfungsi</w:t>
+      </w:r>
+      <w:proofErr w:type="spellEnd"/>
+      <w:r>
+        <w:t xml:space="preserve"> </w:t>
+      </w:r>
+      <w:proofErr w:type="spellStart"/>
+      <w:r>
+        <w:t>sebagai</w:t>
+      </w:r>
+      <w:proofErr w:type="spellEnd"/>
+      <w:r>
+        <w:t xml:space="preserve"> </w:t>
+      </w:r>
+      <w:proofErr w:type="spellStart"/>
+      <w:r>
+        <w:t>pemberi</w:t>
+      </w:r>
+      <w:proofErr w:type="spellEnd"/>
+      <w:r>
+        <w:t xml:space="preserve"> </w:t>
+      </w:r>
+      <w:proofErr w:type="spellStart"/>
+      <w:r>
+        <w:t>solusi</w:t>
+      </w:r>
+      <w:proofErr w:type="spellEnd"/>
+      <w:r>
+        <w:t xml:space="preserve"> </w:t>
+      </w:r>
+      <w:proofErr w:type="spellStart"/>
+      <w:r>
+        <w:t>pada</w:t>
+      </w:r>
+      <w:proofErr w:type="spellEnd"/>
+      <w:r>
+        <w:t xml:space="preserve"> </w:t>
+      </w:r>
+      <w:proofErr w:type="spellStart"/>
+      <w:r>
+        <w:t>peta</w:t>
+      </w:r>
+      <w:proofErr w:type="spellEnd"/>
+      <w:r>
+        <w:t xml:space="preserve"> yang </w:t>
+      </w:r>
+      <w:proofErr w:type="spellStart"/>
+      <w:r>
+        <w:t>telah</w:t>
+      </w:r>
+      <w:proofErr w:type="spellEnd"/>
+      <w:r>
+        <w:t xml:space="preserve"> </w:t>
       </w:r>
       <w:proofErr w:type="spellStart"/>
       <w:r>
@@ -12818,68 +13593,240 @@
       </w:r>
       <w:proofErr w:type="spellStart"/>
       <w:r>
-        <w:t>dalam</w:t>
-      </w:r>
-      <w:proofErr w:type="spellEnd"/>
-      <w:r>
-        <w:t xml:space="preserve"> </w:t>
-      </w:r>
-      <w:proofErr w:type="spellStart"/>
-      <w:r>
-        <w:t>bahasa</w:t>
-      </w:r>
-      <w:proofErr w:type="spellEnd"/>
-      <w:r>
-        <w:t xml:space="preserve"> Java </w:t>
-      </w:r>
-      <w:proofErr w:type="spellStart"/>
-      <w:r>
-        <w:t>menggunakan</w:t>
-      </w:r>
-      <w:proofErr w:type="spellEnd"/>
-      <w:r>
-        <w:t xml:space="preserve"> library sat4j yang </w:t>
-      </w:r>
-      <w:proofErr w:type="spellStart"/>
-      <w:r>
-        <w:t>menerapkan</w:t>
-      </w:r>
-      <w:proofErr w:type="spellEnd"/>
-      <w:r>
-        <w:t xml:space="preserve"> </w:t>
-      </w:r>
-      <w:proofErr w:type="spellStart"/>
-      <w:r>
-        <w:t>algoritma</w:t>
-      </w:r>
-      <w:proofErr w:type="spellEnd"/>
-      <w:r>
-        <w:t xml:space="preserve"> </w:t>
-      </w:r>
-      <w:proofErr w:type="spellStart"/>
-      <w:r>
-        <w:t>MiniSat</w:t>
-      </w:r>
-      <w:proofErr w:type="spellEnd"/>
-      <w:r>
-        <w:t xml:space="preserve"> </w:t>
-      </w:r>
-      <w:proofErr w:type="spellStart"/>
-      <w:r>
-        <w:t>ke</w:t>
-      </w:r>
-      <w:proofErr w:type="spellEnd"/>
-      <w:r>
-        <w:t xml:space="preserve"> </w:t>
-      </w:r>
-      <w:proofErr w:type="spellStart"/>
-      <w:r>
-        <w:t>bahasa</w:t>
-      </w:r>
-      <w:proofErr w:type="spellEnd"/>
-      <w:r>
-        <w:t xml:space="preserve"> Java. </w:t>
-      </w:r>
+        <w:t>pengguna</w:t>
+      </w:r>
+      <w:proofErr w:type="spellEnd"/>
+      <w:r>
+        <w:t xml:space="preserve">. Button “Restart” </w:t>
+      </w:r>
+      <w:proofErr w:type="spellStart"/>
+      <w:r>
+        <w:t>berfungsi</w:t>
+      </w:r>
+      <w:proofErr w:type="spellEnd"/>
+      <w:r>
+        <w:t xml:space="preserve"> </w:t>
+      </w:r>
+      <w:proofErr w:type="spellStart"/>
+      <w:r>
+        <w:t>menghapus</w:t>
+      </w:r>
+      <w:proofErr w:type="spellEnd"/>
+      <w:r>
+        <w:t xml:space="preserve"> </w:t>
+      </w:r>
+      <w:proofErr w:type="spellStart"/>
+      <w:r>
+        <w:t>semua</w:t>
+      </w:r>
+      <w:proofErr w:type="spellEnd"/>
+      <w:r>
+        <w:t xml:space="preserve"> </w:t>
+      </w:r>
+      <w:proofErr w:type="spellStart"/>
+      <w:r>
+        <w:t>bentuk</w:t>
+      </w:r>
+      <w:proofErr w:type="spellEnd"/>
+      <w:r>
+        <w:t xml:space="preserve"> yang </w:t>
+      </w:r>
+      <w:proofErr w:type="spellStart"/>
+      <w:r>
+        <w:t>ada</w:t>
+      </w:r>
+      <w:proofErr w:type="spellEnd"/>
+      <w:r>
+        <w:t xml:space="preserve"> </w:t>
+      </w:r>
+      <w:proofErr w:type="spellStart"/>
+      <w:r>
+        <w:t>pada</w:t>
+      </w:r>
+      <w:proofErr w:type="spellEnd"/>
+      <w:r>
+        <w:t xml:space="preserve"> panel </w:t>
+      </w:r>
+      <w:proofErr w:type="spellStart"/>
+      <w:r>
+        <w:t>sehingga</w:t>
+      </w:r>
+      <w:proofErr w:type="spellEnd"/>
+      <w:r>
+        <w:t xml:space="preserve"> </w:t>
+      </w:r>
+      <w:proofErr w:type="spellStart"/>
+      <w:r>
+        <w:t>pengguna</w:t>
+      </w:r>
+      <w:proofErr w:type="spellEnd"/>
+      <w:r>
+        <w:t xml:space="preserve"> </w:t>
+      </w:r>
+      <w:proofErr w:type="spellStart"/>
+      <w:r>
+        <w:t>dapat</w:t>
+      </w:r>
+      <w:proofErr w:type="spellEnd"/>
+      <w:r>
+        <w:t xml:space="preserve"> </w:t>
+      </w:r>
+      <w:proofErr w:type="spellStart"/>
+      <w:r>
+        <w:t>mengulang</w:t>
+      </w:r>
+      <w:proofErr w:type="spellEnd"/>
+      <w:r>
+        <w:t xml:space="preserve"> </w:t>
+      </w:r>
+      <w:proofErr w:type="spellStart"/>
+      <w:r>
+        <w:t>dari</w:t>
+      </w:r>
+      <w:proofErr w:type="spellEnd"/>
+      <w:r>
+        <w:t xml:space="preserve"> </w:t>
+      </w:r>
+      <w:proofErr w:type="spellStart"/>
+      <w:r>
+        <w:t>awal</w:t>
+      </w:r>
+      <w:proofErr w:type="spellEnd"/>
+      <w:r>
+        <w:t xml:space="preserve">. </w:t>
+      </w:r>
+      <w:proofErr w:type="spellStart"/>
+      <w:r>
+        <w:t>Pada</w:t>
+      </w:r>
+      <w:proofErr w:type="spellEnd"/>
+      <w:r>
+        <w:t xml:space="preserve"> </w:t>
+      </w:r>
+      <w:proofErr w:type="spellStart"/>
+      <w:r>
+        <w:t>bagian</w:t>
+      </w:r>
+      <w:proofErr w:type="spellEnd"/>
+      <w:r>
+        <w:t xml:space="preserve"> </w:t>
+      </w:r>
+      <w:proofErr w:type="spellStart"/>
+      <w:r>
+        <w:t>bawah</w:t>
+      </w:r>
+      <w:proofErr w:type="spellEnd"/>
+      <w:r>
+        <w:t xml:space="preserve"> panel </w:t>
+      </w:r>
+      <w:proofErr w:type="spellStart"/>
+      <w:r>
+        <w:t>terdapat</w:t>
+      </w:r>
+      <w:proofErr w:type="spellEnd"/>
+      <w:r>
+        <w:t xml:space="preserve"> </w:t>
+      </w:r>
+      <w:proofErr w:type="spellStart"/>
+      <w:r>
+        <w:t>sebuah</w:t>
+      </w:r>
+      <w:proofErr w:type="spellEnd"/>
+      <w:r>
+        <w:t xml:space="preserve"> button “Show other solution”.  Button </w:t>
+      </w:r>
+      <w:proofErr w:type="spellStart"/>
+      <w:r>
+        <w:t>ini</w:t>
+      </w:r>
+      <w:proofErr w:type="spellEnd"/>
+      <w:r>
+        <w:t xml:space="preserve"> </w:t>
+      </w:r>
+      <w:proofErr w:type="spellStart"/>
+      <w:r>
+        <w:t>berfungsi</w:t>
+      </w:r>
+      <w:proofErr w:type="spellEnd"/>
+      <w:r>
+        <w:t xml:space="preserve"> </w:t>
+      </w:r>
+      <w:proofErr w:type="spellStart"/>
+      <w:r>
+        <w:t>menunjukkan</w:t>
+      </w:r>
+      <w:proofErr w:type="spellEnd"/>
+      <w:r>
+        <w:t xml:space="preserve"> </w:t>
+      </w:r>
+      <w:proofErr w:type="spellStart"/>
+      <w:r>
+        <w:t>solusi</w:t>
+      </w:r>
+      <w:proofErr w:type="spellEnd"/>
+      <w:r>
+        <w:t xml:space="preserve"> lain (</w:t>
+      </w:r>
+      <w:proofErr w:type="spellStart"/>
+      <w:r>
+        <w:t>pewarnaan</w:t>
+      </w:r>
+      <w:proofErr w:type="spellEnd"/>
+      <w:r>
+        <w:t xml:space="preserve"> lain) </w:t>
+      </w:r>
+      <w:proofErr w:type="spellStart"/>
+      <w:r>
+        <w:t>pada</w:t>
+      </w:r>
+      <w:proofErr w:type="spellEnd"/>
+      <w:r>
+        <w:t xml:space="preserve"> </w:t>
+      </w:r>
+      <w:proofErr w:type="spellStart"/>
+      <w:r>
+        <w:t>peta</w:t>
+      </w:r>
+      <w:proofErr w:type="spellEnd"/>
+      <w:r>
+        <w:t xml:space="preserve">. </w:t>
+      </w:r>
+    </w:p>
+    <w:p>
+      <w:pPr>
+        <w:jc w:val="both"/>
+      </w:pPr>
+      <w:r>
+        <w:t xml:space="preserve">Output </w:t>
+      </w:r>
+      <w:proofErr w:type="spellStart"/>
+      <w:r>
+        <w:t>dari</w:t>
+      </w:r>
+      <w:proofErr w:type="spellEnd"/>
+      <w:r>
+        <w:t xml:space="preserve"> program </w:t>
+      </w:r>
+    </w:p>
+    <w:p/>
+    <w:p>
+      <w:pPr>
+        <w:pStyle w:val="Heading2"/>
+      </w:pPr>
+      <w:r>
+        <w:lastRenderedPageBreak/>
+        <w:t xml:space="preserve">4.2 </w:t>
+      </w:r>
+      <w:proofErr w:type="spellStart"/>
+      <w:r>
+        <w:t>Penjelasan</w:t>
+      </w:r>
+      <w:proofErr w:type="spellEnd"/>
+      <w:r>
+        <w:t xml:space="preserve"> program</w:t>
+      </w:r>
+      <w:bookmarkStart w:id="0" w:name="_GoBack"/>
+      <w:bookmarkEnd w:id="0"/>
     </w:p>
     <w:p/>
     <w:p>
@@ -12893,7 +13840,7 @@
       <w:proofErr w:type="spellEnd"/>
     </w:p>
     <w:p>
-      <w:hyperlink r:id="rId7" w:history="1">
+      <w:hyperlink r:id="rId8" w:history="1">
         <w:r>
           <w:rPr>
             <w:rStyle w:val="Hyperlink"/>
@@ -12903,7 +13850,7 @@
       </w:hyperlink>
     </w:p>
     <w:p>
-      <w:hyperlink r:id="rId8" w:history="1">
+      <w:hyperlink r:id="rId9" w:history="1">
         <w:r>
           <w:rPr>
             <w:rStyle w:val="Hyperlink"/>
@@ -12913,7 +13860,7 @@
       </w:hyperlink>
     </w:p>
     <w:p>
-      <w:hyperlink r:id="rId9" w:history="1">
+      <w:hyperlink r:id="rId10" w:history="1">
         <w:r>
           <w:rPr>
             <w:rStyle w:val="Hyperlink"/>
@@ -12923,7 +13870,7 @@
       </w:hyperlink>
     </w:p>
     <w:p>
-      <w:hyperlink r:id="rId10" w:history="1">
+      <w:hyperlink r:id="rId11" w:history="1">
         <w:r>
           <w:rPr>
             <w:rStyle w:val="Hyperlink"/>
@@ -12938,7 +13885,7 @@
           <w:rStyle w:val="Hyperlink"/>
         </w:rPr>
       </w:pPr>
-      <w:hyperlink r:id="rId11" w:history="1">
+      <w:hyperlink r:id="rId12" w:history="1">
         <w:r>
           <w:rPr>
             <w:rStyle w:val="Hyperlink"/>
@@ -12960,12 +13907,10 @@
         </w:rPr>
         <w:t>http://swtv.kaist.ac.kr/lab-orientation/Intro%20to%20MiniSat%20v1.14.pptx</w:t>
       </w:r>
-      <w:bookmarkStart w:id="0" w:name="_GoBack"/>
-      <w:bookmarkEnd w:id="0"/>
     </w:p>
     <w:p/>
     <w:sectPr>
-      <w:footerReference w:type="default" r:id="rId12"/>
+      <w:footerReference w:type="default" r:id="rId13"/>
       <w:pgSz w:w="12240" w:h="15840"/>
       <w:pgMar w:top="1440" w:right="1440" w:bottom="1701" w:left="1440" w:header="720" w:footer="720" w:gutter="0"/>
       <w:cols w:space="720"/>
@@ -12976,7 +13921,7 @@
 </file>
 
 <file path=word/endnotes.xml><?xml version="1.0" encoding="utf-8"?>
-<w:endnotes xmlns:wpc="http://schemas.microsoft.com/office/word/2010/wordprocessingCanvas" xmlns:mc="http://schemas.openxmlformats.org/markup-compatibility/2006" xmlns:o="urn:schemas-microsoft-com:office:office" xmlns:r="http://schemas.openxmlformats.org/officeDocument/2006/relationships" xmlns:m="http://schemas.openxmlformats.org/officeDocument/2006/math" xmlns:v="urn:schemas-microsoft-com:vml" xmlns:wp14="http://schemas.microsoft.com/office/word/2010/wordprocessingDrawing" xmlns:wp="http://schemas.openxmlformats.org/drawingml/2006/wordprocessingDrawing" xmlns:w10="urn:schemas-microsoft-com:office:word" xmlns:w="http://schemas.openxmlformats.org/wordprocessingml/2006/main" xmlns:w14="http://schemas.microsoft.com/office/word/2010/wordml" xmlns:w15="http://schemas.microsoft.com/office/word/2012/wordml" xmlns:wpg="http://schemas.microsoft.com/office/word/2010/wordprocessingGroup" xmlns:wpi="http://schemas.microsoft.com/office/word/2010/wordprocessingInk" xmlns:wne="http://schemas.microsoft.com/office/word/2006/wordml" xmlns:wps="http://schemas.microsoft.com/office/word/2010/wordprocessingShape" mc:Ignorable="w14 w15 wp14">
+<w:endnotes xmlns:wpc="http://schemas.microsoft.com/office/word/2010/wordprocessingCanvas" xmlns:mc="http://schemas.openxmlformats.org/markup-compatibility/2006" xmlns:o="urn:schemas-microsoft-com:office:office" xmlns:r="http://schemas.openxmlformats.org/officeDocument/2006/relationships" xmlns:m="http://schemas.openxmlformats.org/officeDocument/2006/math" xmlns:v="urn:schemas-microsoft-com:vml" xmlns:wp14="http://schemas.microsoft.com/office/word/2010/wordprocessingDrawing" xmlns:wp="http://schemas.openxmlformats.org/drawingml/2006/wordprocessingDrawing" xmlns:w10="urn:schemas-microsoft-com:office:word" xmlns:w="http://schemas.openxmlformats.org/wordprocessingml/2006/main" xmlns:w14="http://schemas.microsoft.com/office/word/2010/wordml" xmlns:wpg="http://schemas.microsoft.com/office/word/2010/wordprocessingGroup" xmlns:wpi="http://schemas.microsoft.com/office/word/2010/wordprocessingInk" xmlns:wne="http://schemas.microsoft.com/office/word/2006/wordml" xmlns:wps="http://schemas.microsoft.com/office/word/2010/wordprocessingShape" mc:Ignorable="w14 wp14">
   <w:endnote w:type="separator" w:id="-1">
     <w:p>
       <w:pPr>
@@ -13001,7 +13946,7 @@
 </file>
 
 <file path=word/footer1.xml><?xml version="1.0" encoding="utf-8"?>
-<w:ftr xmlns:wpc="http://schemas.microsoft.com/office/word/2010/wordprocessingCanvas" xmlns:mc="http://schemas.openxmlformats.org/markup-compatibility/2006" xmlns:o="urn:schemas-microsoft-com:office:office" xmlns:r="http://schemas.openxmlformats.org/officeDocument/2006/relationships" xmlns:m="http://schemas.openxmlformats.org/officeDocument/2006/math" xmlns:v="urn:schemas-microsoft-com:vml" xmlns:wp14="http://schemas.microsoft.com/office/word/2010/wordprocessingDrawing" xmlns:wp="http://schemas.openxmlformats.org/drawingml/2006/wordprocessingDrawing" xmlns:w10="urn:schemas-microsoft-com:office:word" xmlns:w="http://schemas.openxmlformats.org/wordprocessingml/2006/main" xmlns:w14="http://schemas.microsoft.com/office/word/2010/wordml" xmlns:w15="http://schemas.microsoft.com/office/word/2012/wordml" xmlns:wpg="http://schemas.microsoft.com/office/word/2010/wordprocessingGroup" xmlns:wpi="http://schemas.microsoft.com/office/word/2010/wordprocessingInk" xmlns:wne="http://schemas.microsoft.com/office/word/2006/wordml" xmlns:wps="http://schemas.microsoft.com/office/word/2010/wordprocessingShape" mc:Ignorable="w14 w15 wp14">
+<w:ftr xmlns:wpc="http://schemas.microsoft.com/office/word/2010/wordprocessingCanvas" xmlns:mc="http://schemas.openxmlformats.org/markup-compatibility/2006" xmlns:o="urn:schemas-microsoft-com:office:office" xmlns:r="http://schemas.openxmlformats.org/officeDocument/2006/relationships" xmlns:m="http://schemas.openxmlformats.org/officeDocument/2006/math" xmlns:v="urn:schemas-microsoft-com:vml" xmlns:wp14="http://schemas.microsoft.com/office/word/2010/wordprocessingDrawing" xmlns:wp="http://schemas.openxmlformats.org/drawingml/2006/wordprocessingDrawing" xmlns:w10="urn:schemas-microsoft-com:office:word" xmlns:w="http://schemas.openxmlformats.org/wordprocessingml/2006/main" xmlns:w14="http://schemas.microsoft.com/office/word/2010/wordml" xmlns:wpg="http://schemas.microsoft.com/office/word/2010/wordprocessingGroup" xmlns:wpi="http://schemas.microsoft.com/office/word/2010/wordprocessingInk" xmlns:wne="http://schemas.microsoft.com/office/word/2006/wordml" xmlns:wps="http://schemas.microsoft.com/office/word/2010/wordprocessingShape" mc:Ignorable="w14 wp14">
   <w:tbl>
     <w:tblPr>
       <w:tblW w:w="5000" w:type="pct"/>
@@ -13081,7 +14026,7 @@
               </w14:shadow>
               <w14:numForm w14:val="oldStyle"/>
             </w:rPr>
-            <w:t>1</w:t>
+            <w:t>6</w:t>
           </w:r>
           <w:r>
             <w:rPr>
@@ -13145,7 +14090,7 @@
 </file>
 
 <file path=word/footnotes.xml><?xml version="1.0" encoding="utf-8"?>
-<w:footnotes xmlns:wpc="http://schemas.microsoft.com/office/word/2010/wordprocessingCanvas" xmlns:mc="http://schemas.openxmlformats.org/markup-compatibility/2006" xmlns:o="urn:schemas-microsoft-com:office:office" xmlns:r="http://schemas.openxmlformats.org/officeDocument/2006/relationships" xmlns:m="http://schemas.openxmlformats.org/officeDocument/2006/math" xmlns:v="urn:schemas-microsoft-com:vml" xmlns:wp14="http://schemas.microsoft.com/office/word/2010/wordprocessingDrawing" xmlns:wp="http://schemas.openxmlformats.org/drawingml/2006/wordprocessingDrawing" xmlns:w10="urn:schemas-microsoft-com:office:word" xmlns:w="http://schemas.openxmlformats.org/wordprocessingml/2006/main" xmlns:w14="http://schemas.microsoft.com/office/word/2010/wordml" xmlns:w15="http://schemas.microsoft.com/office/word/2012/wordml" xmlns:wpg="http://schemas.microsoft.com/office/word/2010/wordprocessingGroup" xmlns:wpi="http://schemas.microsoft.com/office/word/2010/wordprocessingInk" xmlns:wne="http://schemas.microsoft.com/office/word/2006/wordml" xmlns:wps="http://schemas.microsoft.com/office/word/2010/wordprocessingShape" mc:Ignorable="w14 w15 wp14">
+<w:footnotes xmlns:wpc="http://schemas.microsoft.com/office/word/2010/wordprocessingCanvas" xmlns:mc="http://schemas.openxmlformats.org/markup-compatibility/2006" xmlns:o="urn:schemas-microsoft-com:office:office" xmlns:r="http://schemas.openxmlformats.org/officeDocument/2006/relationships" xmlns:m="http://schemas.openxmlformats.org/officeDocument/2006/math" xmlns:v="urn:schemas-microsoft-com:vml" xmlns:wp14="http://schemas.microsoft.com/office/word/2010/wordprocessingDrawing" xmlns:wp="http://schemas.openxmlformats.org/drawingml/2006/wordprocessingDrawing" xmlns:w10="urn:schemas-microsoft-com:office:word" xmlns:w="http://schemas.openxmlformats.org/wordprocessingml/2006/main" xmlns:w14="http://schemas.microsoft.com/office/word/2010/wordml" xmlns:wpg="http://schemas.microsoft.com/office/word/2010/wordprocessingGroup" xmlns:wpi="http://schemas.microsoft.com/office/word/2010/wordprocessingInk" xmlns:wne="http://schemas.microsoft.com/office/word/2006/wordml" xmlns:wps="http://schemas.microsoft.com/office/word/2010/wordprocessingShape" mc:Ignorable="w14 wp14">
   <w:footnote w:type="separator" w:id="-1">
     <w:p>
       <w:pPr>
@@ -13170,7 +14115,7 @@
 </file>
 
 <file path=word/numbering.xml><?xml version="1.0" encoding="utf-8"?>
-<w:numbering xmlns:wpc="http://schemas.microsoft.com/office/word/2010/wordprocessingCanvas" xmlns:mc="http://schemas.openxmlformats.org/markup-compatibility/2006" xmlns:o="urn:schemas-microsoft-com:office:office" xmlns:r="http://schemas.openxmlformats.org/officeDocument/2006/relationships" xmlns:m="http://schemas.openxmlformats.org/officeDocument/2006/math" xmlns:v="urn:schemas-microsoft-com:vml" xmlns:wp14="http://schemas.microsoft.com/office/word/2010/wordprocessingDrawing" xmlns:wp="http://schemas.openxmlformats.org/drawingml/2006/wordprocessingDrawing" xmlns:w10="urn:schemas-microsoft-com:office:word" xmlns:w="http://schemas.openxmlformats.org/wordprocessingml/2006/main" xmlns:w14="http://schemas.microsoft.com/office/word/2010/wordml" xmlns:w15="http://schemas.microsoft.com/office/word/2012/wordml" xmlns:wpg="http://schemas.microsoft.com/office/word/2010/wordprocessingGroup" xmlns:wpi="http://schemas.microsoft.com/office/word/2010/wordprocessingInk" xmlns:wne="http://schemas.microsoft.com/office/word/2006/wordml" xmlns:wps="http://schemas.microsoft.com/office/word/2010/wordprocessingShape" mc:Ignorable="w14 w15 wp14">
+<w:numbering xmlns:wpc="http://schemas.microsoft.com/office/word/2010/wordprocessingCanvas" xmlns:mc="http://schemas.openxmlformats.org/markup-compatibility/2006" xmlns:o="urn:schemas-microsoft-com:office:office" xmlns:r="http://schemas.openxmlformats.org/officeDocument/2006/relationships" xmlns:m="http://schemas.openxmlformats.org/officeDocument/2006/math" xmlns:v="urn:schemas-microsoft-com:vml" xmlns:wp14="http://schemas.microsoft.com/office/word/2010/wordprocessingDrawing" xmlns:wp="http://schemas.openxmlformats.org/drawingml/2006/wordprocessingDrawing" xmlns:w10="urn:schemas-microsoft-com:office:word" xmlns:w="http://schemas.openxmlformats.org/wordprocessingml/2006/main" xmlns:w14="http://schemas.microsoft.com/office/word/2010/wordml" xmlns:wpg="http://schemas.microsoft.com/office/word/2010/wordprocessingGroup" xmlns:wpi="http://schemas.microsoft.com/office/word/2010/wordprocessingInk" xmlns:wne="http://schemas.microsoft.com/office/word/2006/wordml" xmlns:wps="http://schemas.microsoft.com/office/word/2010/wordprocessingShape" mc:Ignorable="w14 wp14">
   <w:abstractNum w:abstractNumId="0">
     <w:nsid w:val="02CA1F3C"/>
     <w:multiLevelType w:val="hybridMultilevel"/>
@@ -13983,7 +14928,7 @@
 </file>
 
 <file path=word/styles.xml><?xml version="1.0" encoding="utf-8"?>
-<w:styles xmlns:mc="http://schemas.openxmlformats.org/markup-compatibility/2006" xmlns:r="http://schemas.openxmlformats.org/officeDocument/2006/relationships" xmlns:w="http://schemas.openxmlformats.org/wordprocessingml/2006/main" xmlns:w14="http://schemas.microsoft.com/office/word/2010/wordml" xmlns:w15="http://schemas.microsoft.com/office/word/2012/wordml" mc:Ignorable="w14 w15">
+<w:styles xmlns:mc="http://schemas.openxmlformats.org/markup-compatibility/2006" xmlns:r="http://schemas.openxmlformats.org/officeDocument/2006/relationships" xmlns:w="http://schemas.openxmlformats.org/wordprocessingml/2006/main" xmlns:w14="http://schemas.microsoft.com/office/word/2010/wordml" mc:Ignorable="w14">
   <w:docDefaults>
     <w:rPrDefault>
       <w:rPr>
@@ -13999,378 +14944,144 @@
       </w:pPr>
     </w:pPrDefault>
   </w:docDefaults>
-  <w:latentStyles w:defLockedState="0" w:defUIPriority="99" w:defSemiHidden="0" w:defUnhideWhenUsed="0" w:defQFormat="0" w:count="371">
-    <w:lsdException w:name="Normal" w:uiPriority="0" w:qFormat="1"/>
-    <w:lsdException w:name="heading 1" w:uiPriority="9" w:qFormat="1"/>
-    <w:lsdException w:name="heading 2" w:semiHidden="1" w:uiPriority="9" w:unhideWhenUsed="1" w:qFormat="1"/>
-    <w:lsdException w:name="heading 3" w:semiHidden="1" w:uiPriority="9" w:unhideWhenUsed="1" w:qFormat="1"/>
-    <w:lsdException w:name="heading 4" w:semiHidden="1" w:uiPriority="9" w:unhideWhenUsed="1" w:qFormat="1"/>
-    <w:lsdException w:name="heading 5" w:semiHidden="1" w:uiPriority="9" w:unhideWhenUsed="1" w:qFormat="1"/>
-    <w:lsdException w:name="heading 6" w:semiHidden="1" w:uiPriority="9" w:unhideWhenUsed="1" w:qFormat="1"/>
-    <w:lsdException w:name="heading 7" w:semiHidden="1" w:uiPriority="9" w:unhideWhenUsed="1" w:qFormat="1"/>
-    <w:lsdException w:name="heading 8" w:semiHidden="1" w:uiPriority="9" w:unhideWhenUsed="1" w:qFormat="1"/>
-    <w:lsdException w:name="heading 9" w:semiHidden="1" w:uiPriority="9" w:unhideWhenUsed="1" w:qFormat="1"/>
-    <w:lsdException w:name="index 1" w:semiHidden="1" w:unhideWhenUsed="1"/>
-    <w:lsdException w:name="index 2" w:semiHidden="1" w:unhideWhenUsed="1"/>
-    <w:lsdException w:name="index 3" w:semiHidden="1" w:unhideWhenUsed="1"/>
-    <w:lsdException w:name="index 4" w:semiHidden="1" w:unhideWhenUsed="1"/>
-    <w:lsdException w:name="index 5" w:semiHidden="1" w:unhideWhenUsed="1"/>
-    <w:lsdException w:name="index 6" w:semiHidden="1" w:unhideWhenUsed="1"/>
-    <w:lsdException w:name="index 7" w:semiHidden="1" w:unhideWhenUsed="1"/>
-    <w:lsdException w:name="index 8" w:semiHidden="1" w:unhideWhenUsed="1"/>
-    <w:lsdException w:name="index 9" w:semiHidden="1" w:unhideWhenUsed="1"/>
-    <w:lsdException w:name="toc 1" w:semiHidden="1" w:uiPriority="39" w:unhideWhenUsed="1"/>
-    <w:lsdException w:name="toc 2" w:semiHidden="1" w:uiPriority="39" w:unhideWhenUsed="1"/>
-    <w:lsdException w:name="toc 3" w:semiHidden="1" w:uiPriority="39" w:unhideWhenUsed="1"/>
-    <w:lsdException w:name="toc 4" w:semiHidden="1" w:uiPriority="39" w:unhideWhenUsed="1"/>
-    <w:lsdException w:name="toc 5" w:semiHidden="1" w:uiPriority="39" w:unhideWhenUsed="1"/>
-    <w:lsdException w:name="toc 6" w:semiHidden="1" w:uiPriority="39" w:unhideWhenUsed="1"/>
-    <w:lsdException w:name="toc 7" w:semiHidden="1" w:uiPriority="39" w:unhideWhenUsed="1"/>
-    <w:lsdException w:name="toc 8" w:semiHidden="1" w:uiPriority="39" w:unhideWhenUsed="1"/>
-    <w:lsdException w:name="toc 9" w:semiHidden="1" w:uiPriority="39" w:unhideWhenUsed="1"/>
-    <w:lsdException w:name="Normal Indent" w:semiHidden="1" w:unhideWhenUsed="1"/>
-    <w:lsdException w:name="footnote text" w:semiHidden="1" w:unhideWhenUsed="1"/>
-    <w:lsdException w:name="annotation text" w:semiHidden="1" w:unhideWhenUsed="1"/>
-    <w:lsdException w:name="header" w:semiHidden="1" w:unhideWhenUsed="1"/>
-    <w:lsdException w:name="footer" w:semiHidden="1" w:unhideWhenUsed="1"/>
-    <w:lsdException w:name="index heading" w:semiHidden="1" w:unhideWhenUsed="1"/>
-    <w:lsdException w:name="caption" w:semiHidden="1" w:uiPriority="35" w:unhideWhenUsed="1" w:qFormat="1"/>
-    <w:lsdException w:name="table of figures" w:semiHidden="1" w:unhideWhenUsed="1"/>
-    <w:lsdException w:name="envelope address" w:semiHidden="1" w:unhideWhenUsed="1"/>
-    <w:lsdException w:name="envelope return" w:semiHidden="1" w:unhideWhenUsed="1"/>
-    <w:lsdException w:name="footnote reference" w:semiHidden="1" w:unhideWhenUsed="1"/>
-    <w:lsdException w:name="annotation reference" w:semiHidden="1" w:unhideWhenUsed="1"/>
-    <w:lsdException w:name="line number" w:semiHidden="1" w:unhideWhenUsed="1"/>
-    <w:lsdException w:name="page number" w:semiHidden="1" w:unhideWhenUsed="1"/>
-    <w:lsdException w:name="endnote reference" w:semiHidden="1" w:unhideWhenUsed="1"/>
-    <w:lsdException w:name="endnote text" w:semiHidden="1" w:unhideWhenUsed="1"/>
-    <w:lsdException w:name="table of authorities" w:semiHidden="1" w:unhideWhenUsed="1"/>
-    <w:lsdException w:name="macro" w:semiHidden="1" w:unhideWhenUsed="1"/>
-    <w:lsdException w:name="toa heading" w:semiHidden="1" w:unhideWhenUsed="1"/>
-    <w:lsdException w:name="List" w:semiHidden="1" w:unhideWhenUsed="1"/>
-    <w:lsdException w:name="List Bullet" w:semiHidden="1" w:unhideWhenUsed="1"/>
-    <w:lsdException w:name="List Number" w:semiHidden="1" w:unhideWhenUsed="1"/>
-    <w:lsdException w:name="List 2" w:semiHidden="1" w:unhideWhenUsed="1"/>
-    <w:lsdException w:name="List 3" w:semiHidden="1" w:unhideWhenUsed="1"/>
-    <w:lsdException w:name="List 4" w:semiHidden="1" w:unhideWhenUsed="1"/>
-    <w:lsdException w:name="List 5" w:semiHidden="1" w:unhideWhenUsed="1"/>
-    <w:lsdException w:name="List Bullet 2" w:semiHidden="1" w:unhideWhenUsed="1"/>
-    <w:lsdException w:name="List Bullet 3" w:semiHidden="1" w:unhideWhenUsed="1"/>
-    <w:lsdException w:name="List Bullet 4" w:semiHidden="1" w:unhideWhenUsed="1"/>
-    <w:lsdException w:name="List Bullet 5" w:semiHidden="1" w:unhideWhenUsed="1"/>
-    <w:lsdException w:name="List Number 2" w:semiHidden="1" w:unhideWhenUsed="1"/>
-    <w:lsdException w:name="List Number 3" w:semiHidden="1" w:unhideWhenUsed="1"/>
-    <w:lsdException w:name="List Number 4" w:semiHidden="1" w:unhideWhenUsed="1"/>
-    <w:lsdException w:name="List Number 5" w:semiHidden="1" w:unhideWhenUsed="1"/>
-    <w:lsdException w:name="Title" w:uiPriority="10" w:qFormat="1"/>
-    <w:lsdException w:name="Closing" w:semiHidden="1" w:unhideWhenUsed="1"/>
-    <w:lsdException w:name="Signature" w:semiHidden="1" w:unhideWhenUsed="1"/>
-    <w:lsdException w:name="Default Paragraph Font" w:semiHidden="1" w:uiPriority="1" w:unhideWhenUsed="1"/>
-    <w:lsdException w:name="Body Text" w:semiHidden="1" w:unhideWhenUsed="1"/>
-    <w:lsdException w:name="Body Text Indent" w:semiHidden="1" w:unhideWhenUsed="1"/>
-    <w:lsdException w:name="List Continue" w:semiHidden="1" w:unhideWhenUsed="1"/>
-    <w:lsdException w:name="List Continue 2" w:semiHidden="1" w:unhideWhenUsed="1"/>
-    <w:lsdException w:name="List Continue 3" w:semiHidden="1" w:unhideWhenUsed="1"/>
-    <w:lsdException w:name="List Continue 4" w:semiHidden="1" w:unhideWhenUsed="1"/>
-    <w:lsdException w:name="List Continue 5" w:semiHidden="1" w:unhideWhenUsed="1"/>
-    <w:lsdException w:name="Message Header" w:semiHidden="1" w:unhideWhenUsed="1"/>
-    <w:lsdException w:name="Subtitle" w:uiPriority="11" w:qFormat="1"/>
-    <w:lsdException w:name="Salutation" w:semiHidden="1" w:unhideWhenUsed="1"/>
-    <w:lsdException w:name="Date" w:semiHidden="1" w:unhideWhenUsed="1"/>
-    <w:lsdException w:name="Body Text First Indent" w:semiHidden="1" w:unhideWhenUsed="1"/>
-    <w:lsdException w:name="Body Text First Indent 2" w:semiHidden="1" w:unhideWhenUsed="1"/>
-    <w:lsdException w:name="Note Heading" w:semiHidden="1" w:unhideWhenUsed="1"/>
-    <w:lsdException w:name="Body Text 2" w:semiHidden="1" w:unhideWhenUsed="1"/>
-    <w:lsdException w:name="Body Text 3" w:semiHidden="1" w:unhideWhenUsed="1"/>
-    <w:lsdException w:name="Body Text Indent 2" w:semiHidden="1" w:unhideWhenUsed="1"/>
-    <w:lsdException w:name="Body Text Indent 3" w:semiHidden="1" w:unhideWhenUsed="1"/>
-    <w:lsdException w:name="Block Text" w:semiHidden="1" w:unhideWhenUsed="1"/>
-    <w:lsdException w:name="Hyperlink" w:semiHidden="1" w:unhideWhenUsed="1"/>
-    <w:lsdException w:name="FollowedHyperlink" w:semiHidden="1" w:unhideWhenUsed="1"/>
-    <w:lsdException w:name="Strong" w:uiPriority="22" w:qFormat="1"/>
-    <w:lsdException w:name="Emphasis" w:uiPriority="20" w:qFormat="1"/>
-    <w:lsdException w:name="Document Map" w:semiHidden="1" w:unhideWhenUsed="1"/>
-    <w:lsdException w:name="Plain Text" w:semiHidden="1" w:unhideWhenUsed="1"/>
-    <w:lsdException w:name="E-mail Signature" w:semiHidden="1" w:unhideWhenUsed="1"/>
-    <w:lsdException w:name="HTML Top of Form" w:semiHidden="1" w:unhideWhenUsed="1"/>
-    <w:lsdException w:name="HTML Bottom of Form" w:semiHidden="1" w:unhideWhenUsed="1"/>
-    <w:lsdException w:name="Normal (Web)" w:semiHidden="1" w:unhideWhenUsed="1"/>
-    <w:lsdException w:name="HTML Acronym" w:semiHidden="1" w:unhideWhenUsed="1"/>
-    <w:lsdException w:name="HTML Address" w:semiHidden="1" w:unhideWhenUsed="1"/>
-    <w:lsdException w:name="HTML Cite" w:semiHidden="1" w:unhideWhenUsed="1"/>
-    <w:lsdException w:name="HTML Code" w:semiHidden="1" w:unhideWhenUsed="1"/>
-    <w:lsdException w:name="HTML Definition" w:semiHidden="1" w:unhideWhenUsed="1"/>
-    <w:lsdException w:name="HTML Keyboard" w:semiHidden="1" w:unhideWhenUsed="1"/>
-    <w:lsdException w:name="HTML Preformatted" w:semiHidden="1" w:unhideWhenUsed="1"/>
-    <w:lsdException w:name="HTML Sample" w:semiHidden="1" w:unhideWhenUsed="1"/>
-    <w:lsdException w:name="HTML Typewriter" w:semiHidden="1" w:unhideWhenUsed="1"/>
-    <w:lsdException w:name="HTML Variable" w:semiHidden="1" w:unhideWhenUsed="1"/>
-    <w:lsdException w:name="Normal Table" w:semiHidden="1" w:unhideWhenUsed="1"/>
-    <w:lsdException w:name="annotation subject" w:semiHidden="1" w:unhideWhenUsed="1"/>
-    <w:lsdException w:name="No List" w:semiHidden="1" w:unhideWhenUsed="1"/>
-    <w:lsdException w:name="Outline List 1" w:semiHidden="1" w:unhideWhenUsed="1"/>
-    <w:lsdException w:name="Outline List 2" w:semiHidden="1" w:unhideWhenUsed="1"/>
-    <w:lsdException w:name="Outline List 3" w:semiHidden="1" w:unhideWhenUsed="1"/>
-    <w:lsdException w:name="Table Simple 1" w:semiHidden="1" w:unhideWhenUsed="1"/>
-    <w:lsdException w:name="Table Simple 2" w:semiHidden="1" w:unhideWhenUsed="1"/>
-    <w:lsdException w:name="Table Simple 3" w:semiHidden="1" w:unhideWhenUsed="1"/>
-    <w:lsdException w:name="Table Classic 1" w:semiHidden="1" w:unhideWhenUsed="1"/>
-    <w:lsdException w:name="Table Classic 2" w:semiHidden="1" w:unhideWhenUsed="1"/>
-    <w:lsdException w:name="Table Classic 3" w:semiHidden="1" w:unhideWhenUsed="1"/>
-    <w:lsdException w:name="Table Classic 4" w:semiHidden="1" w:unhideWhenUsed="1"/>
-    <w:lsdException w:name="Table Colorful 1" w:semiHidden="1" w:unhideWhenUsed="1"/>
-    <w:lsdException w:name="Table Colorful 2" w:semiHidden="1" w:unhideWhenUsed="1"/>
-    <w:lsdException w:name="Table Colorful 3" w:semiHidden="1" w:unhideWhenUsed="1"/>
-    <w:lsdException w:name="Table Columns 1" w:semiHidden="1" w:unhideWhenUsed="1"/>
-    <w:lsdException w:name="Table Columns 2" w:semiHidden="1" w:unhideWhenUsed="1"/>
-    <w:lsdException w:name="Table Columns 3" w:semiHidden="1" w:unhideWhenUsed="1"/>
-    <w:lsdException w:name="Table Columns 4" w:semiHidden="1" w:unhideWhenUsed="1"/>
-    <w:lsdException w:name="Table Columns 5" w:semiHidden="1" w:unhideWhenUsed="1"/>
-    <w:lsdException w:name="Table Grid 1" w:semiHidden="1" w:unhideWhenUsed="1"/>
-    <w:lsdException w:name="Table Grid 2" w:semiHidden="1" w:unhideWhenUsed="1"/>
-    <w:lsdException w:name="Table Grid 3" w:semiHidden="1" w:unhideWhenUsed="1"/>
-    <w:lsdException w:name="Table Grid 4" w:semiHidden="1" w:unhideWhenUsed="1"/>
-    <w:lsdException w:name="Table Grid 5" w:semiHidden="1" w:unhideWhenUsed="1"/>
-    <w:lsdException w:name="Table Grid 6" w:semiHidden="1" w:unhideWhenUsed="1"/>
-    <w:lsdException w:name="Table Grid 7" w:semiHidden="1" w:unhideWhenUsed="1"/>
-    <w:lsdException w:name="Table Grid 8" w:semiHidden="1" w:unhideWhenUsed="1"/>
-    <w:lsdException w:name="Table List 1" w:semiHidden="1" w:unhideWhenUsed="1"/>
-    <w:lsdException w:name="Table List 2" w:semiHidden="1" w:unhideWhenUsed="1"/>
-    <w:lsdException w:name="Table List 3" w:semiHidden="1" w:unhideWhenUsed="1"/>
-    <w:lsdException w:name="Table List 4" w:semiHidden="1" w:unhideWhenUsed="1"/>
-    <w:lsdException w:name="Table List 5" w:semiHidden="1" w:unhideWhenUsed="1"/>
-    <w:lsdException w:name="Table List 6" w:semiHidden="1" w:unhideWhenUsed="1"/>
-    <w:lsdException w:name="Table List 7" w:semiHidden="1" w:unhideWhenUsed="1"/>
-    <w:lsdException w:name="Table List 8" w:semiHidden="1" w:unhideWhenUsed="1"/>
-    <w:lsdException w:name="Table 3D effects 1" w:semiHidden="1" w:unhideWhenUsed="1"/>
-    <w:lsdException w:name="Table 3D effects 2" w:semiHidden="1" w:unhideWhenUsed="1"/>
-    <w:lsdException w:name="Table 3D effects 3" w:semiHidden="1" w:unhideWhenUsed="1"/>
-    <w:lsdException w:name="Table Contemporary" w:semiHidden="1" w:unhideWhenUsed="1"/>
-    <w:lsdException w:name="Table Elegant" w:semiHidden="1" w:unhideWhenUsed="1"/>
-    <w:lsdException w:name="Table Professional" w:semiHidden="1" w:unhideWhenUsed="1"/>
-    <w:lsdException w:name="Table Subtle 1" w:semiHidden="1" w:unhideWhenUsed="1"/>
-    <w:lsdException w:name="Table Subtle 2" w:semiHidden="1" w:unhideWhenUsed="1"/>
-    <w:lsdException w:name="Table Web 1" w:semiHidden="1" w:unhideWhenUsed="1"/>
-    <w:lsdException w:name="Table Web 2" w:semiHidden="1" w:unhideWhenUsed="1"/>
-    <w:lsdException w:name="Table Web 3" w:semiHidden="1" w:unhideWhenUsed="1"/>
-    <w:lsdException w:name="Balloon Text" w:semiHidden="1" w:unhideWhenUsed="1"/>
-    <w:lsdException w:name="Table Grid" w:uiPriority="59"/>
-    <w:lsdException w:name="Table Theme" w:semiHidden="1" w:unhideWhenUsed="1"/>
-    <w:lsdException w:name="Placeholder Text" w:semiHidden="1"/>
-    <w:lsdException w:name="No Spacing" w:uiPriority="1" w:qFormat="1"/>
-    <w:lsdException w:name="Light Shading" w:uiPriority="60"/>
-    <w:lsdException w:name="Light List" w:uiPriority="61"/>
-    <w:lsdException w:name="Light Grid" w:uiPriority="62"/>
-    <w:lsdException w:name="Medium Shading 1" w:uiPriority="63"/>
-    <w:lsdException w:name="Medium Shading 2" w:uiPriority="64"/>
-    <w:lsdException w:name="Medium List 1" w:uiPriority="65"/>
-    <w:lsdException w:name="Medium List 2" w:uiPriority="66"/>
-    <w:lsdException w:name="Medium Grid 1" w:uiPriority="67"/>
-    <w:lsdException w:name="Medium Grid 2" w:uiPriority="68"/>
-    <w:lsdException w:name="Medium Grid 3" w:uiPriority="69"/>
-    <w:lsdException w:name="Dark List" w:uiPriority="70"/>
-    <w:lsdException w:name="Colorful Shading" w:uiPriority="71"/>
-    <w:lsdException w:name="Colorful List" w:uiPriority="72"/>
-    <w:lsdException w:name="Colorful Grid" w:uiPriority="73"/>
-    <w:lsdException w:name="Light Shading Accent 1" w:uiPriority="60"/>
-    <w:lsdException w:name="Light List Accent 1" w:uiPriority="61"/>
-    <w:lsdException w:name="Light Grid Accent 1" w:uiPriority="62"/>
-    <w:lsdException w:name="Medium Shading 1 Accent 1" w:uiPriority="63"/>
-    <w:lsdException w:name="Medium Shading 2 Accent 1" w:uiPriority="64"/>
-    <w:lsdException w:name="Medium List 1 Accent 1" w:uiPriority="65"/>
-    <w:lsdException w:name="Revision" w:semiHidden="1"/>
-    <w:lsdException w:name="List Paragraph" w:uiPriority="34" w:qFormat="1"/>
-    <w:lsdException w:name="Quote" w:uiPriority="29" w:qFormat="1"/>
-    <w:lsdException w:name="Intense Quote" w:uiPriority="30" w:qFormat="1"/>
-    <w:lsdException w:name="Medium List 2 Accent 1" w:uiPriority="66"/>
-    <w:lsdException w:name="Medium Grid 1 Accent 1" w:uiPriority="67"/>
-    <w:lsdException w:name="Medium Grid 2 Accent 1" w:uiPriority="68"/>
-    <w:lsdException w:name="Medium Grid 3 Accent 1" w:uiPriority="69"/>
-    <w:lsdException w:name="Dark List Accent 1" w:uiPriority="70"/>
-    <w:lsdException w:name="Colorful Shading Accent 1" w:uiPriority="71"/>
-    <w:lsdException w:name="Colorful List Accent 1" w:uiPriority="72"/>
-    <w:lsdException w:name="Colorful Grid Accent 1" w:uiPriority="73"/>
-    <w:lsdException w:name="Light Shading Accent 2" w:uiPriority="60"/>
-    <w:lsdException w:name="Light List Accent 2" w:uiPriority="61"/>
-    <w:lsdException w:name="Light Grid Accent 2" w:uiPriority="62"/>
-    <w:lsdException w:name="Medium Shading 1 Accent 2" w:uiPriority="63"/>
-    <w:lsdException w:name="Medium Shading 2 Accent 2" w:uiPriority="64"/>
-    <w:lsdException w:name="Medium List 1 Accent 2" w:uiPriority="65"/>
-    <w:lsdException w:name="Medium List 2 Accent 2" w:uiPriority="66"/>
-    <w:lsdException w:name="Medium Grid 1 Accent 2" w:uiPriority="67"/>
-    <w:lsdException w:name="Medium Grid 2 Accent 2" w:uiPriority="68"/>
-    <w:lsdException w:name="Medium Grid 3 Accent 2" w:uiPriority="69"/>
-    <w:lsdException w:name="Dark List Accent 2" w:uiPriority="70"/>
-    <w:lsdException w:name="Colorful Shading Accent 2" w:uiPriority="71"/>
-    <w:lsdException w:name="Colorful List Accent 2" w:uiPriority="72"/>
-    <w:lsdException w:name="Colorful Grid Accent 2" w:uiPriority="73"/>
-    <w:lsdException w:name="Light Shading Accent 3" w:uiPriority="60"/>
-    <w:lsdException w:name="Light List Accent 3" w:uiPriority="61"/>
-    <w:lsdException w:name="Light Grid Accent 3" w:uiPriority="62"/>
-    <w:lsdException w:name="Medium Shading 1 Accent 3" w:uiPriority="63"/>
-    <w:lsdException w:name="Medium Shading 2 Accent 3" w:uiPriority="64"/>
-    <w:lsdException w:name="Medium List 1 Accent 3" w:uiPriority="65"/>
-    <w:lsdException w:name="Medium List 2 Accent 3" w:uiPriority="66"/>
-    <w:lsdException w:name="Medium Grid 1 Accent 3" w:uiPriority="67"/>
-    <w:lsdException w:name="Medium Grid 2 Accent 3" w:uiPriority="68"/>
-    <w:lsdException w:name="Medium Grid 3 Accent 3" w:uiPriority="69"/>
-    <w:lsdException w:name="Dark List Accent 3" w:uiPriority="70"/>
-    <w:lsdException w:name="Colorful Shading Accent 3" w:uiPriority="71"/>
-    <w:lsdException w:name="Colorful List Accent 3" w:uiPriority="72"/>
-    <w:lsdException w:name="Colorful Grid Accent 3" w:uiPriority="73"/>
-    <w:lsdException w:name="Light Shading Accent 4" w:uiPriority="60"/>
-    <w:lsdException w:name="Light List Accent 4" w:uiPriority="61"/>
-    <w:lsdException w:name="Light Grid Accent 4" w:uiPriority="62"/>
-    <w:lsdException w:name="Medium Shading 1 Accent 4" w:uiPriority="63"/>
-    <w:lsdException w:name="Medium Shading 2 Accent 4" w:uiPriority="64"/>
-    <w:lsdException w:name="Medium List 1 Accent 4" w:uiPriority="65"/>
-    <w:lsdException w:name="Medium List 2 Accent 4" w:uiPriority="66"/>
-    <w:lsdException w:name="Medium Grid 1 Accent 4" w:uiPriority="67"/>
-    <w:lsdException w:name="Medium Grid 2 Accent 4" w:uiPriority="68"/>
-    <w:lsdException w:name="Medium Grid 3 Accent 4" w:uiPriority="69"/>
-    <w:lsdException w:name="Dark List Accent 4" w:uiPriority="70"/>
-    <w:lsdException w:name="Colorful Shading Accent 4" w:uiPriority="71"/>
-    <w:lsdException w:name="Colorful List Accent 4" w:uiPriority="72"/>
-    <w:lsdException w:name="Colorful Grid Accent 4" w:uiPriority="73"/>
-    <w:lsdException w:name="Light Shading Accent 5" w:uiPriority="60"/>
-    <w:lsdException w:name="Light List Accent 5" w:uiPriority="61"/>
-    <w:lsdException w:name="Light Grid Accent 5" w:uiPriority="62"/>
-    <w:lsdException w:name="Medium Shading 1 Accent 5" w:uiPriority="63"/>
-    <w:lsdException w:name="Medium Shading 2 Accent 5" w:uiPriority="64"/>
-    <w:lsdException w:name="Medium List 1 Accent 5" w:uiPriority="65"/>
-    <w:lsdException w:name="Medium List 2 Accent 5" w:uiPriority="66"/>
-    <w:lsdException w:name="Medium Grid 1 Accent 5" w:uiPriority="67"/>
-    <w:lsdException w:name="Medium Grid 2 Accent 5" w:uiPriority="68"/>
-    <w:lsdException w:name="Medium Grid 3 Accent 5" w:uiPriority="69"/>
-    <w:lsdException w:name="Dark List Accent 5" w:uiPriority="70"/>
-    <w:lsdException w:name="Colorful Shading Accent 5" w:uiPriority="71"/>
-    <w:lsdException w:name="Colorful List Accent 5" w:uiPriority="72"/>
-    <w:lsdException w:name="Colorful Grid Accent 5" w:uiPriority="73"/>
-    <w:lsdException w:name="Light Shading Accent 6" w:uiPriority="60"/>
-    <w:lsdException w:name="Light List Accent 6" w:uiPriority="61"/>
-    <w:lsdException w:name="Light Grid Accent 6" w:uiPriority="62"/>
-    <w:lsdException w:name="Medium Shading 1 Accent 6" w:uiPriority="63"/>
-    <w:lsdException w:name="Medium Shading 2 Accent 6" w:uiPriority="64"/>
-    <w:lsdException w:name="Medium List 1 Accent 6" w:uiPriority="65"/>
-    <w:lsdException w:name="Medium List 2 Accent 6" w:uiPriority="66"/>
-    <w:lsdException w:name="Medium Grid 1 Accent 6" w:uiPriority="67"/>
-    <w:lsdException w:name="Medium Grid 2 Accent 6" w:uiPriority="68"/>
-    <w:lsdException w:name="Medium Grid 3 Accent 6" w:uiPriority="69"/>
-    <w:lsdException w:name="Dark List Accent 6" w:uiPriority="70"/>
-    <w:lsdException w:name="Colorful Shading Accent 6" w:uiPriority="71"/>
-    <w:lsdException w:name="Colorful List Accent 6" w:uiPriority="72"/>
-    <w:lsdException w:name="Colorful Grid Accent 6" w:uiPriority="73"/>
-    <w:lsdException w:name="Subtle Emphasis" w:uiPriority="19" w:qFormat="1"/>
-    <w:lsdException w:name="Intense Emphasis" w:uiPriority="21" w:qFormat="1"/>
-    <w:lsdException w:name="Subtle Reference" w:uiPriority="31" w:qFormat="1"/>
-    <w:lsdException w:name="Intense Reference" w:uiPriority="32" w:qFormat="1"/>
-    <w:lsdException w:name="Book Title" w:uiPriority="33" w:qFormat="1"/>
-    <w:lsdException w:name="Bibliography" w:semiHidden="1" w:uiPriority="37" w:unhideWhenUsed="1"/>
-    <w:lsdException w:name="TOC Heading" w:semiHidden="1" w:uiPriority="39" w:unhideWhenUsed="1" w:qFormat="1"/>
-    <w:lsdException w:name="Plain Table 1" w:uiPriority="41"/>
-    <w:lsdException w:name="Plain Table 2" w:uiPriority="42"/>
-    <w:lsdException w:name="Plain Table 3" w:uiPriority="43"/>
-    <w:lsdException w:name="Plain Table 4" w:uiPriority="44"/>
-    <w:lsdException w:name="Plain Table 5" w:uiPriority="45"/>
-    <w:lsdException w:name="Grid Table Light" w:uiPriority="40"/>
-    <w:lsdException w:name="Grid Table 1 Light" w:uiPriority="46"/>
-    <w:lsdException w:name="Grid Table 2" w:uiPriority="47"/>
-    <w:lsdException w:name="Grid Table 3" w:uiPriority="48"/>
-    <w:lsdException w:name="Grid Table 4" w:uiPriority="49"/>
-    <w:lsdException w:name="Grid Table 5 Dark" w:uiPriority="50"/>
-    <w:lsdException w:name="Grid Table 6 Colorful" w:uiPriority="51"/>
-    <w:lsdException w:name="Grid Table 7 Colorful" w:uiPriority="52"/>
-    <w:lsdException w:name="Grid Table 1 Light Accent 1" w:uiPriority="46"/>
-    <w:lsdException w:name="Grid Table 2 Accent 1" w:uiPriority="47"/>
-    <w:lsdException w:name="Grid Table 3 Accent 1" w:uiPriority="48"/>
-    <w:lsdException w:name="Grid Table 4 Accent 1" w:uiPriority="49"/>
-    <w:lsdException w:name="Grid Table 5 Dark Accent 1" w:uiPriority="50"/>
-    <w:lsdException w:name="Grid Table 6 Colorful Accent 1" w:uiPriority="51"/>
-    <w:lsdException w:name="Grid Table 7 Colorful Accent 1" w:uiPriority="52"/>
-    <w:lsdException w:name="Grid Table 1 Light Accent 2" w:uiPriority="46"/>
-    <w:lsdException w:name="Grid Table 2 Accent 2" w:uiPriority="47"/>
-    <w:lsdException w:name="Grid Table 3 Accent 2" w:uiPriority="48"/>
-    <w:lsdException w:name="Grid Table 4 Accent 2" w:uiPriority="49"/>
-    <w:lsdException w:name="Grid Table 5 Dark Accent 2" w:uiPriority="50"/>
-    <w:lsdException w:name="Grid Table 6 Colorful Accent 2" w:uiPriority="51"/>
-    <w:lsdException w:name="Grid Table 7 Colorful Accent 2" w:uiPriority="52"/>
-    <w:lsdException w:name="Grid Table 1 Light Accent 3" w:uiPriority="46"/>
-    <w:lsdException w:name="Grid Table 2 Accent 3" w:uiPriority="47"/>
-    <w:lsdException w:name="Grid Table 3 Accent 3" w:uiPriority="48"/>
-    <w:lsdException w:name="Grid Table 4 Accent 3" w:uiPriority="49"/>
-    <w:lsdException w:name="Grid Table 5 Dark Accent 3" w:uiPriority="50"/>
-    <w:lsdException w:name="Grid Table 6 Colorful Accent 3" w:uiPriority="51"/>
-    <w:lsdException w:name="Grid Table 7 Colorful Accent 3" w:uiPriority="52"/>
-    <w:lsdException w:name="Grid Table 1 Light Accent 4" w:uiPriority="46"/>
-    <w:lsdException w:name="Grid Table 2 Accent 4" w:uiPriority="47"/>
-    <w:lsdException w:name="Grid Table 3 Accent 4" w:uiPriority="48"/>
-    <w:lsdException w:name="Grid Table 4 Accent 4" w:uiPriority="49"/>
-    <w:lsdException w:name="Grid Table 5 Dark Accent 4" w:uiPriority="50"/>
-    <w:lsdException w:name="Grid Table 6 Colorful Accent 4" w:uiPriority="51"/>
-    <w:lsdException w:name="Grid Table 7 Colorful Accent 4" w:uiPriority="52"/>
-    <w:lsdException w:name="Grid Table 1 Light Accent 5" w:uiPriority="46"/>
-    <w:lsdException w:name="Grid Table 2 Accent 5" w:uiPriority="47"/>
-    <w:lsdException w:name="Grid Table 3 Accent 5" w:uiPriority="48"/>
-    <w:lsdException w:name="Grid Table 4 Accent 5" w:uiPriority="49"/>
-    <w:lsdException w:name="Grid Table 5 Dark Accent 5" w:uiPriority="50"/>
-    <w:lsdException w:name="Grid Table 6 Colorful Accent 5" w:uiPriority="51"/>
-    <w:lsdException w:name="Grid Table 7 Colorful Accent 5" w:uiPriority="52"/>
-    <w:lsdException w:name="Grid Table 1 Light Accent 6" w:uiPriority="46"/>
-    <w:lsdException w:name="Grid Table 2 Accent 6" w:uiPriority="47"/>
-    <w:lsdException w:name="Grid Table 3 Accent 6" w:uiPriority="48"/>
-    <w:lsdException w:name="Grid Table 4 Accent 6" w:uiPriority="49"/>
-    <w:lsdException w:name="Grid Table 5 Dark Accent 6" w:uiPriority="50"/>
-    <w:lsdException w:name="Grid Table 6 Colorful Accent 6" w:uiPriority="51"/>
-    <w:lsdException w:name="Grid Table 7 Colorful Accent 6" w:uiPriority="52"/>
-    <w:lsdException w:name="List Table 1 Light" w:uiPriority="46"/>
-    <w:lsdException w:name="List Table 2" w:uiPriority="47"/>
-    <w:lsdException w:name="List Table 3" w:uiPriority="48"/>
-    <w:lsdException w:name="List Table 4" w:uiPriority="49"/>
-    <w:lsdException w:name="List Table 5 Dark" w:uiPriority="50"/>
-    <w:lsdException w:name="List Table 6 Colorful" w:uiPriority="51"/>
-    <w:lsdException w:name="List Table 7 Colorful" w:uiPriority="52"/>
-    <w:lsdException w:name="List Table 1 Light Accent 1" w:uiPriority="46"/>
-    <w:lsdException w:name="List Table 2 Accent 1" w:uiPriority="47"/>
-    <w:lsdException w:name="List Table 3 Accent 1" w:uiPriority="48"/>
-    <w:lsdException w:name="List Table 4 Accent 1" w:uiPriority="49"/>
-    <w:lsdException w:name="List Table 5 Dark Accent 1" w:uiPriority="50"/>
-    <w:lsdException w:name="List Table 6 Colorful Accent 1" w:uiPriority="51"/>
-    <w:lsdException w:name="List Table 7 Colorful Accent 1" w:uiPriority="52"/>
-    <w:lsdException w:name="List Table 1 Light Accent 2" w:uiPriority="46"/>
-    <w:lsdException w:name="List Table 2 Accent 2" w:uiPriority="47"/>
-    <w:lsdException w:name="List Table 3 Accent 2" w:uiPriority="48"/>
-    <w:lsdException w:name="List Table 4 Accent 2" w:uiPriority="49"/>
-    <w:lsdException w:name="List Table 5 Dark Accent 2" w:uiPriority="50"/>
-    <w:lsdException w:name="List Table 6 Colorful Accent 2" w:uiPriority="51"/>
-    <w:lsdException w:name="List Table 7 Colorful Accent 2" w:uiPriority="52"/>
-    <w:lsdException w:name="List Table 1 Light Accent 3" w:uiPriority="46"/>
-    <w:lsdException w:name="List Table 2 Accent 3" w:uiPriority="47"/>
-    <w:lsdException w:name="List Table 3 Accent 3" w:uiPriority="48"/>
-    <w:lsdException w:name="List Table 4 Accent 3" w:uiPriority="49"/>
-    <w:lsdException w:name="List Table 5 Dark Accent 3" w:uiPriority="50"/>
-    <w:lsdException w:name="List Table 6 Colorful Accent 3" w:uiPriority="51"/>
-    <w:lsdException w:name="List Table 7 Colorful Accent 3" w:uiPriority="52"/>
-    <w:lsdException w:name="List Table 1 Light Accent 4" w:uiPriority="46"/>
-    <w:lsdException w:name="List Table 2 Accent 4" w:uiPriority="47"/>
-    <w:lsdException w:name="List Table 3 Accent 4" w:uiPriority="48"/>
-    <w:lsdException w:name="List Table 4 Accent 4" w:uiPriority="49"/>
-    <w:lsdException w:name="List Table 5 Dark Accent 4" w:uiPriority="50"/>
-    <w:lsdException w:name="List Table 6 Colorful Accent 4" w:uiPriority="51"/>
-    <w:lsdException w:name="List Table 7 Colorful Accent 4" w:uiPriority="52"/>
-    <w:lsdException w:name="List Table 1 Light Accent 5" w:uiPriority="46"/>
-    <w:lsdException w:name="List Table 2 Accent 5" w:uiPriority="47"/>
-    <w:lsdException w:name="List Table 3 Accent 5" w:uiPriority="48"/>
-    <w:lsdException w:name="List Table 4 Accent 5" w:uiPriority="49"/>
-    <w:lsdException w:name="List Table 5 Dark Accent 5" w:uiPriority="50"/>
-    <w:lsdException w:name="List Table 6 Colorful Accent 5" w:uiPriority="51"/>
-    <w:lsdException w:name="List Table 7 Colorful Accent 5" w:uiPriority="52"/>
-    <w:lsdException w:name="List Table 1 Light Accent 6" w:uiPriority="46"/>
-    <w:lsdException w:name="List Table 2 Accent 6" w:uiPriority="47"/>
-    <w:lsdException w:name="List Table 3 Accent 6" w:uiPriority="48"/>
-    <w:lsdException w:name="List Table 4 Accent 6" w:uiPriority="49"/>
-    <w:lsdException w:name="List Table 5 Dark Accent 6" w:uiPriority="50"/>
-    <w:lsdException w:name="List Table 6 Colorful Accent 6" w:uiPriority="51"/>
-    <w:lsdException w:name="List Table 7 Colorful Accent 6" w:uiPriority="52"/>
+  <w:latentStyles w:defLockedState="0" w:defUIPriority="99" w:defSemiHidden="1" w:defUnhideWhenUsed="1" w:defQFormat="0" w:count="267">
+    <w:lsdException w:name="Normal" w:semiHidden="0" w:uiPriority="0" w:unhideWhenUsed="0" w:qFormat="1"/>
+    <w:lsdException w:name="heading 1" w:semiHidden="0" w:uiPriority="9" w:unhideWhenUsed="0" w:qFormat="1"/>
+    <w:lsdException w:name="heading 2" w:uiPriority="9" w:qFormat="1"/>
+    <w:lsdException w:name="heading 3" w:uiPriority="9" w:qFormat="1"/>
+    <w:lsdException w:name="heading 4" w:uiPriority="9" w:qFormat="1"/>
+    <w:lsdException w:name="heading 5" w:uiPriority="9" w:qFormat="1"/>
+    <w:lsdException w:name="heading 6" w:uiPriority="9" w:qFormat="1"/>
+    <w:lsdException w:name="heading 7" w:uiPriority="9" w:qFormat="1"/>
+    <w:lsdException w:name="heading 8" w:uiPriority="9" w:qFormat="1"/>
+    <w:lsdException w:name="heading 9" w:uiPriority="9" w:qFormat="1"/>
+    <w:lsdException w:name="toc 1" w:uiPriority="39"/>
+    <w:lsdException w:name="toc 2" w:uiPriority="39"/>
+    <w:lsdException w:name="toc 3" w:uiPriority="39"/>
+    <w:lsdException w:name="toc 4" w:uiPriority="39"/>
+    <w:lsdException w:name="toc 5" w:uiPriority="39"/>
+    <w:lsdException w:name="toc 6" w:uiPriority="39"/>
+    <w:lsdException w:name="toc 7" w:uiPriority="39"/>
+    <w:lsdException w:name="toc 8" w:uiPriority="39"/>
+    <w:lsdException w:name="toc 9" w:uiPriority="39"/>
+    <w:lsdException w:name="caption" w:uiPriority="35" w:qFormat="1"/>
+    <w:lsdException w:name="Title" w:semiHidden="0" w:uiPriority="10" w:unhideWhenUsed="0" w:qFormat="1"/>
+    <w:lsdException w:name="Default Paragraph Font" w:uiPriority="1"/>
+    <w:lsdException w:name="Subtitle" w:semiHidden="0" w:uiPriority="11" w:unhideWhenUsed="0" w:qFormat="1"/>
+    <w:lsdException w:name="Strong" w:semiHidden="0" w:uiPriority="22" w:unhideWhenUsed="0" w:qFormat="1"/>
+    <w:lsdException w:name="Emphasis" w:semiHidden="0" w:uiPriority="20" w:unhideWhenUsed="0" w:qFormat="1"/>
+    <w:lsdException w:name="Table Grid" w:semiHidden="0" w:uiPriority="59" w:unhideWhenUsed="0"/>
+    <w:lsdException w:name="Placeholder Text" w:unhideWhenUsed="0"/>
+    <w:lsdException w:name="No Spacing" w:semiHidden="0" w:uiPriority="1" w:unhideWhenUsed="0" w:qFormat="1"/>
+    <w:lsdException w:name="Light Shading" w:semiHidden="0" w:uiPriority="60" w:unhideWhenUsed="0"/>
+    <w:lsdException w:name="Light List" w:semiHidden="0" w:uiPriority="61" w:unhideWhenUsed="0"/>
+    <w:lsdException w:name="Light Grid" w:semiHidden="0" w:uiPriority="62" w:unhideWhenUsed="0"/>
+    <w:lsdException w:name="Medium Shading 1" w:semiHidden="0" w:uiPriority="63" w:unhideWhenUsed="0"/>
+    <w:lsdException w:name="Medium Shading 2" w:semiHidden="0" w:uiPriority="64" w:unhideWhenUsed="0"/>
+    <w:lsdException w:name="Medium List 1" w:semiHidden="0" w:uiPriority="65" w:unhideWhenUsed="0"/>
+    <w:lsdException w:name="Medium List 2" w:semiHidden="0" w:uiPriority="66" w:unhideWhenUsed="0"/>
+    <w:lsdException w:name="Medium Grid 1" w:semiHidden="0" w:uiPriority="67" w:unhideWhenUsed="0"/>
+    <w:lsdException w:name="Medium Grid 2" w:semiHidden="0" w:uiPriority="68" w:unhideWhenUsed="0"/>
+    <w:lsdException w:name="Medium Grid 3" w:semiHidden="0" w:uiPriority="69" w:unhideWhenUsed="0"/>
+    <w:lsdException w:name="Dark List" w:semiHidden="0" w:uiPriority="70" w:unhideWhenUsed="0"/>
+    <w:lsdException w:name="Colorful Shading" w:semiHidden="0" w:uiPriority="71" w:unhideWhenUsed="0"/>
+    <w:lsdException w:name="Colorful List" w:semiHidden="0" w:uiPriority="72" w:unhideWhenUsed="0"/>
+    <w:lsdException w:name="Colorful Grid" w:semiHidden="0" w:uiPriority="73" w:unhideWhenUsed="0"/>
+    <w:lsdException w:name="Light Shading Accent 1" w:semiHidden="0" w:uiPriority="60" w:unhideWhenUsed="0"/>
+    <w:lsdException w:name="Light List Accent 1" w:semiHidden="0" w:uiPriority="61" w:unhideWhenUsed="0"/>
+    <w:lsdException w:name="Light Grid Accent 1" w:semiHidden="0" w:uiPriority="62" w:unhideWhenUsed="0"/>
+    <w:lsdException w:name="Medium Shading 1 Accent 1" w:semiHidden="0" w:uiPriority="63" w:unhideWhenUsed="0"/>
+    <w:lsdException w:name="Medium Shading 2 Accent 1" w:semiHidden="0" w:uiPriority="64" w:unhideWhenUsed="0"/>
+    <w:lsdException w:name="Medium List 1 Accent 1" w:semiHidden="0" w:uiPriority="65" w:unhideWhenUsed="0"/>
+    <w:lsdException w:name="Revision" w:unhideWhenUsed="0"/>
+    <w:lsdException w:name="List Paragraph" w:semiHidden="0" w:uiPriority="34" w:unhideWhenUsed="0" w:qFormat="1"/>
+    <w:lsdException w:name="Quote" w:semiHidden="0" w:uiPriority="29" w:unhideWhenUsed="0" w:qFormat="1"/>
+    <w:lsdException w:name="Intense Quote" w:semiHidden="0" w:uiPriority="30" w:unhideWhenUsed="0" w:qFormat="1"/>
+    <w:lsdException w:name="Medium List 2 Accent 1" w:semiHidden="0" w:uiPriority="66" w:unhideWhenUsed="0"/>
+    <w:lsdException w:name="Medium Grid 1 Accent 1" w:semiHidden="0" w:uiPriority="67" w:unhideWhenUsed="0"/>
+    <w:lsdException w:name="Medium Grid 2 Accent 1" w:semiHidden="0" w:uiPriority="68" w:unhideWhenUsed="0"/>
+    <w:lsdException w:name="Medium Grid 3 Accent 1" w:semiHidden="0" w:uiPriority="69" w:unhideWhenUsed="0"/>
+    <w:lsdException w:name="Dark List Accent 1" w:semiHidden="0" w:uiPriority="70" w:unhideWhenUsed="0"/>
+    <w:lsdException w:name="Colorful Shading Accent 1" w:semiHidden="0" w:uiPriority="71" w:unhideWhenUsed="0"/>
+    <w:lsdException w:name="Colorful List Accent 1" w:semiHidden="0" w:uiPriority="72" w:unhideWhenUsed="0"/>
+    <w:lsdException w:name="Colorful Grid Accent 1" w:semiHidden="0" w:uiPriority="73" w:unhideWhenUsed="0"/>
+    <w:lsdException w:name="Light Shading Accent 2" w:semiHidden="0" w:uiPriority="60" w:unhideWhenUsed="0"/>
+    <w:lsdException w:name="Light List Accent 2" w:semiHidden="0" w:uiPriority="61" w:unhideWhenUsed="0"/>
+    <w:lsdException w:name="Light Grid Accent 2" w:semiHidden="0" w:uiPriority="62" w:unhideWhenUsed="0"/>
+    <w:lsdException w:name="Medium Shading 1 Accent 2" w:semiHidden="0" w:uiPriority="63" w:unhideWhenUsed="0"/>
+    <w:lsdException w:name="Medium Shading 2 Accent 2" w:semiHidden="0" w:uiPriority="64" w:unhideWhenUsed="0"/>
+    <w:lsdException w:name="Medium List 1 Accent 2" w:semiHidden="0" w:uiPriority="65" w:unhideWhenUsed="0"/>
+    <w:lsdException w:name="Medium List 2 Accent 2" w:semiHidden="0" w:uiPriority="66" w:unhideWhenUsed="0"/>
+    <w:lsdException w:name="Medium Grid 1 Accent 2" w:semiHidden="0" w:uiPriority="67" w:unhideWhenUsed="0"/>
+    <w:lsdException w:name="Medium Grid 2 Accent 2" w:semiHidden="0" w:uiPriority="68" w:unhideWhenUsed="0"/>
+    <w:lsdException w:name="Medium Grid 3 Accent 2" w:semiHidden="0" w:uiPriority="69" w:unhideWhenUsed="0"/>
+    <w:lsdException w:name="Dark List Accent 2" w:semiHidden="0" w:uiPriority="70" w:unhideWhenUsed="0"/>
+    <w:lsdException w:name="Colorful Shading Accent 2" w:semiHidden="0" w:uiPriority="71" w:unhideWhenUsed="0"/>
+    <w:lsdException w:name="Colorful List Accent 2" w:semiHidden="0" w:uiPriority="72" w:unhideWhenUsed="0"/>
+    <w:lsdException w:name="Colorful Grid Accent 2" w:semiHidden="0" w:uiPriority="73" w:unhideWhenUsed="0"/>
+    <w:lsdException w:name="Light Shading Accent 3" w:semiHidden="0" w:uiPriority="60" w:unhideWhenUsed="0"/>
+    <w:lsdException w:name="Light List Accent 3" w:semiHidden="0" w:uiPriority="61" w:unhideWhenUsed="0"/>
+    <w:lsdException w:name="Light Grid Accent 3" w:semiHidden="0" w:uiPriority="62" w:unhideWhenUsed="0"/>
+    <w:lsdException w:name="Medium Shading 1 Accent 3" w:semiHidden="0" w:uiPriority="63" w:unhideWhenUsed="0"/>
+    <w:lsdException w:name="Medium Shading 2 Accent 3" w:semiHidden="0" w:uiPriority="64" w:unhideWhenUsed="0"/>
+    <w:lsdException w:name="Medium List 1 Accent 3" w:semiHidden="0" w:uiPriority="65" w:unhideWhenUsed="0"/>
+    <w:lsdException w:name="Medium List 2 Accent 3" w:semiHidden="0" w:uiPriority="66" w:unhideWhenUsed="0"/>
+    <w:lsdException w:name="Medium Grid 1 Accent 3" w:semiHidden="0" w:uiPriority="67" w:unhideWhenUsed="0"/>
+    <w:lsdException w:name="Medium Grid 2 Accent 3" w:semiHidden="0" w:uiPriority="68" w:unhideWhenUsed="0"/>
+    <w:lsdException w:name="Medium Grid 3 Accent 3" w:semiHidden="0" w:uiPriority="69" w:unhideWhenUsed="0"/>
+    <w:lsdException w:name="Dark List Accent 3" w:semiHidden="0" w:uiPriority="70" w:unhideWhenUsed="0"/>
+    <w:lsdException w:name="Colorful Shading Accent 3" w:semiHidden="0" w:uiPriority="71" w:unhideWhenUsed="0"/>
+    <w:lsdException w:name="Colorful List Accent 3" w:semiHidden="0" w:uiPriority="72" w:unhideWhenUsed="0"/>
+    <w:lsdException w:name="Colorful Grid Accent 3" w:semiHidden="0" w:uiPriority="73" w:unhideWhenUsed="0"/>
+    <w:lsdException w:name="Light Shading Accent 4" w:semiHidden="0" w:uiPriority="60" w:unhideWhenUsed="0"/>
+    <w:lsdException w:name="Light List Accent 4" w:semiHidden="0" w:uiPriority="61" w:unhideWhenUsed="0"/>
+    <w:lsdException w:name="Light Grid Accent 4" w:semiHidden="0" w:uiPriority="62" w:unhideWhenUsed="0"/>
+    <w:lsdException w:name="Medium Shading 1 Accent 4" w:semiHidden="0" w:uiPriority="63" w:unhideWhenUsed="0"/>
+    <w:lsdException w:name="Medium Shading 2 Accent 4" w:semiHidden="0" w:uiPriority="64" w:unhideWhenUsed="0"/>
+    <w:lsdException w:name="Medium List 1 Accent 4" w:semiHidden="0" w:uiPriority="65" w:unhideWhenUsed="0"/>
+    <w:lsdException w:name="Medium List 2 Accent 4" w:semiHidden="0" w:uiPriority="66" w:unhideWhenUsed="0"/>
+    <w:lsdException w:name="Medium Grid 1 Accent 4" w:semiHidden="0" w:uiPriority="67" w:unhideWhenUsed="0"/>
+    <w:lsdException w:name="Medium Grid 2 Accent 4" w:semiHidden="0" w:uiPriority="68" w:unhideWhenUsed="0"/>
+    <w:lsdException w:name="Medium Grid 3 Accent 4" w:semiHidden="0" w:uiPriority="69" w:unhideWhenUsed="0"/>
+    <w:lsdException w:name="Dark List Accent 4" w:semiHidden="0" w:uiPriority="70" w:unhideWhenUsed="0"/>
+    <w:lsdException w:name="Colorful Shading Accent 4" w:semiHidden="0" w:uiPriority="71" w:unhideWhenUsed="0"/>
+    <w:lsdException w:name="Colorful List Accent 4" w:semiHidden="0" w:uiPriority="72" w:unhideWhenUsed="0"/>
+    <w:lsdException w:name="Colorful Grid Accent 4" w:semiHidden="0" w:uiPriority="73" w:unhideWhenUsed="0"/>
+    <w:lsdException w:name="Light Shading Accent 5" w:semiHidden="0" w:uiPriority="60" w:unhideWhenUsed="0"/>
+    <w:lsdException w:name="Light List Accent 5" w:semiHidden="0" w:uiPriority="61" w:unhideWhenUsed="0"/>
+    <w:lsdException w:name="Light Grid Accent 5" w:semiHidden="0" w:uiPriority="62" w:unhideWhenUsed="0"/>
+    <w:lsdException w:name="Medium Shading 1 Accent 5" w:semiHidden="0" w:uiPriority="63" w:unhideWhenUsed="0"/>
+    <w:lsdException w:name="Medium Shading 2 Accent 5" w:semiHidden="0" w:uiPriority="64" w:unhideWhenUsed="0"/>
+    <w:lsdException w:name="Medium List 1 Accent 5" w:semiHidden="0" w:uiPriority="65" w:unhideWhenUsed="0"/>
+    <w:lsdException w:name="Medium List 2 Accent 5" w:semiHidden="0" w:uiPriority="66" w:unhideWhenUsed="0"/>
+    <w:lsdException w:name="Medium Grid 1 Accent 5" w:semiHidden="0" w:uiPriority="67" w:unhideWhenUsed="0"/>
+    <w:lsdException w:name="Medium Grid 2 Accent 5" w:semiHidden="0" w:uiPriority="68" w:unhideWhenUsed="0"/>
+    <w:lsdException w:name="Medium Grid 3 Accent 5" w:semiHidden="0" w:uiPriority="69" w:unhideWhenUsed="0"/>
+    <w:lsdException w:name="Dark List Accent 5" w:semiHidden="0" w:uiPriority="70" w:unhideWhenUsed="0"/>
+    <w:lsdException w:name="Colorful Shading Accent 5" w:semiHidden="0" w:uiPriority="71" w:unhideWhenUsed="0"/>
+    <w:lsdException w:name="Colorful List Accent 5" w:semiHidden="0" w:uiPriority="72" w:unhideWhenUsed="0"/>
+    <w:lsdException w:name="Colorful Grid Accent 5" w:semiHidden="0" w:uiPriority="73" w:unhideWhenUsed="0"/>
+    <w:lsdException w:name="Light Shading Accent 6" w:semiHidden="0" w:uiPriority="60" w:unhideWhenUsed="0"/>
+    <w:lsdException w:name="Light List Accent 6" w:semiHidden="0" w:uiPriority="61" w:unhideWhenUsed="0"/>
+    <w:lsdException w:name="Light Grid Accent 6" w:semiHidden="0" w:uiPriority="62" w:unhideWhenUsed="0"/>
+    <w:lsdException w:name="Medium Shading 1 Accent 6" w:semiHidden="0" w:uiPriority="63" w:unhideWhenUsed="0"/>
+    <w:lsdException w:name="Medium Shading 2 Accent 6" w:semiHidden="0" w:uiPriority="64" w:unhideWhenUsed="0"/>
+    <w:lsdException w:name="Medium List 1 Accent 6" w:semiHidden="0" w:uiPriority="65" w:unhideWhenUsed="0"/>
+    <w:lsdException w:name="Medium List 2 Accent 6" w:semiHidden="0" w:uiPriority="66" w:unhideWhenUsed="0"/>
+    <w:lsdException w:name="Medium Grid 1 Accent 6" w:semiHidden="0" w:uiPriority="67" w:unhideWhenUsed="0"/>
+    <w:lsdException w:name="Medium Grid 2 Accent 6" w:semiHidden="0" w:uiPriority="68" w:unhideWhenUsed="0"/>
+    <w:lsdException w:name="Medium Grid 3 Accent 6" w:semiHidden="0" w:uiPriority="69" w:unhideWhenUsed="0"/>
+    <w:lsdException w:name="Dark List Accent 6" w:semiHidden="0" w:uiPriority="70" w:unhideWhenUsed="0"/>
+    <w:lsdException w:name="Colorful Shading Accent 6" w:semiHidden="0" w:uiPriority="71" w:unhideWhenUsed="0"/>
+    <w:lsdException w:name="Colorful List Accent 6" w:semiHidden="0" w:uiPriority="72" w:unhideWhenUsed="0"/>
+    <w:lsdException w:name="Colorful Grid Accent 6" w:semiHidden="0" w:uiPriority="73" w:unhideWhenUsed="0"/>
+    <w:lsdException w:name="Subtle Emphasis" w:semiHidden="0" w:uiPriority="19" w:unhideWhenUsed="0" w:qFormat="1"/>
+    <w:lsdException w:name="Intense Emphasis" w:semiHidden="0" w:uiPriority="21" w:unhideWhenUsed="0" w:qFormat="1"/>
+    <w:lsdException w:name="Subtle Reference" w:semiHidden="0" w:uiPriority="31" w:unhideWhenUsed="0" w:qFormat="1"/>
+    <w:lsdException w:name="Intense Reference" w:semiHidden="0" w:uiPriority="32" w:unhideWhenUsed="0" w:qFormat="1"/>
+    <w:lsdException w:name="Book Title" w:semiHidden="0" w:uiPriority="33" w:unhideWhenUsed="0" w:qFormat="1"/>
+    <w:lsdException w:name="Bibliography" w:uiPriority="37"/>
+    <w:lsdException w:name="TOC Heading" w:uiPriority="39" w:qFormat="1"/>
   </w:latentStyles>
   <w:style w:type="paragraph" w:default="1" w:styleId="Normal">
     <w:name w:val="Normal"/>
@@ -14625,7 +15336,6 @@
       <w:spacing w:after="0" w:line="240" w:lineRule="auto"/>
     </w:pPr>
     <w:tblPr>
-      <w:tblInd w:w="0" w:type="dxa"/>
       <w:tblBorders>
         <w:top w:val="single" w:sz="4" w:space="0" w:color="auto"/>
         <w:left w:val="single" w:sz="4" w:space="0" w:color="auto"/>
@@ -14634,12 +15344,472 @@
         <w:insideH w:val="single" w:sz="4" w:space="0" w:color="auto"/>
         <w:insideV w:val="single" w:sz="4" w:space="0" w:color="auto"/>
       </w:tblBorders>
+    </w:tblPr>
+  </w:style>
+  <w:style w:type="paragraph" w:styleId="Header">
+    <w:name w:val="header"/>
+    <w:basedOn w:val="Normal"/>
+    <w:link w:val="HeaderChar"/>
+    <w:uiPriority w:val="99"/>
+    <w:unhideWhenUsed/>
+    <w:rsid w:val="006E5E19"/>
+    <w:pPr>
+      <w:tabs>
+        <w:tab w:val="center" w:pos="4680"/>
+        <w:tab w:val="right" w:pos="9360"/>
+      </w:tabs>
+      <w:spacing w:after="0" w:line="240" w:lineRule="auto"/>
+    </w:pPr>
+  </w:style>
+  <w:style w:type="character" w:customStyle="1" w:styleId="HeaderChar">
+    <w:name w:val="Header Char"/>
+    <w:basedOn w:val="DefaultParagraphFont"/>
+    <w:link w:val="Header"/>
+    <w:uiPriority w:val="99"/>
+    <w:rsid w:val="006E5E19"/>
+  </w:style>
+  <w:style w:type="paragraph" w:styleId="Footer">
+    <w:name w:val="footer"/>
+    <w:basedOn w:val="Normal"/>
+    <w:link w:val="FooterChar"/>
+    <w:uiPriority w:val="99"/>
+    <w:unhideWhenUsed/>
+    <w:rsid w:val="006E5E19"/>
+    <w:pPr>
+      <w:tabs>
+        <w:tab w:val="center" w:pos="4680"/>
+        <w:tab w:val="right" w:pos="9360"/>
+      </w:tabs>
+      <w:spacing w:after="0" w:line="240" w:lineRule="auto"/>
+    </w:pPr>
+  </w:style>
+  <w:style w:type="character" w:customStyle="1" w:styleId="FooterChar">
+    <w:name w:val="Footer Char"/>
+    <w:basedOn w:val="DefaultParagraphFont"/>
+    <w:link w:val="Footer"/>
+    <w:uiPriority w:val="99"/>
+    <w:rsid w:val="006E5E19"/>
+  </w:style>
+</w:styles>
+</file>
+
+<file path=word/stylesWithEffects.xml><?xml version="1.0" encoding="utf-8"?>
+<w:styles xmlns:wpc="http://schemas.microsoft.com/office/word/2010/wordprocessingCanvas" xmlns:mc="http://schemas.openxmlformats.org/markup-compatibility/2006" xmlns:o="urn:schemas-microsoft-com:office:office" xmlns:r="http://schemas.openxmlformats.org/officeDocument/2006/relationships" xmlns:m="http://schemas.openxmlformats.org/officeDocument/2006/math" xmlns:v="urn:schemas-microsoft-com:vml" xmlns:wp14="http://schemas.microsoft.com/office/word/2010/wordprocessingDrawing" xmlns:wp="http://schemas.openxmlformats.org/drawingml/2006/wordprocessingDrawing" xmlns:w10="urn:schemas-microsoft-com:office:word" xmlns:w="http://schemas.openxmlformats.org/wordprocessingml/2006/main" xmlns:w14="http://schemas.microsoft.com/office/word/2010/wordml" xmlns:wpg="http://schemas.microsoft.com/office/word/2010/wordprocessingGroup" xmlns:wpi="http://schemas.microsoft.com/office/word/2010/wordprocessingInk" xmlns:wne="http://schemas.microsoft.com/office/word/2006/wordml" xmlns:wps="http://schemas.microsoft.com/office/word/2010/wordprocessingShape" mc:Ignorable="w14 wp14">
+  <w:docDefaults>
+    <w:rPrDefault>
+      <w:rPr>
+        <w:rFonts w:asciiTheme="minorHAnsi" w:eastAsiaTheme="minorHAnsi" w:hAnsiTheme="minorHAnsi" w:cstheme="minorBidi"/>
+        <w:sz w:val="22"/>
+        <w:szCs w:val="22"/>
+        <w:lang w:val="en-US" w:eastAsia="en-US" w:bidi="ar-SA"/>
+      </w:rPr>
+    </w:rPrDefault>
+    <w:pPrDefault>
+      <w:pPr>
+        <w:spacing w:after="200" w:line="276" w:lineRule="auto"/>
+      </w:pPr>
+    </w:pPrDefault>
+  </w:docDefaults>
+  <w:latentStyles w:defLockedState="0" w:defUIPriority="99" w:defSemiHidden="1" w:defUnhideWhenUsed="1" w:defQFormat="0" w:count="267">
+    <w:lsdException w:name="Normal" w:semiHidden="0" w:uiPriority="0" w:unhideWhenUsed="0" w:qFormat="1"/>
+    <w:lsdException w:name="heading 1" w:semiHidden="0" w:uiPriority="9" w:unhideWhenUsed="0" w:qFormat="1"/>
+    <w:lsdException w:name="heading 2" w:uiPriority="9" w:qFormat="1"/>
+    <w:lsdException w:name="heading 3" w:uiPriority="9" w:qFormat="1"/>
+    <w:lsdException w:name="heading 4" w:uiPriority="9" w:qFormat="1"/>
+    <w:lsdException w:name="heading 5" w:uiPriority="9" w:qFormat="1"/>
+    <w:lsdException w:name="heading 6" w:uiPriority="9" w:qFormat="1"/>
+    <w:lsdException w:name="heading 7" w:uiPriority="9" w:qFormat="1"/>
+    <w:lsdException w:name="heading 8" w:uiPriority="9" w:qFormat="1"/>
+    <w:lsdException w:name="heading 9" w:uiPriority="9" w:qFormat="1"/>
+    <w:lsdException w:name="toc 1" w:uiPriority="39"/>
+    <w:lsdException w:name="toc 2" w:uiPriority="39"/>
+    <w:lsdException w:name="toc 3" w:uiPriority="39"/>
+    <w:lsdException w:name="toc 4" w:uiPriority="39"/>
+    <w:lsdException w:name="toc 5" w:uiPriority="39"/>
+    <w:lsdException w:name="toc 6" w:uiPriority="39"/>
+    <w:lsdException w:name="toc 7" w:uiPriority="39"/>
+    <w:lsdException w:name="toc 8" w:uiPriority="39"/>
+    <w:lsdException w:name="toc 9" w:uiPriority="39"/>
+    <w:lsdException w:name="caption" w:uiPriority="35" w:qFormat="1"/>
+    <w:lsdException w:name="Title" w:semiHidden="0" w:uiPriority="10" w:unhideWhenUsed="0" w:qFormat="1"/>
+    <w:lsdException w:name="Default Paragraph Font" w:uiPriority="1"/>
+    <w:lsdException w:name="Subtitle" w:semiHidden="0" w:uiPriority="11" w:unhideWhenUsed="0" w:qFormat="1"/>
+    <w:lsdException w:name="Strong" w:semiHidden="0" w:uiPriority="22" w:unhideWhenUsed="0" w:qFormat="1"/>
+    <w:lsdException w:name="Emphasis" w:semiHidden="0" w:uiPriority="20" w:unhideWhenUsed="0" w:qFormat="1"/>
+    <w:lsdException w:name="Table Grid" w:semiHidden="0" w:uiPriority="59" w:unhideWhenUsed="0"/>
+    <w:lsdException w:name="Placeholder Text" w:unhideWhenUsed="0"/>
+    <w:lsdException w:name="No Spacing" w:semiHidden="0" w:uiPriority="1" w:unhideWhenUsed="0" w:qFormat="1"/>
+    <w:lsdException w:name="Light Shading" w:semiHidden="0" w:uiPriority="60" w:unhideWhenUsed="0"/>
+    <w:lsdException w:name="Light List" w:semiHidden="0" w:uiPriority="61" w:unhideWhenUsed="0"/>
+    <w:lsdException w:name="Light Grid" w:semiHidden="0" w:uiPriority="62" w:unhideWhenUsed="0"/>
+    <w:lsdException w:name="Medium Shading 1" w:semiHidden="0" w:uiPriority="63" w:unhideWhenUsed="0"/>
+    <w:lsdException w:name="Medium Shading 2" w:semiHidden="0" w:uiPriority="64" w:unhideWhenUsed="0"/>
+    <w:lsdException w:name="Medium List 1" w:semiHidden="0" w:uiPriority="65" w:unhideWhenUsed="0"/>
+    <w:lsdException w:name="Medium List 2" w:semiHidden="0" w:uiPriority="66" w:unhideWhenUsed="0"/>
+    <w:lsdException w:name="Medium Grid 1" w:semiHidden="0" w:uiPriority="67" w:unhideWhenUsed="0"/>
+    <w:lsdException w:name="Medium Grid 2" w:semiHidden="0" w:uiPriority="68" w:unhideWhenUsed="0"/>
+    <w:lsdException w:name="Medium Grid 3" w:semiHidden="0" w:uiPriority="69" w:unhideWhenUsed="0"/>
+    <w:lsdException w:name="Dark List" w:semiHidden="0" w:uiPriority="70" w:unhideWhenUsed="0"/>
+    <w:lsdException w:name="Colorful Shading" w:semiHidden="0" w:uiPriority="71" w:unhideWhenUsed="0"/>
+    <w:lsdException w:name="Colorful List" w:semiHidden="0" w:uiPriority="72" w:unhideWhenUsed="0"/>
+    <w:lsdException w:name="Colorful Grid" w:semiHidden="0" w:uiPriority="73" w:unhideWhenUsed="0"/>
+    <w:lsdException w:name="Light Shading Accent 1" w:semiHidden="0" w:uiPriority="60" w:unhideWhenUsed="0"/>
+    <w:lsdException w:name="Light List Accent 1" w:semiHidden="0" w:uiPriority="61" w:unhideWhenUsed="0"/>
+    <w:lsdException w:name="Light Grid Accent 1" w:semiHidden="0" w:uiPriority="62" w:unhideWhenUsed="0"/>
+    <w:lsdException w:name="Medium Shading 1 Accent 1" w:semiHidden="0" w:uiPriority="63" w:unhideWhenUsed="0"/>
+    <w:lsdException w:name="Medium Shading 2 Accent 1" w:semiHidden="0" w:uiPriority="64" w:unhideWhenUsed="0"/>
+    <w:lsdException w:name="Medium List 1 Accent 1" w:semiHidden="0" w:uiPriority="65" w:unhideWhenUsed="0"/>
+    <w:lsdException w:name="Revision" w:unhideWhenUsed="0"/>
+    <w:lsdException w:name="List Paragraph" w:semiHidden="0" w:uiPriority="34" w:unhideWhenUsed="0" w:qFormat="1"/>
+    <w:lsdException w:name="Quote" w:semiHidden="0" w:uiPriority="29" w:unhideWhenUsed="0" w:qFormat="1"/>
+    <w:lsdException w:name="Intense Quote" w:semiHidden="0" w:uiPriority="30" w:unhideWhenUsed="0" w:qFormat="1"/>
+    <w:lsdException w:name="Medium List 2 Accent 1" w:semiHidden="0" w:uiPriority="66" w:unhideWhenUsed="0"/>
+    <w:lsdException w:name="Medium Grid 1 Accent 1" w:semiHidden="0" w:uiPriority="67" w:unhideWhenUsed="0"/>
+    <w:lsdException w:name="Medium Grid 2 Accent 1" w:semiHidden="0" w:uiPriority="68" w:unhideWhenUsed="0"/>
+    <w:lsdException w:name="Medium Grid 3 Accent 1" w:semiHidden="0" w:uiPriority="69" w:unhideWhenUsed="0"/>
+    <w:lsdException w:name="Dark List Accent 1" w:semiHidden="0" w:uiPriority="70" w:unhideWhenUsed="0"/>
+    <w:lsdException w:name="Colorful Shading Accent 1" w:semiHidden="0" w:uiPriority="71" w:unhideWhenUsed="0"/>
+    <w:lsdException w:name="Colorful List Accent 1" w:semiHidden="0" w:uiPriority="72" w:unhideWhenUsed="0"/>
+    <w:lsdException w:name="Colorful Grid Accent 1" w:semiHidden="0" w:uiPriority="73" w:unhideWhenUsed="0"/>
+    <w:lsdException w:name="Light Shading Accent 2" w:semiHidden="0" w:uiPriority="60" w:unhideWhenUsed="0"/>
+    <w:lsdException w:name="Light List Accent 2" w:semiHidden="0" w:uiPriority="61" w:unhideWhenUsed="0"/>
+    <w:lsdException w:name="Light Grid Accent 2" w:semiHidden="0" w:uiPriority="62" w:unhideWhenUsed="0"/>
+    <w:lsdException w:name="Medium Shading 1 Accent 2" w:semiHidden="0" w:uiPriority="63" w:unhideWhenUsed="0"/>
+    <w:lsdException w:name="Medium Shading 2 Accent 2" w:semiHidden="0" w:uiPriority="64" w:unhideWhenUsed="0"/>
+    <w:lsdException w:name="Medium List 1 Accent 2" w:semiHidden="0" w:uiPriority="65" w:unhideWhenUsed="0"/>
+    <w:lsdException w:name="Medium List 2 Accent 2" w:semiHidden="0" w:uiPriority="66" w:unhideWhenUsed="0"/>
+    <w:lsdException w:name="Medium Grid 1 Accent 2" w:semiHidden="0" w:uiPriority="67" w:unhideWhenUsed="0"/>
+    <w:lsdException w:name="Medium Grid 2 Accent 2" w:semiHidden="0" w:uiPriority="68" w:unhideWhenUsed="0"/>
+    <w:lsdException w:name="Medium Grid 3 Accent 2" w:semiHidden="0" w:uiPriority="69" w:unhideWhenUsed="0"/>
+    <w:lsdException w:name="Dark List Accent 2" w:semiHidden="0" w:uiPriority="70" w:unhideWhenUsed="0"/>
+    <w:lsdException w:name="Colorful Shading Accent 2" w:semiHidden="0" w:uiPriority="71" w:unhideWhenUsed="0"/>
+    <w:lsdException w:name="Colorful List Accent 2" w:semiHidden="0" w:uiPriority="72" w:unhideWhenUsed="0"/>
+    <w:lsdException w:name="Colorful Grid Accent 2" w:semiHidden="0" w:uiPriority="73" w:unhideWhenUsed="0"/>
+    <w:lsdException w:name="Light Shading Accent 3" w:semiHidden="0" w:uiPriority="60" w:unhideWhenUsed="0"/>
+    <w:lsdException w:name="Light List Accent 3" w:semiHidden="0" w:uiPriority="61" w:unhideWhenUsed="0"/>
+    <w:lsdException w:name="Light Grid Accent 3" w:semiHidden="0" w:uiPriority="62" w:unhideWhenUsed="0"/>
+    <w:lsdException w:name="Medium Shading 1 Accent 3" w:semiHidden="0" w:uiPriority="63" w:unhideWhenUsed="0"/>
+    <w:lsdException w:name="Medium Shading 2 Accent 3" w:semiHidden="0" w:uiPriority="64" w:unhideWhenUsed="0"/>
+    <w:lsdException w:name="Medium List 1 Accent 3" w:semiHidden="0" w:uiPriority="65" w:unhideWhenUsed="0"/>
+    <w:lsdException w:name="Medium List 2 Accent 3" w:semiHidden="0" w:uiPriority="66" w:unhideWhenUsed="0"/>
+    <w:lsdException w:name="Medium Grid 1 Accent 3" w:semiHidden="0" w:uiPriority="67" w:unhideWhenUsed="0"/>
+    <w:lsdException w:name="Medium Grid 2 Accent 3" w:semiHidden="0" w:uiPriority="68" w:unhideWhenUsed="0"/>
+    <w:lsdException w:name="Medium Grid 3 Accent 3" w:semiHidden="0" w:uiPriority="69" w:unhideWhenUsed="0"/>
+    <w:lsdException w:name="Dark List Accent 3" w:semiHidden="0" w:uiPriority="70" w:unhideWhenUsed="0"/>
+    <w:lsdException w:name="Colorful Shading Accent 3" w:semiHidden="0" w:uiPriority="71" w:unhideWhenUsed="0"/>
+    <w:lsdException w:name="Colorful List Accent 3" w:semiHidden="0" w:uiPriority="72" w:unhideWhenUsed="0"/>
+    <w:lsdException w:name="Colorful Grid Accent 3" w:semiHidden="0" w:uiPriority="73" w:unhideWhenUsed="0"/>
+    <w:lsdException w:name="Light Shading Accent 4" w:semiHidden="0" w:uiPriority="60" w:unhideWhenUsed="0"/>
+    <w:lsdException w:name="Light List Accent 4" w:semiHidden="0" w:uiPriority="61" w:unhideWhenUsed="0"/>
+    <w:lsdException w:name="Light Grid Accent 4" w:semiHidden="0" w:uiPriority="62" w:unhideWhenUsed="0"/>
+    <w:lsdException w:name="Medium Shading 1 Accent 4" w:semiHidden="0" w:uiPriority="63" w:unhideWhenUsed="0"/>
+    <w:lsdException w:name="Medium Shading 2 Accent 4" w:semiHidden="0" w:uiPriority="64" w:unhideWhenUsed="0"/>
+    <w:lsdException w:name="Medium List 1 Accent 4" w:semiHidden="0" w:uiPriority="65" w:unhideWhenUsed="0"/>
+    <w:lsdException w:name="Medium List 2 Accent 4" w:semiHidden="0" w:uiPriority="66" w:unhideWhenUsed="0"/>
+    <w:lsdException w:name="Medium Grid 1 Accent 4" w:semiHidden="0" w:uiPriority="67" w:unhideWhenUsed="0"/>
+    <w:lsdException w:name="Medium Grid 2 Accent 4" w:semiHidden="0" w:uiPriority="68" w:unhideWhenUsed="0"/>
+    <w:lsdException w:name="Medium Grid 3 Accent 4" w:semiHidden="0" w:uiPriority="69" w:unhideWhenUsed="0"/>
+    <w:lsdException w:name="Dark List Accent 4" w:semiHidden="0" w:uiPriority="70" w:unhideWhenUsed="0"/>
+    <w:lsdException w:name="Colorful Shading Accent 4" w:semiHidden="0" w:uiPriority="71" w:unhideWhenUsed="0"/>
+    <w:lsdException w:name="Colorful List Accent 4" w:semiHidden="0" w:uiPriority="72" w:unhideWhenUsed="0"/>
+    <w:lsdException w:name="Colorful Grid Accent 4" w:semiHidden="0" w:uiPriority="73" w:unhideWhenUsed="0"/>
+    <w:lsdException w:name="Light Shading Accent 5" w:semiHidden="0" w:uiPriority="60" w:unhideWhenUsed="0"/>
+    <w:lsdException w:name="Light List Accent 5" w:semiHidden="0" w:uiPriority="61" w:unhideWhenUsed="0"/>
+    <w:lsdException w:name="Light Grid Accent 5" w:semiHidden="0" w:uiPriority="62" w:unhideWhenUsed="0"/>
+    <w:lsdException w:name="Medium Shading 1 Accent 5" w:semiHidden="0" w:uiPriority="63" w:unhideWhenUsed="0"/>
+    <w:lsdException w:name="Medium Shading 2 Accent 5" w:semiHidden="0" w:uiPriority="64" w:unhideWhenUsed="0"/>
+    <w:lsdException w:name="Medium List 1 Accent 5" w:semiHidden="0" w:uiPriority="65" w:unhideWhenUsed="0"/>
+    <w:lsdException w:name="Medium List 2 Accent 5" w:semiHidden="0" w:uiPriority="66" w:unhideWhenUsed="0"/>
+    <w:lsdException w:name="Medium Grid 1 Accent 5" w:semiHidden="0" w:uiPriority="67" w:unhideWhenUsed="0"/>
+    <w:lsdException w:name="Medium Grid 2 Accent 5" w:semiHidden="0" w:uiPriority="68" w:unhideWhenUsed="0"/>
+    <w:lsdException w:name="Medium Grid 3 Accent 5" w:semiHidden="0" w:uiPriority="69" w:unhideWhenUsed="0"/>
+    <w:lsdException w:name="Dark List Accent 5" w:semiHidden="0" w:uiPriority="70" w:unhideWhenUsed="0"/>
+    <w:lsdException w:name="Colorful Shading Accent 5" w:semiHidden="0" w:uiPriority="71" w:unhideWhenUsed="0"/>
+    <w:lsdException w:name="Colorful List Accent 5" w:semiHidden="0" w:uiPriority="72" w:unhideWhenUsed="0"/>
+    <w:lsdException w:name="Colorful Grid Accent 5" w:semiHidden="0" w:uiPriority="73" w:unhideWhenUsed="0"/>
+    <w:lsdException w:name="Light Shading Accent 6" w:semiHidden="0" w:uiPriority="60" w:unhideWhenUsed="0"/>
+    <w:lsdException w:name="Light List Accent 6" w:semiHidden="0" w:uiPriority="61" w:unhideWhenUsed="0"/>
+    <w:lsdException w:name="Light Grid Accent 6" w:semiHidden="0" w:uiPriority="62" w:unhideWhenUsed="0"/>
+    <w:lsdException w:name="Medium Shading 1 Accent 6" w:semiHidden="0" w:uiPriority="63" w:unhideWhenUsed="0"/>
+    <w:lsdException w:name="Medium Shading 2 Accent 6" w:semiHidden="0" w:uiPriority="64" w:unhideWhenUsed="0"/>
+    <w:lsdException w:name="Medium List 1 Accent 6" w:semiHidden="0" w:uiPriority="65" w:unhideWhenUsed="0"/>
+    <w:lsdException w:name="Medium List 2 Accent 6" w:semiHidden="0" w:uiPriority="66" w:unhideWhenUsed="0"/>
+    <w:lsdException w:name="Medium Grid 1 Accent 6" w:semiHidden="0" w:uiPriority="67" w:unhideWhenUsed="0"/>
+    <w:lsdException w:name="Medium Grid 2 Accent 6" w:semiHidden="0" w:uiPriority="68" w:unhideWhenUsed="0"/>
+    <w:lsdException w:name="Medium Grid 3 Accent 6" w:semiHidden="0" w:uiPriority="69" w:unhideWhenUsed="0"/>
+    <w:lsdException w:name="Dark List Accent 6" w:semiHidden="0" w:uiPriority="70" w:unhideWhenUsed="0"/>
+    <w:lsdException w:name="Colorful Shading Accent 6" w:semiHidden="0" w:uiPriority="71" w:unhideWhenUsed="0"/>
+    <w:lsdException w:name="Colorful List Accent 6" w:semiHidden="0" w:uiPriority="72" w:unhideWhenUsed="0"/>
+    <w:lsdException w:name="Colorful Grid Accent 6" w:semiHidden="0" w:uiPriority="73" w:unhideWhenUsed="0"/>
+    <w:lsdException w:name="Subtle Emphasis" w:semiHidden="0" w:uiPriority="19" w:unhideWhenUsed="0" w:qFormat="1"/>
+    <w:lsdException w:name="Intense Emphasis" w:semiHidden="0" w:uiPriority="21" w:unhideWhenUsed="0" w:qFormat="1"/>
+    <w:lsdException w:name="Subtle Reference" w:semiHidden="0" w:uiPriority="31" w:unhideWhenUsed="0" w:qFormat="1"/>
+    <w:lsdException w:name="Intense Reference" w:semiHidden="0" w:uiPriority="32" w:unhideWhenUsed="0" w:qFormat="1"/>
+    <w:lsdException w:name="Book Title" w:semiHidden="0" w:uiPriority="33" w:unhideWhenUsed="0" w:qFormat="1"/>
+    <w:lsdException w:name="Bibliography" w:uiPriority="37"/>
+    <w:lsdException w:name="TOC Heading" w:uiPriority="39" w:qFormat="1"/>
+  </w:latentStyles>
+  <w:style w:type="paragraph" w:default="1" w:styleId="Normal">
+    <w:name w:val="Normal"/>
+    <w:qFormat/>
+  </w:style>
+  <w:style w:type="paragraph" w:styleId="Heading1">
+    <w:name w:val="heading 1"/>
+    <w:basedOn w:val="Normal"/>
+    <w:next w:val="Normal"/>
+    <w:link w:val="Heading1Char"/>
+    <w:uiPriority w:val="9"/>
+    <w:qFormat/>
+    <w:rsid w:val="0034757F"/>
+    <w:pPr>
+      <w:keepNext/>
+      <w:keepLines/>
+      <w:spacing w:before="480" w:after="0"/>
+      <w:outlineLvl w:val="0"/>
+    </w:pPr>
+    <w:rPr>
+      <w:rFonts w:asciiTheme="majorHAnsi" w:eastAsiaTheme="majorEastAsia" w:hAnsiTheme="majorHAnsi" w:cstheme="majorBidi"/>
+      <w:b/>
+      <w:bCs/>
+      <w:color w:val="365F91" w:themeColor="accent1" w:themeShade="BF"/>
+      <w:sz w:val="28"/>
+      <w:szCs w:val="28"/>
+    </w:rPr>
+  </w:style>
+  <w:style w:type="paragraph" w:styleId="Heading2">
+    <w:name w:val="heading 2"/>
+    <w:basedOn w:val="Normal"/>
+    <w:next w:val="Normal"/>
+    <w:link w:val="Heading2Char"/>
+    <w:uiPriority w:val="9"/>
+    <w:unhideWhenUsed/>
+    <w:qFormat/>
+    <w:rsid w:val="0034757F"/>
+    <w:pPr>
+      <w:keepNext/>
+      <w:keepLines/>
+      <w:spacing w:before="200" w:after="0"/>
+      <w:outlineLvl w:val="1"/>
+    </w:pPr>
+    <w:rPr>
+      <w:rFonts w:asciiTheme="majorHAnsi" w:eastAsiaTheme="majorEastAsia" w:hAnsiTheme="majorHAnsi" w:cstheme="majorBidi"/>
+      <w:b/>
+      <w:bCs/>
+      <w:color w:val="4F81BD" w:themeColor="accent1"/>
+      <w:sz w:val="26"/>
+      <w:szCs w:val="26"/>
+    </w:rPr>
+  </w:style>
+  <w:style w:type="paragraph" w:styleId="Heading3">
+    <w:name w:val="heading 3"/>
+    <w:basedOn w:val="Normal"/>
+    <w:next w:val="Normal"/>
+    <w:link w:val="Heading3Char"/>
+    <w:uiPriority w:val="9"/>
+    <w:unhideWhenUsed/>
+    <w:qFormat/>
+    <w:rsid w:val="00F74398"/>
+    <w:pPr>
+      <w:keepNext/>
+      <w:keepLines/>
+      <w:spacing w:before="200" w:after="0"/>
+      <w:outlineLvl w:val="2"/>
+    </w:pPr>
+    <w:rPr>
+      <w:rFonts w:asciiTheme="majorHAnsi" w:eastAsiaTheme="majorEastAsia" w:hAnsiTheme="majorHAnsi" w:cstheme="majorBidi"/>
+      <w:b/>
+      <w:bCs/>
+      <w:color w:val="4F81BD" w:themeColor="accent1"/>
+    </w:rPr>
+  </w:style>
+  <w:style w:type="character" w:default="1" w:styleId="DefaultParagraphFont">
+    <w:name w:val="Default Paragraph Font"/>
+    <w:uiPriority w:val="1"/>
+    <w:semiHidden/>
+    <w:unhideWhenUsed/>
+  </w:style>
+  <w:style w:type="table" w:default="1" w:styleId="TableNormal">
+    <w:name w:val="Normal Table"/>
+    <w:uiPriority w:val="99"/>
+    <w:semiHidden/>
+    <w:unhideWhenUsed/>
+    <w:tblPr>
+      <w:tblInd w:w="0" w:type="dxa"/>
       <w:tblCellMar>
         <w:top w:w="0" w:type="dxa"/>
         <w:left w:w="108" w:type="dxa"/>
         <w:bottom w:w="0" w:type="dxa"/>
         <w:right w:w="108" w:type="dxa"/>
       </w:tblCellMar>
+    </w:tblPr>
+  </w:style>
+  <w:style w:type="numbering" w:default="1" w:styleId="NoList">
+    <w:name w:val="No List"/>
+    <w:uiPriority w:val="99"/>
+    <w:semiHidden/>
+    <w:unhideWhenUsed/>
+  </w:style>
+  <w:style w:type="paragraph" w:styleId="ListParagraph">
+    <w:name w:val="List Paragraph"/>
+    <w:basedOn w:val="Normal"/>
+    <w:uiPriority w:val="34"/>
+    <w:qFormat/>
+    <w:rsid w:val="006B6F3A"/>
+    <w:pPr>
+      <w:ind w:left="720"/>
+      <w:contextualSpacing/>
+    </w:pPr>
+  </w:style>
+  <w:style w:type="character" w:styleId="Hyperlink">
+    <w:name w:val="Hyperlink"/>
+    <w:basedOn w:val="DefaultParagraphFont"/>
+    <w:uiPriority w:val="99"/>
+    <w:unhideWhenUsed/>
+    <w:rsid w:val="001C1855"/>
+    <w:rPr>
+      <w:color w:val="0000FF" w:themeColor="hyperlink"/>
+      <w:u w:val="single"/>
+    </w:rPr>
+  </w:style>
+  <w:style w:type="character" w:customStyle="1" w:styleId="Heading1Char">
+    <w:name w:val="Heading 1 Char"/>
+    <w:basedOn w:val="DefaultParagraphFont"/>
+    <w:link w:val="Heading1"/>
+    <w:uiPriority w:val="9"/>
+    <w:rsid w:val="0034757F"/>
+    <w:rPr>
+      <w:rFonts w:asciiTheme="majorHAnsi" w:eastAsiaTheme="majorEastAsia" w:hAnsiTheme="majorHAnsi" w:cstheme="majorBidi"/>
+      <w:b/>
+      <w:bCs/>
+      <w:color w:val="365F91" w:themeColor="accent1" w:themeShade="BF"/>
+      <w:sz w:val="28"/>
+      <w:szCs w:val="28"/>
+    </w:rPr>
+  </w:style>
+  <w:style w:type="character" w:customStyle="1" w:styleId="Heading2Char">
+    <w:name w:val="Heading 2 Char"/>
+    <w:basedOn w:val="DefaultParagraphFont"/>
+    <w:link w:val="Heading2"/>
+    <w:uiPriority w:val="9"/>
+    <w:rsid w:val="0034757F"/>
+    <w:rPr>
+      <w:rFonts w:asciiTheme="majorHAnsi" w:eastAsiaTheme="majorEastAsia" w:hAnsiTheme="majorHAnsi" w:cstheme="majorBidi"/>
+      <w:b/>
+      <w:bCs/>
+      <w:color w:val="4F81BD" w:themeColor="accent1"/>
+      <w:sz w:val="26"/>
+      <w:szCs w:val="26"/>
+    </w:rPr>
+  </w:style>
+  <w:style w:type="paragraph" w:styleId="Title">
+    <w:name w:val="Title"/>
+    <w:basedOn w:val="Normal"/>
+    <w:next w:val="Normal"/>
+    <w:link w:val="TitleChar"/>
+    <w:uiPriority w:val="10"/>
+    <w:qFormat/>
+    <w:rsid w:val="0034757F"/>
+    <w:pPr>
+      <w:pBdr>
+        <w:bottom w:val="single" w:sz="8" w:space="4" w:color="4F81BD" w:themeColor="accent1"/>
+      </w:pBdr>
+      <w:spacing w:after="300" w:line="240" w:lineRule="auto"/>
+      <w:contextualSpacing/>
+    </w:pPr>
+    <w:rPr>
+      <w:rFonts w:asciiTheme="majorHAnsi" w:eastAsiaTheme="majorEastAsia" w:hAnsiTheme="majorHAnsi" w:cstheme="majorBidi"/>
+      <w:color w:val="17365D" w:themeColor="text2" w:themeShade="BF"/>
+      <w:spacing w:val="5"/>
+      <w:kern w:val="28"/>
+      <w:sz w:val="52"/>
+      <w:szCs w:val="52"/>
+    </w:rPr>
+  </w:style>
+  <w:style w:type="character" w:customStyle="1" w:styleId="TitleChar">
+    <w:name w:val="Title Char"/>
+    <w:basedOn w:val="DefaultParagraphFont"/>
+    <w:link w:val="Title"/>
+    <w:uiPriority w:val="10"/>
+    <w:rsid w:val="0034757F"/>
+    <w:rPr>
+      <w:rFonts w:asciiTheme="majorHAnsi" w:eastAsiaTheme="majorEastAsia" w:hAnsiTheme="majorHAnsi" w:cstheme="majorBidi"/>
+      <w:color w:val="17365D" w:themeColor="text2" w:themeShade="BF"/>
+      <w:spacing w:val="5"/>
+      <w:kern w:val="28"/>
+      <w:sz w:val="52"/>
+      <w:szCs w:val="52"/>
+    </w:rPr>
+  </w:style>
+  <w:style w:type="character" w:customStyle="1" w:styleId="Heading3Char">
+    <w:name w:val="Heading 3 Char"/>
+    <w:basedOn w:val="DefaultParagraphFont"/>
+    <w:link w:val="Heading3"/>
+    <w:uiPriority w:val="9"/>
+    <w:rsid w:val="00F74398"/>
+    <w:rPr>
+      <w:rFonts w:asciiTheme="majorHAnsi" w:eastAsiaTheme="majorEastAsia" w:hAnsiTheme="majorHAnsi" w:cstheme="majorBidi"/>
+      <w:b/>
+      <w:bCs/>
+      <w:color w:val="4F81BD" w:themeColor="accent1"/>
+    </w:rPr>
+  </w:style>
+  <w:style w:type="character" w:styleId="PlaceholderText">
+    <w:name w:val="Placeholder Text"/>
+    <w:basedOn w:val="DefaultParagraphFont"/>
+    <w:uiPriority w:val="99"/>
+    <w:semiHidden/>
+    <w:rsid w:val="003E11D6"/>
+    <w:rPr>
+      <w:color w:val="808080"/>
+    </w:rPr>
+  </w:style>
+  <w:style w:type="paragraph" w:styleId="BalloonText">
+    <w:name w:val="Balloon Text"/>
+    <w:basedOn w:val="Normal"/>
+    <w:link w:val="BalloonTextChar"/>
+    <w:uiPriority w:val="99"/>
+    <w:semiHidden/>
+    <w:unhideWhenUsed/>
+    <w:rsid w:val="003E11D6"/>
+    <w:pPr>
+      <w:spacing w:after="0" w:line="240" w:lineRule="auto"/>
+    </w:pPr>
+    <w:rPr>
+      <w:rFonts w:ascii="Tahoma" w:hAnsi="Tahoma" w:cs="Tahoma"/>
+      <w:sz w:val="16"/>
+      <w:szCs w:val="16"/>
+    </w:rPr>
+  </w:style>
+  <w:style w:type="character" w:customStyle="1" w:styleId="BalloonTextChar">
+    <w:name w:val="Balloon Text Char"/>
+    <w:basedOn w:val="DefaultParagraphFont"/>
+    <w:link w:val="BalloonText"/>
+    <w:uiPriority w:val="99"/>
+    <w:semiHidden/>
+    <w:rsid w:val="003E11D6"/>
+    <w:rPr>
+      <w:rFonts w:ascii="Tahoma" w:hAnsi="Tahoma" w:cs="Tahoma"/>
+      <w:sz w:val="16"/>
+      <w:szCs w:val="16"/>
+    </w:rPr>
+  </w:style>
+  <w:style w:type="table" w:styleId="TableGrid">
+    <w:name w:val="Table Grid"/>
+    <w:basedOn w:val="TableNormal"/>
+    <w:uiPriority w:val="59"/>
+    <w:rsid w:val="003B5521"/>
+    <w:pPr>
+      <w:spacing w:after="0" w:line="240" w:lineRule="auto"/>
+    </w:pPr>
+    <w:tblPr>
+      <w:tblBorders>
+        <w:top w:val="single" w:sz="4" w:space="0" w:color="auto"/>
+        <w:left w:val="single" w:sz="4" w:space="0" w:color="auto"/>
+        <w:bottom w:val="single" w:sz="4" w:space="0" w:color="auto"/>
+        <w:right w:val="single" w:sz="4" w:space="0" w:color="auto"/>
+        <w:insideH w:val="single" w:sz="4" w:space="0" w:color="auto"/>
+        <w:insideV w:val="single" w:sz="4" w:space="0" w:color="auto"/>
+      </w:tblBorders>
     </w:tblPr>
   </w:style>
   <w:style w:type="paragraph" w:styleId="Header">

</xml_diff>

<commit_message>
update dokumentasi + rename package
</commit_message>
<xml_diff>
--- a/dokumentasi.docx
+++ b/dokumentasi.docx
@@ -2092,7 +2092,21 @@
         <w:rPr>
           <w:rFonts w:eastAsiaTheme="minorEastAsia"/>
         </w:rPr>
-        <w:t xml:space="preserve"> adalah </w:t>
+        <w:t xml:space="preserve"> </w:t>
+      </w:r>
+      <w:proofErr w:type="spellStart"/>
+      <w:r>
+        <w:rPr>
+          <w:rFonts w:eastAsiaTheme="minorEastAsia"/>
+        </w:rPr>
+        <w:t>adalah</w:t>
+      </w:r>
+      <w:proofErr w:type="spellEnd"/>
+      <w:r>
+        <w:rPr>
+          <w:rFonts w:eastAsiaTheme="minorEastAsia"/>
+        </w:rPr>
+        <w:t xml:space="preserve"> </w:t>
       </w:r>
       <w:proofErr w:type="spellStart"/>
       <w:r>
@@ -13796,6 +13810,7 @@
       <w:pPr>
         <w:jc w:val="both"/>
       </w:pPr>
+      <w:proofErr w:type="gramStart"/>
       <w:r>
         <w:t xml:space="preserve">Output </w:t>
       </w:r>
@@ -13806,6 +13821,124 @@
       <w:proofErr w:type="spellEnd"/>
       <w:r>
         <w:t xml:space="preserve"> program </w:t>
+      </w:r>
+      <w:proofErr w:type="spellStart"/>
+      <w:r>
+        <w:t>ini</w:t>
+      </w:r>
+      <w:proofErr w:type="spellEnd"/>
+      <w:r>
+        <w:t xml:space="preserve"> </w:t>
+      </w:r>
+      <w:proofErr w:type="spellStart"/>
+      <w:r>
+        <w:t>adalah</w:t>
+      </w:r>
+      <w:proofErr w:type="spellEnd"/>
+      <w:r>
+        <w:t xml:space="preserve"> </w:t>
+      </w:r>
+      <w:proofErr w:type="spellStart"/>
+      <w:r>
+        <w:t>daerah-daerah</w:t>
+      </w:r>
+      <w:proofErr w:type="spellEnd"/>
+      <w:r>
+        <w:t xml:space="preserve"> </w:t>
+      </w:r>
+      <w:proofErr w:type="spellStart"/>
+      <w:r>
+        <w:t>pada</w:t>
+      </w:r>
+      <w:proofErr w:type="spellEnd"/>
+      <w:r>
+        <w:t xml:space="preserve"> </w:t>
+      </w:r>
+      <w:proofErr w:type="spellStart"/>
+      <w:r>
+        <w:t>peta</w:t>
+      </w:r>
+      <w:proofErr w:type="spellEnd"/>
+      <w:r>
+        <w:t xml:space="preserve"> yang </w:t>
+      </w:r>
+      <w:proofErr w:type="spellStart"/>
+      <w:r>
+        <w:t>sudah</w:t>
+      </w:r>
+      <w:proofErr w:type="spellEnd"/>
+      <w:r>
+        <w:t xml:space="preserve"> </w:t>
+      </w:r>
+      <w:proofErr w:type="spellStart"/>
+      <w:r>
+        <w:t>diwarnai</w:t>
+      </w:r>
+      <w:proofErr w:type="spellEnd"/>
+      <w:r>
+        <w:t>.</w:t>
+      </w:r>
+      <w:proofErr w:type="gramEnd"/>
+      <w:r>
+        <w:t xml:space="preserve"> </w:t>
+      </w:r>
+      <w:proofErr w:type="spellStart"/>
+      <w:r>
+        <w:t>Setiap</w:t>
+      </w:r>
+      <w:proofErr w:type="spellEnd"/>
+      <w:r>
+        <w:t xml:space="preserve"> </w:t>
+      </w:r>
+      <w:proofErr w:type="spellStart"/>
+      <w:r>
+        <w:t>daerah</w:t>
+      </w:r>
+      <w:proofErr w:type="spellEnd"/>
+      <w:r>
+        <w:t xml:space="preserve"> yang </w:t>
+      </w:r>
+      <w:proofErr w:type="spellStart"/>
+      <w:r>
+        <w:t>bersebelahan</w:t>
+      </w:r>
+      <w:proofErr w:type="spellEnd"/>
+      <w:r>
+        <w:t xml:space="preserve"> </w:t>
+      </w:r>
+      <w:proofErr w:type="spellStart"/>
+      <w:proofErr w:type="gramStart"/>
+      <w:r>
+        <w:t>akan</w:t>
+      </w:r>
+      <w:proofErr w:type="spellEnd"/>
+      <w:proofErr w:type="gramEnd"/>
+      <w:r>
+        <w:t xml:space="preserve"> </w:t>
+      </w:r>
+      <w:proofErr w:type="spellStart"/>
+      <w:r>
+        <w:t>memiliki</w:t>
+      </w:r>
+      <w:proofErr w:type="spellEnd"/>
+      <w:r>
+        <w:t xml:space="preserve"> </w:t>
+      </w:r>
+      <w:proofErr w:type="spellStart"/>
+      <w:r>
+        <w:t>warna</w:t>
+      </w:r>
+      <w:proofErr w:type="spellEnd"/>
+      <w:r>
+        <w:t xml:space="preserve"> </w:t>
+      </w:r>
+      <w:proofErr w:type="spellStart"/>
+      <w:r>
+        <w:t>berbeda</w:t>
+      </w:r>
+      <w:proofErr w:type="spellEnd"/>
+      <w:r>
+        <w:t xml:space="preserve">. </w:t>
       </w:r>
     </w:p>
     <w:p/>
@@ -13825,10 +13958,871 @@
       <w:r>
         <w:t xml:space="preserve"> program</w:t>
       </w:r>
+    </w:p>
+    <w:p>
+      <w:r>
+        <w:t xml:space="preserve">Program </w:t>
+      </w:r>
+      <w:proofErr w:type="spellStart"/>
+      <w:r>
+        <w:t>terdiri</w:t>
+      </w:r>
+      <w:proofErr w:type="spellEnd"/>
+      <w:r>
+        <w:t xml:space="preserve"> </w:t>
+      </w:r>
+      <w:proofErr w:type="spellStart"/>
+      <w:r>
+        <w:t>dari</w:t>
+      </w:r>
+      <w:proofErr w:type="spellEnd"/>
+      <w:r>
+        <w:t xml:space="preserve"> 8 class, </w:t>
+      </w:r>
+      <w:proofErr w:type="spellStart"/>
+      <w:r>
+        <w:t>yaitu</w:t>
+      </w:r>
+      <w:proofErr w:type="spellEnd"/>
+      <w:r>
+        <w:t xml:space="preserve"> 5 class </w:t>
+      </w:r>
+      <w:proofErr w:type="spellStart"/>
+      <w:r>
+        <w:t>untuk</w:t>
+      </w:r>
+      <w:proofErr w:type="spellEnd"/>
+      <w:r>
+        <w:t xml:space="preserve"> logic, 2 class </w:t>
+      </w:r>
+      <w:proofErr w:type="spellStart"/>
+      <w:r>
+        <w:t>untuk</w:t>
+      </w:r>
+      <w:proofErr w:type="spellEnd"/>
+      <w:r>
+        <w:t xml:space="preserve"> GUI, </w:t>
+      </w:r>
+      <w:proofErr w:type="spellStart"/>
+      <w:r>
+        <w:t>dan</w:t>
+      </w:r>
+      <w:proofErr w:type="spellEnd"/>
+      <w:r>
+        <w:t xml:space="preserve"> 1 class </w:t>
+      </w:r>
+      <w:proofErr w:type="spellStart"/>
+      <w:r>
+        <w:t>utama</w:t>
+      </w:r>
+      <w:proofErr w:type="spellEnd"/>
+      <w:r>
+        <w:t xml:space="preserve"> </w:t>
+      </w:r>
+      <w:proofErr w:type="spellStart"/>
+      <w:r>
+        <w:t>yaitu</w:t>
+      </w:r>
+      <w:proofErr w:type="spellEnd"/>
+      <w:r>
+        <w:t xml:space="preserve"> Runner.java. </w:t>
+      </w:r>
+    </w:p>
+    <w:p>
+      <w:pPr>
+        <w:pStyle w:val="ListParagraph"/>
+        <w:numPr>
+          <w:ilvl w:val="0"/>
+          <w:numId w:val="9"/>
+        </w:numPr>
+      </w:pPr>
+      <w:r>
+        <w:t>Runner</w:t>
+      </w:r>
+    </w:p>
+    <w:p>
+      <w:pPr>
+        <w:pStyle w:val="ListParagraph"/>
+      </w:pPr>
+      <w:proofErr w:type="gramStart"/>
+      <w:r>
+        <w:t xml:space="preserve">Class </w:t>
+      </w:r>
+      <w:proofErr w:type="spellStart"/>
+      <w:r>
+        <w:t>utama</w:t>
+      </w:r>
+      <w:proofErr w:type="spellEnd"/>
+      <w:r>
+        <w:t xml:space="preserve"> </w:t>
+      </w:r>
+      <w:proofErr w:type="spellStart"/>
+      <w:r>
+        <w:t>pada</w:t>
+      </w:r>
+      <w:proofErr w:type="spellEnd"/>
+      <w:r>
+        <w:t xml:space="preserve"> program.</w:t>
+      </w:r>
+      <w:proofErr w:type="gramEnd"/>
+      <w:r>
+        <w:t xml:space="preserve"> </w:t>
+      </w:r>
+      <w:proofErr w:type="spellStart"/>
+      <w:r>
+        <w:t>Ketika</w:t>
+      </w:r>
+      <w:proofErr w:type="spellEnd"/>
+      <w:r>
+        <w:t xml:space="preserve"> </w:t>
+      </w:r>
+      <w:proofErr w:type="spellStart"/>
+      <w:r>
+        <w:t>dijalankan</w:t>
+      </w:r>
+      <w:proofErr w:type="spellEnd"/>
+      <w:r>
+        <w:t xml:space="preserve">, program </w:t>
+      </w:r>
+      <w:proofErr w:type="spellStart"/>
+      <w:proofErr w:type="gramStart"/>
+      <w:r>
+        <w:t>akan</w:t>
+      </w:r>
+      <w:proofErr w:type="spellEnd"/>
+      <w:proofErr w:type="gramEnd"/>
+      <w:r>
+        <w:t xml:space="preserve"> </w:t>
+      </w:r>
+      <w:proofErr w:type="spellStart"/>
+      <w:r>
+        <w:t>menampilkan</w:t>
+      </w:r>
+      <w:proofErr w:type="spellEnd"/>
+      <w:r>
+        <w:t xml:space="preserve"> </w:t>
+      </w:r>
+      <w:proofErr w:type="spellStart"/>
+      <w:r>
+        <w:t>JFrame</w:t>
+      </w:r>
+      <w:proofErr w:type="spellEnd"/>
+      <w:r>
+        <w:t xml:space="preserve"> </w:t>
+      </w:r>
+      <w:proofErr w:type="spellStart"/>
+      <w:r>
+        <w:t>berisi</w:t>
+      </w:r>
+      <w:proofErr w:type="spellEnd"/>
+      <w:r>
+        <w:t xml:space="preserve"> panel </w:t>
+      </w:r>
+      <w:proofErr w:type="spellStart"/>
+      <w:r>
+        <w:t>kosong</w:t>
+      </w:r>
+      <w:proofErr w:type="spellEnd"/>
+      <w:r>
+        <w:t xml:space="preserve"> </w:t>
+      </w:r>
+      <w:proofErr w:type="spellStart"/>
+      <w:r>
+        <w:t>dengan</w:t>
+      </w:r>
+      <w:proofErr w:type="spellEnd"/>
+      <w:r>
+        <w:t xml:space="preserve"> button-button.</w:t>
+      </w:r>
+    </w:p>
+    <w:p>
+      <w:pPr>
+        <w:pStyle w:val="ListParagraph"/>
+      </w:pPr>
+    </w:p>
+    <w:p>
+      <w:pPr>
+        <w:pStyle w:val="ListParagraph"/>
+        <w:numPr>
+          <w:ilvl w:val="0"/>
+          <w:numId w:val="9"/>
+        </w:numPr>
+      </w:pPr>
+      <w:proofErr w:type="spellStart"/>
+      <w:r>
+        <w:t>MainGUI</w:t>
+      </w:r>
+      <w:proofErr w:type="spellEnd"/>
+    </w:p>
+    <w:p>
+      <w:pPr>
+        <w:pStyle w:val="ListParagraph"/>
+      </w:pPr>
+      <w:proofErr w:type="gramStart"/>
+      <w:r>
+        <w:t xml:space="preserve">Class yang </w:t>
+      </w:r>
+      <w:proofErr w:type="spellStart"/>
+      <w:r>
+        <w:t>bertanggung</w:t>
+      </w:r>
+      <w:proofErr w:type="spellEnd"/>
+      <w:r>
+        <w:t xml:space="preserve"> </w:t>
+      </w:r>
+      <w:proofErr w:type="spellStart"/>
+      <w:r>
+        <w:t>jawab</w:t>
+      </w:r>
+      <w:proofErr w:type="spellEnd"/>
+      <w:r>
+        <w:t xml:space="preserve"> </w:t>
+      </w:r>
+      <w:proofErr w:type="spellStart"/>
+      <w:r>
+        <w:t>membuat</w:t>
+      </w:r>
+      <w:proofErr w:type="spellEnd"/>
+      <w:r>
+        <w:t xml:space="preserve"> </w:t>
+      </w:r>
+      <w:proofErr w:type="spellStart"/>
+      <w:r>
+        <w:t>seluruh</w:t>
+      </w:r>
+      <w:proofErr w:type="spellEnd"/>
+      <w:r>
+        <w:t xml:space="preserve"> GUI program </w:t>
+      </w:r>
+      <w:proofErr w:type="spellStart"/>
+      <w:r>
+        <w:t>serta</w:t>
+      </w:r>
+      <w:proofErr w:type="spellEnd"/>
+      <w:r>
+        <w:t xml:space="preserve"> logic di </w:t>
+      </w:r>
+      <w:proofErr w:type="spellStart"/>
+      <w:r>
+        <w:t>belakang</w:t>
+      </w:r>
+      <w:proofErr w:type="spellEnd"/>
+      <w:r>
+        <w:t xml:space="preserve"> </w:t>
+      </w:r>
+      <w:proofErr w:type="spellStart"/>
+      <w:r>
+        <w:t>tampilan</w:t>
+      </w:r>
+      <w:proofErr w:type="spellEnd"/>
+      <w:r>
+        <w:t xml:space="preserve"> GUI </w:t>
+      </w:r>
+      <w:proofErr w:type="spellStart"/>
+      <w:r>
+        <w:t>tersebut</w:t>
+      </w:r>
+      <w:proofErr w:type="spellEnd"/>
+      <w:r>
+        <w:t>.</w:t>
+      </w:r>
+      <w:proofErr w:type="gramEnd"/>
+      <w:r>
+        <w:t xml:space="preserve"> </w:t>
+      </w:r>
+      <w:proofErr w:type="spellStart"/>
+      <w:proofErr w:type="gramStart"/>
+      <w:r>
+        <w:t>MainGUI</w:t>
+      </w:r>
+      <w:proofErr w:type="spellEnd"/>
+      <w:r>
+        <w:t xml:space="preserve"> </w:t>
+      </w:r>
+      <w:proofErr w:type="spellStart"/>
+      <w:r>
+        <w:t>membuat</w:t>
+      </w:r>
+      <w:proofErr w:type="spellEnd"/>
+      <w:r>
+        <w:t xml:space="preserve"> </w:t>
+      </w:r>
+      <w:proofErr w:type="spellStart"/>
+      <w:r>
+        <w:t>gambar</w:t>
+      </w:r>
+      <w:proofErr w:type="spellEnd"/>
+      <w:r>
+        <w:t xml:space="preserve"> </w:t>
+      </w:r>
+      <w:proofErr w:type="spellStart"/>
+      <w:r>
+        <w:t>persegi</w:t>
+      </w:r>
+      <w:proofErr w:type="spellEnd"/>
+      <w:r>
+        <w:t xml:space="preserve"> </w:t>
+      </w:r>
+      <w:proofErr w:type="spellStart"/>
+      <w:r>
+        <w:t>dan</w:t>
+      </w:r>
+      <w:proofErr w:type="spellEnd"/>
+      <w:r>
+        <w:t xml:space="preserve"> </w:t>
+      </w:r>
+      <w:proofErr w:type="spellStart"/>
+      <w:r>
+        <w:t>persegi</w:t>
+      </w:r>
+      <w:proofErr w:type="spellEnd"/>
+      <w:r>
+        <w:t xml:space="preserve"> </w:t>
+      </w:r>
+      <w:proofErr w:type="spellStart"/>
+      <w:r>
+        <w:t>panjang</w:t>
+      </w:r>
+      <w:proofErr w:type="spellEnd"/>
+      <w:r>
+        <w:t xml:space="preserve">, </w:t>
+      </w:r>
+      <w:proofErr w:type="spellStart"/>
+      <w:r>
+        <w:t>menjalankan</w:t>
+      </w:r>
+      <w:proofErr w:type="spellEnd"/>
+      <w:r>
+        <w:t xml:space="preserve"> </w:t>
+      </w:r>
+      <w:proofErr w:type="spellStart"/>
+      <w:r>
+        <w:t>fungsi</w:t>
+      </w:r>
+      <w:proofErr w:type="spellEnd"/>
+      <w:r>
+        <w:t xml:space="preserve"> button, </w:t>
+      </w:r>
+      <w:proofErr w:type="spellStart"/>
+      <w:r>
+        <w:t>serta</w:t>
+      </w:r>
+      <w:proofErr w:type="spellEnd"/>
+      <w:r>
+        <w:t xml:space="preserve"> </w:t>
+      </w:r>
+      <w:proofErr w:type="spellStart"/>
+      <w:r>
+        <w:t>memanggil</w:t>
+      </w:r>
+      <w:proofErr w:type="spellEnd"/>
+      <w:r>
+        <w:t xml:space="preserve"> class-class</w:t>
+      </w:r>
+      <w:r>
+        <w:t xml:space="preserve"> logic </w:t>
+      </w:r>
+      <w:proofErr w:type="spellStart"/>
+      <w:r>
+        <w:t>untuk</w:t>
+      </w:r>
+      <w:proofErr w:type="spellEnd"/>
+      <w:r>
+        <w:t xml:space="preserve"> </w:t>
+      </w:r>
+      <w:proofErr w:type="spellStart"/>
+      <w:r>
+        <w:t>menjalankan</w:t>
+      </w:r>
+      <w:proofErr w:type="spellEnd"/>
+      <w:r>
+        <w:t xml:space="preserve"> </w:t>
+      </w:r>
+      <w:proofErr w:type="spellStart"/>
+      <w:r>
+        <w:t>MiniSat</w:t>
+      </w:r>
+      <w:proofErr w:type="spellEnd"/>
+      <w:r>
+        <w:t>.</w:t>
+      </w:r>
+      <w:proofErr w:type="gramEnd"/>
+    </w:p>
+    <w:p>
+      <w:pPr>
+        <w:pStyle w:val="ListParagraph"/>
+      </w:pPr>
+    </w:p>
+    <w:p>
+      <w:pPr>
+        <w:pStyle w:val="ListParagraph"/>
+        <w:numPr>
+          <w:ilvl w:val="0"/>
+          <w:numId w:val="9"/>
+        </w:numPr>
+      </w:pPr>
+      <w:proofErr w:type="spellStart"/>
+      <w:r>
+        <w:t>EncodedColor</w:t>
+      </w:r>
+      <w:proofErr w:type="spellEnd"/>
+    </w:p>
+    <w:p>
+      <w:pPr>
+        <w:pStyle w:val="ListParagraph"/>
+      </w:pPr>
+      <w:r>
+        <w:t xml:space="preserve">Class yang </w:t>
+      </w:r>
+      <w:proofErr w:type="spellStart"/>
+      <w:r>
+        <w:t>menyimpan</w:t>
+      </w:r>
+      <w:proofErr w:type="spellEnd"/>
+      <w:r>
+        <w:t xml:space="preserve"> 4 </w:t>
+      </w:r>
+      <w:proofErr w:type="spellStart"/>
+      <w:r>
+        <w:t>buah</w:t>
+      </w:r>
+      <w:proofErr w:type="spellEnd"/>
+      <w:r>
+        <w:t xml:space="preserve"> </w:t>
+      </w:r>
+      <w:proofErr w:type="spellStart"/>
+      <w:r>
+        <w:t>warna</w:t>
+      </w:r>
+      <w:proofErr w:type="spellEnd"/>
+      <w:r>
+        <w:t xml:space="preserve">: </w:t>
+      </w:r>
+      <w:proofErr w:type="spellStart"/>
+      <w:r>
+        <w:t>merah</w:t>
+      </w:r>
+      <w:proofErr w:type="spellEnd"/>
+      <w:r>
+        <w:t xml:space="preserve">, </w:t>
+      </w:r>
+      <w:proofErr w:type="spellStart"/>
+      <w:r>
+        <w:t>kuning</w:t>
+      </w:r>
+      <w:proofErr w:type="spellEnd"/>
+      <w:r>
+        <w:t xml:space="preserve">, </w:t>
+      </w:r>
+      <w:proofErr w:type="spellStart"/>
+      <w:r>
+        <w:t>hijau</w:t>
+      </w:r>
+      <w:proofErr w:type="spellEnd"/>
+      <w:r>
+        <w:t xml:space="preserve">, </w:t>
+      </w:r>
+      <w:proofErr w:type="spellStart"/>
+      <w:r>
+        <w:t>biru</w:t>
+      </w:r>
+      <w:proofErr w:type="spellEnd"/>
+      <w:r>
+        <w:t xml:space="preserve">, </w:t>
+      </w:r>
+      <w:proofErr w:type="spellStart"/>
+      <w:r>
+        <w:t>dalam</w:t>
+      </w:r>
+      <w:proofErr w:type="spellEnd"/>
+      <w:r>
+        <w:t xml:space="preserve"> 2 bit. </w:t>
+      </w:r>
+      <w:proofErr w:type="spellStart"/>
+      <w:r>
+        <w:t>EncodedColor</w:t>
+      </w:r>
+      <w:proofErr w:type="spellEnd"/>
+      <w:r>
+        <w:t xml:space="preserve"> </w:t>
+      </w:r>
+      <w:proofErr w:type="spellStart"/>
+      <w:r>
+        <w:t>berfungsi</w:t>
+      </w:r>
+      <w:proofErr w:type="spellEnd"/>
+      <w:r>
+        <w:t xml:space="preserve"> </w:t>
+      </w:r>
+      <w:proofErr w:type="spellStart"/>
+      <w:r>
+        <w:t>sebagai</w:t>
+      </w:r>
+      <w:proofErr w:type="spellEnd"/>
+      <w:r>
+        <w:t xml:space="preserve"> “</w:t>
+      </w:r>
+      <w:proofErr w:type="spellStart"/>
+      <w:r>
+        <w:t>penerjemah</w:t>
+      </w:r>
+      <w:proofErr w:type="spellEnd"/>
+      <w:r>
+        <w:t xml:space="preserve">” bit </w:t>
+      </w:r>
+      <w:proofErr w:type="spellStart"/>
+      <w:r>
+        <w:t>representasi</w:t>
+      </w:r>
+      <w:proofErr w:type="spellEnd"/>
+      <w:r>
+        <w:t xml:space="preserve"> </w:t>
+      </w:r>
+      <w:proofErr w:type="spellStart"/>
+      <w:r>
+        <w:t>warna</w:t>
+      </w:r>
+      <w:proofErr w:type="spellEnd"/>
+      <w:r>
+        <w:t xml:space="preserve"> (2 </w:t>
+      </w:r>
+      <w:proofErr w:type="spellStart"/>
+      <w:r>
+        <w:t>buah</w:t>
+      </w:r>
+      <w:proofErr w:type="spellEnd"/>
+      <w:r>
+        <w:t xml:space="preserve"> integer) </w:t>
+      </w:r>
+      <w:proofErr w:type="spellStart"/>
+      <w:r>
+        <w:t>ke</w:t>
+      </w:r>
+      <w:proofErr w:type="spellEnd"/>
+      <w:r>
+        <w:t xml:space="preserve"> </w:t>
+      </w:r>
+      <w:proofErr w:type="spellStart"/>
+      <w:r>
+        <w:t>warna</w:t>
+      </w:r>
+      <w:proofErr w:type="spellEnd"/>
+      <w:r>
+        <w:t xml:space="preserve"> </w:t>
+      </w:r>
+      <w:proofErr w:type="spellStart"/>
+      <w:r>
+        <w:t>aslinya</w:t>
+      </w:r>
+      <w:proofErr w:type="spellEnd"/>
+      <w:r>
+        <w:t xml:space="preserve"> (class Color).</w:t>
+      </w:r>
+    </w:p>
+    <w:p>
+      <w:pPr>
+        <w:pStyle w:val="ListParagraph"/>
+      </w:pPr>
+    </w:p>
+    <w:p>
+      <w:pPr>
+        <w:pStyle w:val="ListParagraph"/>
+        <w:numPr>
+          <w:ilvl w:val="0"/>
+          <w:numId w:val="9"/>
+        </w:numPr>
+      </w:pPr>
+      <w:r>
+        <w:t>Graph</w:t>
+      </w:r>
+    </w:p>
+    <w:p>
+      <w:pPr>
+        <w:pStyle w:val="ListParagraph"/>
+      </w:pPr>
+      <w:proofErr w:type="gramStart"/>
+      <w:r>
+        <w:t xml:space="preserve">Class yang </w:t>
+      </w:r>
+      <w:proofErr w:type="spellStart"/>
+      <w:r>
+        <w:t>merupakan</w:t>
+      </w:r>
+      <w:proofErr w:type="spellEnd"/>
+      <w:r>
+        <w:t xml:space="preserve"> </w:t>
+      </w:r>
+      <w:proofErr w:type="spellStart"/>
+      <w:r>
+        <w:t>penyederhanaan</w:t>
+      </w:r>
+      <w:proofErr w:type="spellEnd"/>
+      <w:r>
+        <w:t xml:space="preserve"> </w:t>
+      </w:r>
+      <w:proofErr w:type="spellStart"/>
+      <w:r>
+        <w:t>dari</w:t>
+      </w:r>
+      <w:proofErr w:type="spellEnd"/>
+      <w:r>
+        <w:t xml:space="preserve"> graph </w:t>
+      </w:r>
+      <w:proofErr w:type="spellStart"/>
+      <w:r>
+        <w:t>sebenarnya</w:t>
+      </w:r>
+      <w:proofErr w:type="spellEnd"/>
+      <w:r>
+        <w:t>.</w:t>
+      </w:r>
+      <w:proofErr w:type="gramEnd"/>
+      <w:r>
+        <w:t xml:space="preserve"> Graph </w:t>
+      </w:r>
+      <w:proofErr w:type="spellStart"/>
+      <w:r>
+        <w:t>ini</w:t>
+      </w:r>
+      <w:proofErr w:type="spellEnd"/>
+      <w:r>
+        <w:t xml:space="preserve"> </w:t>
+      </w:r>
+      <w:proofErr w:type="spellStart"/>
+      <w:r>
+        <w:t>hanya</w:t>
+      </w:r>
+      <w:proofErr w:type="spellEnd"/>
+      <w:r>
+        <w:t xml:space="preserve"> </w:t>
+      </w:r>
+      <w:proofErr w:type="spellStart"/>
+      <w:r>
+        <w:t>menyimpan</w:t>
+      </w:r>
+      <w:proofErr w:type="spellEnd"/>
+      <w:r>
+        <w:t xml:space="preserve"> edge list </w:t>
+      </w:r>
+      <w:proofErr w:type="spellStart"/>
+      <w:r>
+        <w:t>untuk</w:t>
+      </w:r>
+      <w:proofErr w:type="spellEnd"/>
+      <w:r>
+        <w:t xml:space="preserve"> </w:t>
+      </w:r>
+      <w:proofErr w:type="spellStart"/>
+      <w:r>
+        <w:t>menyimpan</w:t>
+      </w:r>
+      <w:proofErr w:type="spellEnd"/>
+      <w:r>
+        <w:t xml:space="preserve"> </w:t>
+      </w:r>
+      <w:proofErr w:type="spellStart"/>
+      <w:r>
+        <w:t>keterhubungan</w:t>
+      </w:r>
+      <w:proofErr w:type="spellEnd"/>
+      <w:r>
+        <w:t xml:space="preserve"> </w:t>
+      </w:r>
+      <w:proofErr w:type="spellStart"/>
+      <w:r>
+        <w:t>suatu</w:t>
+      </w:r>
+      <w:proofErr w:type="spellEnd"/>
+      <w:r>
+        <w:t xml:space="preserve"> </w:t>
+      </w:r>
+      <w:proofErr w:type="spellStart"/>
+      <w:r>
+        <w:t>daerah</w:t>
+      </w:r>
+      <w:proofErr w:type="spellEnd"/>
+      <w:r>
+        <w:t xml:space="preserve"> </w:t>
+      </w:r>
+      <w:proofErr w:type="spellStart"/>
+      <w:r>
+        <w:t>dengan</w:t>
+      </w:r>
+      <w:proofErr w:type="spellEnd"/>
+      <w:r>
+        <w:t xml:space="preserve"> </w:t>
+      </w:r>
+      <w:proofErr w:type="spellStart"/>
+      <w:r>
+        <w:t>daerah</w:t>
+      </w:r>
+      <w:proofErr w:type="spellEnd"/>
+      <w:r>
+        <w:t xml:space="preserve"> </w:t>
+      </w:r>
+      <w:proofErr w:type="spellStart"/>
+      <w:r>
+        <w:t>lainnya</w:t>
+      </w:r>
+      <w:proofErr w:type="spellEnd"/>
+      <w:r>
+        <w:t xml:space="preserve">. </w:t>
+      </w:r>
+      <w:proofErr w:type="gramStart"/>
+      <w:r>
+        <w:t xml:space="preserve">(Daerah yang </w:t>
+      </w:r>
+      <w:proofErr w:type="spellStart"/>
+      <w:r>
+        <w:t>tidak</w:t>
+      </w:r>
+      <w:proofErr w:type="spellEnd"/>
+      <w:r>
+        <w:t xml:space="preserve"> </w:t>
+      </w:r>
+      <w:proofErr w:type="spellStart"/>
+      <w:r>
+        <w:t>terhubung</w:t>
+      </w:r>
+      <w:proofErr w:type="spellEnd"/>
+      <w:r>
+        <w:t xml:space="preserve"> </w:t>
+      </w:r>
+      <w:proofErr w:type="spellStart"/>
+      <w:r>
+        <w:t>tidak</w:t>
+      </w:r>
+      <w:proofErr w:type="spellEnd"/>
+      <w:r>
+        <w:t xml:space="preserve"> </w:t>
+      </w:r>
+      <w:proofErr w:type="spellStart"/>
+      <w:r>
+        <w:t>dimasukkan</w:t>
+      </w:r>
+      <w:proofErr w:type="spellEnd"/>
+      <w:r>
+        <w:t xml:space="preserve"> </w:t>
+      </w:r>
+      <w:proofErr w:type="spellStart"/>
+      <w:r>
+        <w:t>ke</w:t>
+      </w:r>
+      <w:proofErr w:type="spellEnd"/>
+      <w:r>
+        <w:t xml:space="preserve"> </w:t>
+      </w:r>
+      <w:proofErr w:type="spellStart"/>
+      <w:r>
+        <w:t>dalam</w:t>
+      </w:r>
+      <w:proofErr w:type="spellEnd"/>
+      <w:r>
+        <w:t xml:space="preserve"> graph.)</w:t>
+      </w:r>
+      <w:proofErr w:type="gramEnd"/>
+    </w:p>
+    <w:p>
+      <w:pPr>
+        <w:pStyle w:val="ListParagraph"/>
+      </w:pPr>
+    </w:p>
+    <w:p>
+      <w:pPr>
+        <w:pStyle w:val="ListParagraph"/>
+        <w:numPr>
+          <w:ilvl w:val="0"/>
+          <w:numId w:val="9"/>
+        </w:numPr>
+      </w:pPr>
+      <w:r>
+        <w:t>Edge</w:t>
+      </w:r>
+    </w:p>
+    <w:p>
+      <w:pPr>
+        <w:pStyle w:val="ListParagraph"/>
+      </w:pPr>
+    </w:p>
+    <w:p>
+      <w:pPr>
+        <w:pStyle w:val="ListParagraph"/>
+      </w:pPr>
+    </w:p>
+    <w:p>
+      <w:pPr>
+        <w:pStyle w:val="ListParagraph"/>
+        <w:numPr>
+          <w:ilvl w:val="0"/>
+          <w:numId w:val="9"/>
+        </w:numPr>
+      </w:pPr>
+      <w:proofErr w:type="spellStart"/>
+      <w:r>
+        <w:t>CNFMaker</w:t>
+      </w:r>
+      <w:proofErr w:type="spellEnd"/>
+    </w:p>
+    <w:p>
+      <w:pPr>
+        <w:pStyle w:val="ListParagraph"/>
+      </w:pPr>
+    </w:p>
+    <w:p>
+      <w:pPr>
+        <w:pStyle w:val="ListParagraph"/>
+      </w:pPr>
+    </w:p>
+    <w:p>
+      <w:pPr>
+        <w:pStyle w:val="ListParagraph"/>
+        <w:numPr>
+          <w:ilvl w:val="0"/>
+          <w:numId w:val="9"/>
+        </w:numPr>
+      </w:pPr>
+      <w:proofErr w:type="spellStart"/>
+      <w:r>
+        <w:t>Minisat</w:t>
+      </w:r>
+      <w:proofErr w:type="spellEnd"/>
+    </w:p>
+    <w:p>
+      <w:pPr>
+        <w:pStyle w:val="ListParagraph"/>
+      </w:pPr>
+    </w:p>
+    <w:p>
+      <w:pPr>
+        <w:pStyle w:val="ListParagraph"/>
+      </w:pPr>
+    </w:p>
+    <w:p>
+      <w:pPr>
+        <w:pStyle w:val="ListParagraph"/>
+        <w:numPr>
+          <w:ilvl w:val="0"/>
+          <w:numId w:val="9"/>
+        </w:numPr>
+      </w:pPr>
+      <w:proofErr w:type="spellStart"/>
+      <w:r>
+        <w:t>MinisatInputMaker</w:t>
+      </w:r>
       <w:bookmarkStart w:id="0" w:name="_GoBack"/>
       <w:bookmarkEnd w:id="0"/>
+      <w:proofErr w:type="spellEnd"/>
     </w:p>
-    <w:p/>
+    <w:p>
+      <w:pPr>
+        <w:pStyle w:val="ListParagraph"/>
+      </w:pPr>
+    </w:p>
+    <w:p>
+      <w:pPr>
+        <w:pStyle w:val="ListParagraph"/>
+      </w:pPr>
+    </w:p>
     <w:p>
       <w:pPr>
         <w:pStyle w:val="Heading1"/>
@@ -14812,6 +15806,95 @@
     </w:lvl>
   </w:abstractNum>
   <w:abstractNum w:abstractNumId="7">
+    <w:nsid w:val="77181568"/>
+    <w:multiLevelType w:val="hybridMultilevel"/>
+    <w:tmpl w:val="7C9CE9CE"/>
+    <w:lvl w:ilvl="0" w:tplc="0409000F">
+      <w:start w:val="1"/>
+      <w:numFmt w:val="decimal"/>
+      <w:lvlText w:val="%1."/>
+      <w:lvlJc w:val="left"/>
+      <w:pPr>
+        <w:ind w:left="720" w:hanging="360"/>
+      </w:pPr>
+      <w:rPr>
+        <w:rFonts w:hint="default"/>
+      </w:rPr>
+    </w:lvl>
+    <w:lvl w:ilvl="1" w:tplc="04090019" w:tentative="1">
+      <w:start w:val="1"/>
+      <w:numFmt w:val="lowerLetter"/>
+      <w:lvlText w:val="%2."/>
+      <w:lvlJc w:val="left"/>
+      <w:pPr>
+        <w:ind w:left="1440" w:hanging="360"/>
+      </w:pPr>
+    </w:lvl>
+    <w:lvl w:ilvl="2" w:tplc="0409001B" w:tentative="1">
+      <w:start w:val="1"/>
+      <w:numFmt w:val="lowerRoman"/>
+      <w:lvlText w:val="%3."/>
+      <w:lvlJc w:val="right"/>
+      <w:pPr>
+        <w:ind w:left="2160" w:hanging="180"/>
+      </w:pPr>
+    </w:lvl>
+    <w:lvl w:ilvl="3" w:tplc="0409000F" w:tentative="1">
+      <w:start w:val="1"/>
+      <w:numFmt w:val="decimal"/>
+      <w:lvlText w:val="%4."/>
+      <w:lvlJc w:val="left"/>
+      <w:pPr>
+        <w:ind w:left="2880" w:hanging="360"/>
+      </w:pPr>
+    </w:lvl>
+    <w:lvl w:ilvl="4" w:tplc="04090019" w:tentative="1">
+      <w:start w:val="1"/>
+      <w:numFmt w:val="lowerLetter"/>
+      <w:lvlText w:val="%5."/>
+      <w:lvlJc w:val="left"/>
+      <w:pPr>
+        <w:ind w:left="3600" w:hanging="360"/>
+      </w:pPr>
+    </w:lvl>
+    <w:lvl w:ilvl="5" w:tplc="0409001B" w:tentative="1">
+      <w:start w:val="1"/>
+      <w:numFmt w:val="lowerRoman"/>
+      <w:lvlText w:val="%6."/>
+      <w:lvlJc w:val="right"/>
+      <w:pPr>
+        <w:ind w:left="4320" w:hanging="180"/>
+      </w:pPr>
+    </w:lvl>
+    <w:lvl w:ilvl="6" w:tplc="0409000F" w:tentative="1">
+      <w:start w:val="1"/>
+      <w:numFmt w:val="decimal"/>
+      <w:lvlText w:val="%7."/>
+      <w:lvlJc w:val="left"/>
+      <w:pPr>
+        <w:ind w:left="5040" w:hanging="360"/>
+      </w:pPr>
+    </w:lvl>
+    <w:lvl w:ilvl="7" w:tplc="04090019" w:tentative="1">
+      <w:start w:val="1"/>
+      <w:numFmt w:val="lowerLetter"/>
+      <w:lvlText w:val="%8."/>
+      <w:lvlJc w:val="left"/>
+      <w:pPr>
+        <w:ind w:left="5760" w:hanging="360"/>
+      </w:pPr>
+    </w:lvl>
+    <w:lvl w:ilvl="8" w:tplc="0409001B" w:tentative="1">
+      <w:start w:val="1"/>
+      <w:numFmt w:val="lowerRoman"/>
+      <w:lvlText w:val="%9."/>
+      <w:lvlJc w:val="right"/>
+      <w:pPr>
+        <w:ind w:left="6480" w:hanging="180"/>
+      </w:pPr>
+    </w:lvl>
+  </w:abstractNum>
+  <w:abstractNum w:abstractNumId="8">
     <w:nsid w:val="7E1545E1"/>
     <w:multiLevelType w:val="hybridMultilevel"/>
     <w:tmpl w:val="ED50B408"/>
@@ -14904,7 +15987,7 @@
     <w:abstractNumId w:val="0"/>
   </w:num>
   <w:num w:numId="2">
-    <w:abstractNumId w:val="7"/>
+    <w:abstractNumId w:val="8"/>
   </w:num>
   <w:num w:numId="3">
     <w:abstractNumId w:val="1"/>
@@ -14923,6 +16006,9 @@
   </w:num>
   <w:num w:numId="8">
     <w:abstractNumId w:val="2"/>
+  </w:num>
+  <w:num w:numId="9">
+    <w:abstractNumId w:val="7"/>
   </w:num>
 </w:numbering>
 </file>

</xml_diff>

<commit_message>
tambah gambar di dok
</commit_message>
<xml_diff>
--- a/dokumentasi.docx
+++ b/dokumentasi.docx
@@ -1,6 +1,6 @@
 
 <file path=word/document.xml><?xml version="1.0" encoding="utf-8"?>
-<w:document xmlns:wpc="http://schemas.microsoft.com/office/word/2010/wordprocessingCanvas" xmlns:mc="http://schemas.openxmlformats.org/markup-compatibility/2006" xmlns:o="urn:schemas-microsoft-com:office:office" xmlns:r="http://schemas.openxmlformats.org/officeDocument/2006/relationships" xmlns:m="http://schemas.openxmlformats.org/officeDocument/2006/math" xmlns:v="urn:schemas-microsoft-com:vml" xmlns:wp14="http://schemas.microsoft.com/office/word/2010/wordprocessingDrawing" xmlns:wp="http://schemas.openxmlformats.org/drawingml/2006/wordprocessingDrawing" xmlns:w10="urn:schemas-microsoft-com:office:word" xmlns:w="http://schemas.openxmlformats.org/wordprocessingml/2006/main" xmlns:w14="http://schemas.microsoft.com/office/word/2010/wordml" xmlns:w15="http://schemas.microsoft.com/office/word/2012/wordml" xmlns:wpg="http://schemas.microsoft.com/office/word/2010/wordprocessingGroup" xmlns:wpi="http://schemas.microsoft.com/office/word/2010/wordprocessingInk" xmlns:wne="http://schemas.microsoft.com/office/word/2006/wordml" xmlns:wps="http://schemas.microsoft.com/office/word/2010/wordprocessingShape" mc:Ignorable="w14 w15 wp14">
+<w:document xmlns:wpc="http://schemas.microsoft.com/office/word/2010/wordprocessingCanvas" xmlns:mc="http://schemas.openxmlformats.org/markup-compatibility/2006" xmlns:o="urn:schemas-microsoft-com:office:office" xmlns:r="http://schemas.openxmlformats.org/officeDocument/2006/relationships" xmlns:m="http://schemas.openxmlformats.org/officeDocument/2006/math" xmlns:v="urn:schemas-microsoft-com:vml" xmlns:wp14="http://schemas.microsoft.com/office/word/2010/wordprocessingDrawing" xmlns:wp="http://schemas.openxmlformats.org/drawingml/2006/wordprocessingDrawing" xmlns:w10="urn:schemas-microsoft-com:office:word" xmlns:w="http://schemas.openxmlformats.org/wordprocessingml/2006/main" xmlns:w14="http://schemas.microsoft.com/office/word/2010/wordml" xmlns:wpg="http://schemas.microsoft.com/office/word/2010/wordprocessingGroup" xmlns:wpi="http://schemas.microsoft.com/office/word/2010/wordprocessingInk" xmlns:wne="http://schemas.microsoft.com/office/word/2006/wordml" xmlns:wps="http://schemas.microsoft.com/office/word/2010/wordprocessingShape" mc:Ignorable="w14 wp14">
   <w:body>
     <w:p>
       <w:pPr>
@@ -31,7 +31,10 @@
     </w:p>
     <w:p>
       <w:r>
-        <w:t>1106018871 –  Immanuel Rhesa</w:t>
+        <w:t xml:space="preserve">1106018871 – </w:t>
+      </w:r>
+      <w:r>
+        <w:t>Immanuel Rhesa</w:t>
       </w:r>
     </w:p>
     <w:p>
@@ -398,8 +401,6 @@
       <w:r>
         <w:t xml:space="preserve"> pada saat Conflict Clause Analysis</w:t>
       </w:r>
-      <w:bookmarkStart w:id="0" w:name="_GoBack"/>
-      <w:bookmarkEnd w:id="0"/>
       <w:r>
         <w:rPr>
           <w:i/>
@@ -1273,7 +1274,7 @@
               </wp:anchor>
             </w:drawing>
           </mc:Choice>
-          <mc:Fallback>
+          <mc:Fallback xmlns:w15="http://schemas.microsoft.com/office/word/2012/wordml">
             <w:pict>
               <v:line w14:anchorId="7ADCBDDB" id="Straight Connector 17" o:spid="_x0000_s1026" style="position:absolute;flip:x;z-index:251668480;visibility:visible;mso-wrap-style:square;mso-width-percent:0;mso-height-percent:0;mso-wrap-distance-left:9pt;mso-wrap-distance-top:0;mso-wrap-distance-right:9pt;mso-wrap-distance-bottom:0;mso-position-horizontal:absolute;mso-position-horizontal-relative:text;mso-position-vertical:absolute;mso-position-vertical-relative:text;mso-width-percent:0;mso-height-percent:0;mso-width-relative:margin;mso-height-relative:margin" from="335.55pt,2.6pt" to="349.15pt,30.45pt" o:gfxdata="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" strokecolor="#4579b8 [3044]">
                 <o:lock v:ext="edit" shapetype="f"/>
@@ -1346,7 +1347,7 @@
               </wp:anchor>
             </w:drawing>
           </mc:Choice>
-          <mc:Fallback>
+          <mc:Fallback xmlns:w15="http://schemas.microsoft.com/office/word/2012/wordml">
             <w:pict>
               <v:line w14:anchorId="52E59C15" id="Straight Connector 16" o:spid="_x0000_s1026" style="position:absolute;z-index:251666432;visibility:visible;mso-wrap-style:square;mso-width-percent:0;mso-height-percent:0;mso-wrap-distance-left:9pt;mso-wrap-distance-top:0;mso-wrap-distance-right:9pt;mso-wrap-distance-bottom:0;mso-position-horizontal:absolute;mso-position-horizontal-relative:text;mso-position-vertical:absolute;mso-position-vertical-relative:text;mso-width-percent:0;mso-height-percent:0;mso-width-relative:page;mso-height-relative:margin" from="370.85pt,2.6pt" to="390.5pt,37.25pt" o:gfxdata="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" strokecolor="#4579b8 [3044]">
                 <o:lock v:ext="edit" shapetype="f"/>
@@ -1422,7 +1423,7 @@
               </wp:anchor>
             </w:drawing>
           </mc:Choice>
-          <mc:Fallback>
+          <mc:Fallback xmlns:w15="http://schemas.microsoft.com/office/word/2012/wordml">
             <w:pict>
               <v:shapetype w14:anchorId="0313CB1B" id="_x0000_t32" coordsize="21600,21600" o:spt="32" o:oned="t" path="m,l21600,21600e" filled="f">
                 <v:path arrowok="t" fillok="f" o:connecttype="none"/>
@@ -1604,7 +1605,7 @@
               </wp:anchor>
             </w:drawing>
           </mc:Choice>
-          <mc:Fallback>
+          <mc:Fallback xmlns:w15="http://schemas.microsoft.com/office/word/2012/wordml">
             <w:pict>
               <v:line w14:anchorId="1FF4FF11" id="Straight Connector 13" o:spid="_x0000_s1026" style="position:absolute;z-index:251667456;visibility:visible;mso-wrap-style:square;mso-width-percent:0;mso-height-percent:0;mso-wrap-distance-left:9pt;mso-wrap-distance-top:-3e-5mm;mso-wrap-distance-right:9pt;mso-wrap-distance-bottom:-3e-5mm;mso-position-horizontal:absolute;mso-position-horizontal-relative:text;mso-position-vertical:absolute;mso-position-vertical-relative:text;mso-width-percent:0;mso-height-percent:0;mso-width-relative:margin;mso-height-relative:margin" from="349.15pt,24.05pt" to="382.45pt,24.05pt" o:gfxdata="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" strokecolor="#4579b8 [3044]">
                 <o:lock v:ext="edit" shapetype="f"/>
@@ -6546,6 +6547,7 @@
         </w:tc>
       </w:tr>
     </w:tbl>
+    <w:p/>
     <w:p>
       <w:r>
         <w:t>Sehingga diperoleh bentuk sederhana seperti berikut</w:t>
@@ -9124,7 +9126,6 @@
         </w:tc>
       </w:tr>
     </w:tbl>
-    <w:p/>
     <w:p/>
     <w:p>
       <w:r>
@@ -9344,6 +9345,9 @@
       <w:r>
         <w:t xml:space="preserve">Jumlah variabel  adalah 6 dan jumlah klausa adalah 12. </w:t>
       </w:r>
+      <w:r>
+        <w:t xml:space="preserve">(Variabel pada contoh di atas adalah 10, 11, 20, 21, 30, dan 31.) </w:t>
+      </w:r>
     </w:p>
     <w:p/>
     <w:p>
@@ -10074,7 +10078,11 @@
     </w:p>
     <w:p>
       <w:r>
-        <w:t>Untuk membuat peta pada panel, pengguna dapat mengklik panel. Ketika pengguna mengklik pada bagian panel yang kosong, sebuah bentuk akan muncul pada panel. Untuk memindahkan bentuk, klik pada area di dalam bentuk tersebut. Dua kali klik (</w:t>
+        <w:t xml:space="preserve">Untuk membuat peta pada panel, pengguna dapat mengklik panel. Ketika pengguna mengklik pada bagian panel yang kosong, sebuah bentuk akan muncul pada panel. Untuk memindahkan bentuk, klik </w:t>
+      </w:r>
+      <w:r>
+        <w:lastRenderedPageBreak/>
+        <w:t>pada area di dalam bentuk tersebut. Dua kali klik (</w:t>
       </w:r>
       <w:r>
         <w:rPr>
@@ -10088,11 +10096,222 @@
     </w:p>
     <w:p>
       <w:pPr>
+        <w:jc w:val="center"/>
+      </w:pPr>
+      <w:r>
+        <w:rPr>
+          <w:noProof/>
+        </w:rPr>
+        <w:drawing>
+          <wp:inline distT="0" distB="0" distL="0" distR="0" wp14:anchorId="2A131920" wp14:editId="2C6ACABC">
+            <wp:extent cx="5834792" cy="4086225"/>
+            <wp:effectExtent l="0" t="0" r="0" b="0"/>
+            <wp:docPr id="1" name="Picture 1"/>
+            <wp:cNvGraphicFramePr>
+              <a:graphicFrameLocks xmlns:a="http://schemas.openxmlformats.org/drawingml/2006/main" noChangeAspect="1"/>
+            </wp:cNvGraphicFramePr>
+            <a:graphic xmlns:a="http://schemas.openxmlformats.org/drawingml/2006/main">
+              <a:graphicData uri="http://schemas.openxmlformats.org/drawingml/2006/picture">
+                <pic:pic xmlns:pic="http://schemas.openxmlformats.org/drawingml/2006/picture">
+                  <pic:nvPicPr>
+                    <pic:cNvPr id="0" name=""/>
+                    <pic:cNvPicPr/>
+                  </pic:nvPicPr>
+                  <pic:blipFill>
+                    <a:blip r:embed="rId8"/>
+                    <a:stretch>
+                      <a:fillRect/>
+                    </a:stretch>
+                  </pic:blipFill>
+                  <pic:spPr>
+                    <a:xfrm>
+                      <a:off x="0" y="0"/>
+                      <a:ext cx="5834792" cy="4086225"/>
+                    </a:xfrm>
+                    <a:prstGeom prst="rect">
+                      <a:avLst/>
+                    </a:prstGeom>
+                  </pic:spPr>
+                </pic:pic>
+              </a:graphicData>
+            </a:graphic>
+          </wp:inline>
+        </w:drawing>
+      </w:r>
+    </w:p>
+    <w:p>
+      <w:pPr>
+        <w:jc w:val="center"/>
+        <w:rPr>
+          <w:b/>
+        </w:rPr>
+      </w:pPr>
+      <w:r>
+        <w:rPr>
+          <w:b/>
+        </w:rPr>
+        <w:t xml:space="preserve">Gambar 2. </w:t>
+      </w:r>
+      <w:r>
+        <w:rPr>
+          <w:b/>
+        </w:rPr>
+        <w:t>Panel kosong ketika program dijalankan</w:t>
+      </w:r>
+    </w:p>
+    <w:p>
+      <w:r>
+        <w:t>Pada bagian atas panel terdapat 2 text field</w:t>
+      </w:r>
+      <w:r>
+        <w:t>,</w:t>
+      </w:r>
+      <w:r>
+        <w:t xml:space="preserve"> </w:t>
+      </w:r>
+      <w:r>
+        <w:t xml:space="preserve">“Width” dan “Height”, </w:t>
+      </w:r>
+      <w:r>
+        <w:t xml:space="preserve">untuk mengisi lebar dan panjang persegi panjang. Pada bagian kiri panel terdapat 2 button, yaitu “Square” dan “Rectangle”. Apabila button “Square” diklik, maka daerah yang muncul pada panel berbentuk persegi. Apabila button “Rectangle” diklik, maka daerah yang muncul pada panel berbentuk persegi panjang. </w:t>
+      </w:r>
+    </w:p>
+    <w:p>
+      <w:pPr>
         <w:jc w:val="both"/>
       </w:pPr>
       <w:r>
+        <w:t>Pada bagian bawah panel terdapat 3</w:t>
+      </w:r>
+      <w:r>
+        <w:t xml:space="preserve"> buah button, yaitu butt</w:t>
+      </w:r>
+      <w:r>
+        <w:t xml:space="preserve">on “Ok”, </w:t>
+      </w:r>
+      <w:r>
+        <w:t>button “Restart”</w:t>
+      </w:r>
+      <w:r>
+        <w:t>, dan button “Show other solution”</w:t>
+      </w:r>
+      <w:r>
+        <w:t xml:space="preserve">. Button “Ok” berfungsi sebagai pemberi solusi pada peta yang telah dibuat pengguna. Button “Restart” berfungsi menghapus semua bentuk yang ada pada panel sehingga pengguna dapat mengulang dari awal. Button </w:t>
+      </w:r>
+      <w:r>
+        <w:t xml:space="preserve">“Show other solution” </w:t>
+      </w:r>
+      <w:r>
+        <w:t xml:space="preserve">berfungsi menunjukkan solusi lain (pewarnaan lain) pada peta. </w:t>
+      </w:r>
+    </w:p>
+    <w:p>
+      <w:pPr>
+        <w:jc w:val="both"/>
+      </w:pPr>
+      <w:r>
+        <w:rPr>
+          <w:noProof/>
+        </w:rPr>
         <w:lastRenderedPageBreak/>
-        <w:t xml:space="preserve">Pada bagian atas panel terdapat 2 buah button, yaitu button “Ok” dan button “Restart”. Button “Ok” berfungsi sebagai pemberi solusi pada peta yang telah dibuat pengguna. Button “Restart” berfungsi menghapus semua bentuk yang ada pada panel sehingga pengguna dapat mengulang dari awal. Pada bagian bawah panel terdapat sebuah button “Show other solution”.  Button ini berfungsi menunjukkan solusi lain (pewarnaan lain) pada peta. </w:t>
+        <w:drawing>
+          <wp:inline distT="0" distB="0" distL="0" distR="0" wp14:anchorId="133C16D4" wp14:editId="7351DF27">
+            <wp:extent cx="2926429" cy="2047875"/>
+            <wp:effectExtent l="0" t="0" r="7620" b="0"/>
+            <wp:docPr id="2" name="Picture 2"/>
+            <wp:cNvGraphicFramePr>
+              <a:graphicFrameLocks xmlns:a="http://schemas.openxmlformats.org/drawingml/2006/main" noChangeAspect="1"/>
+            </wp:cNvGraphicFramePr>
+            <a:graphic xmlns:a="http://schemas.openxmlformats.org/drawingml/2006/main">
+              <a:graphicData uri="http://schemas.openxmlformats.org/drawingml/2006/picture">
+                <pic:pic xmlns:pic="http://schemas.openxmlformats.org/drawingml/2006/picture">
+                  <pic:nvPicPr>
+                    <pic:cNvPr id="0" name=""/>
+                    <pic:cNvPicPr/>
+                  </pic:nvPicPr>
+                  <pic:blipFill>
+                    <a:blip r:embed="rId9"/>
+                    <a:stretch>
+                      <a:fillRect/>
+                    </a:stretch>
+                  </pic:blipFill>
+                  <pic:spPr>
+                    <a:xfrm>
+                      <a:off x="0" y="0"/>
+                      <a:ext cx="2932557" cy="2052163"/>
+                    </a:xfrm>
+                    <a:prstGeom prst="rect">
+                      <a:avLst/>
+                    </a:prstGeom>
+                  </pic:spPr>
+                </pic:pic>
+              </a:graphicData>
+            </a:graphic>
+          </wp:inline>
+        </w:drawing>
+      </w:r>
+      <w:r>
+        <w:t xml:space="preserve">  </w:t>
+      </w:r>
+      <w:r>
+        <w:rPr>
+          <w:noProof/>
+        </w:rPr>
+        <w:drawing>
+          <wp:inline distT="0" distB="0" distL="0" distR="0" wp14:anchorId="1FD71584" wp14:editId="19612520">
+            <wp:extent cx="2914650" cy="2034340"/>
+            <wp:effectExtent l="0" t="0" r="0" b="4445"/>
+            <wp:docPr id="3" name="Picture 3"/>
+            <wp:cNvGraphicFramePr>
+              <a:graphicFrameLocks xmlns:a="http://schemas.openxmlformats.org/drawingml/2006/main" noChangeAspect="1"/>
+            </wp:cNvGraphicFramePr>
+            <a:graphic xmlns:a="http://schemas.openxmlformats.org/drawingml/2006/main">
+              <a:graphicData uri="http://schemas.openxmlformats.org/drawingml/2006/picture">
+                <pic:pic xmlns:pic="http://schemas.openxmlformats.org/drawingml/2006/picture">
+                  <pic:nvPicPr>
+                    <pic:cNvPr id="0" name=""/>
+                    <pic:cNvPicPr/>
+                  </pic:nvPicPr>
+                  <pic:blipFill>
+                    <a:blip r:embed="rId10"/>
+                    <a:stretch>
+                      <a:fillRect/>
+                    </a:stretch>
+                  </pic:blipFill>
+                  <pic:spPr>
+                    <a:xfrm>
+                      <a:off x="0" y="0"/>
+                      <a:ext cx="2914650" cy="2034340"/>
+                    </a:xfrm>
+                    <a:prstGeom prst="rect">
+                      <a:avLst/>
+                    </a:prstGeom>
+                  </pic:spPr>
+                </pic:pic>
+              </a:graphicData>
+            </a:graphic>
+          </wp:inline>
+        </w:drawing>
+      </w:r>
+    </w:p>
+    <w:p>
+      <w:pPr>
+        <w:jc w:val="center"/>
+        <w:rPr>
+          <w:b/>
+        </w:rPr>
+      </w:pPr>
+      <w:r>
+        <w:rPr>
+          <w:b/>
+        </w:rPr>
+        <w:t xml:space="preserve">Gambar 3. </w:t>
+      </w:r>
+      <w:r>
+        <w:rPr>
+          <w:b/>
+        </w:rPr>
+        <w:t>Daerah pada peta yang sudah diwarnai (kiri) dan contoh solusi lainnya (kanan)</w:t>
       </w:r>
     </w:p>
     <w:p>
@@ -10220,38 +10439,6 @@
     <w:p>
       <w:pPr>
         <w:pStyle w:val="ListParagraph"/>
-        <w:numPr>
-          <w:ilvl w:val="0"/>
-          <w:numId w:val="10"/>
-        </w:numPr>
-      </w:pPr>
-      <w:r>
-        <w:t>Edge</w:t>
-      </w:r>
-    </w:p>
-    <w:p>
-      <w:pPr>
-        <w:pStyle w:val="ListParagraph"/>
-      </w:pPr>
-      <w:r>
-        <w:t xml:space="preserve">Class yang merepresentasikan sebuah Edge pada Graph. </w:t>
-      </w:r>
-      <w:r>
-        <w:t xml:space="preserve">Class </w:t>
-      </w:r>
-      <w:r>
-        <w:t>Edge menyimpan</w:t>
-      </w:r>
-      <w:r>
-        <w:t xml:space="preserve"> 2 buah Integer x dan y yang akan digunakan untuk menyatakan bahwa daerah x terhubung dengan daerah y.</w:t>
-      </w:r>
-      <w:r>
-        <w:t xml:space="preserve"> </w:t>
-      </w:r>
-    </w:p>
-    <w:p>
-      <w:pPr>
-        <w:pStyle w:val="ListParagraph"/>
       </w:pPr>
     </w:p>
     <w:p>
@@ -10263,7 +10450,8 @@
         </w:numPr>
       </w:pPr>
       <w:r>
-        <w:t>CNFMaker</w:t>
+        <w:lastRenderedPageBreak/>
+        <w:t>Edge</w:t>
       </w:r>
     </w:p>
     <w:p>
@@ -10271,10 +10459,19 @@
         <w:pStyle w:val="ListParagraph"/>
       </w:pPr>
       <w:r>
-        <w:t>Class yang bertujuan untuk membuat suatu representasi CNF dari sebuah Graph. Representasi CNF direpresentasikan dengan sua</w:t>
-      </w:r>
-      <w:r>
-        <w:t>tu bentuk Array List of Integer yang menyatakan list of clause.</w:t>
+        <w:t xml:space="preserve">Class yang merepresentasikan sebuah Edge pada Graph. </w:t>
+      </w:r>
+      <w:r>
+        <w:t xml:space="preserve">Class </w:t>
+      </w:r>
+      <w:r>
+        <w:t>Edge menyimpan</w:t>
+      </w:r>
+      <w:r>
+        <w:t xml:space="preserve"> 2 buah Integer x dan y yang akan digunakan untuk menyatakan bahwa daerah x terhubung dengan daerah y.</w:t>
+      </w:r>
+      <w:r>
+        <w:t xml:space="preserve"> </w:t>
       </w:r>
     </w:p>
     <w:p>
@@ -10291,8 +10488,7 @@
         </w:numPr>
       </w:pPr>
       <w:r>
-        <w:lastRenderedPageBreak/>
-        <w:t>MinisatInputMaker</w:t>
+        <w:t>CNFMaker</w:t>
       </w:r>
     </w:p>
     <w:p>
@@ -10300,24 +10496,11 @@
         <w:pStyle w:val="ListParagraph"/>
       </w:pPr>
       <w:r>
-        <w:t>Class yang bertanggung jawab untuk menjalankan fungsi Minisat yang sudah terinstall pada computer dengan menggunakan Java. Class ini akan merepresentasikan list of clause yang berupa array of integer menjadi String input yang sesuai untuk diselesaikan oleh Minisat dan</w:t>
-      </w:r>
-      <w:r>
-        <w:t xml:space="preserve"> kemudian mengembalikan hasil model yang diperoleh apabila CNF tersebut satisfiability</w:t>
-      </w:r>
-      <w:r>
-        <w:t>.</w:t>
-      </w:r>
-    </w:p>
-    <w:p>
-      <w:pPr>
-        <w:pStyle w:val="ListParagraph"/>
-      </w:pPr>
-    </w:p>
-    <w:p>
-      <w:pPr>
-        <w:pStyle w:val="ListParagraph"/>
-      </w:pPr>
+        <w:t>Class yang bertujuan untuk membuat suatu representasi CNF dari sebuah Graph. Representasi CNF direpresentasikan dengan sua</w:t>
+      </w:r>
+      <w:r>
+        <w:t>tu bentuk Array List of Integer yang menyatakan list of clause.</w:t>
+      </w:r>
     </w:p>
     <w:p>
       <w:pPr>
@@ -10333,6 +10516,37 @@
         </w:numPr>
       </w:pPr>
       <w:r>
+        <w:t>MinisatInputMaker</w:t>
+      </w:r>
+    </w:p>
+    <w:p>
+      <w:pPr>
+        <w:pStyle w:val="ListParagraph"/>
+      </w:pPr>
+      <w:r>
+        <w:t>Class yang bertanggung jawab untuk menjalankan fungsi Minisat yang sudah terinstall pada computer dengan menggunakan Java. Class ini akan merepresentasikan list of clause yang berupa array of integer menjadi String input yang sesuai untuk diselesaikan oleh Minisat dan</w:t>
+      </w:r>
+      <w:r>
+        <w:t xml:space="preserve"> kemudian mengembalikan hasil model yang diperoleh apabila CNF tersebut satisfiability</w:t>
+      </w:r>
+      <w:r>
+        <w:t>.</w:t>
+      </w:r>
+    </w:p>
+    <w:p>
+      <w:pPr>
+        <w:pStyle w:val="ListParagraph"/>
+      </w:pPr>
+    </w:p>
+    <w:p>
+      <w:pPr>
+        <w:pStyle w:val="ListParagraph"/>
+        <w:numPr>
+          <w:ilvl w:val="0"/>
+          <w:numId w:val="10"/>
+        </w:numPr>
+      </w:pPr>
+      <w:r>
         <w:t>Minisat</w:t>
       </w:r>
     </w:p>
@@ -10360,19 +10574,94 @@
     </w:p>
     <w:p>
       <w:pPr>
-        <w:pStyle w:val="ListParagraph"/>
-      </w:pPr>
+        <w:pStyle w:val="Heading2"/>
+      </w:pPr>
+      <w:r>
+        <w:t>4.3 Cara kerja program</w:t>
+      </w:r>
     </w:p>
     <w:p>
-      <w:pPr>
-        <w:pStyle w:val="Heading1"/>
-      </w:pPr>
-      <w:r>
-        <w:t>Referensi</w:t>
+      <w:r>
+        <w:t>Misalkan diberikan input peta seperti gambar berikut:</w:t>
       </w:r>
     </w:p>
     <w:p>
-      <w:hyperlink r:id="rId7" w:history="1">
+      <w:pPr>
+        <w:jc w:val="center"/>
+      </w:pPr>
+      <w:r>
+        <w:rPr>
+          <w:noProof/>
+        </w:rPr>
+        <w:drawing>
+          <wp:inline distT="0" distB="0" distL="0" distR="0" wp14:anchorId="0BDFB4C6" wp14:editId="099C2489">
+            <wp:extent cx="3848100" cy="2676814"/>
+            <wp:effectExtent l="0" t="0" r="0" b="9525"/>
+            <wp:docPr id="5" name="Picture 5"/>
+            <wp:cNvGraphicFramePr>
+              <a:graphicFrameLocks xmlns:a="http://schemas.openxmlformats.org/drawingml/2006/main" noChangeAspect="1"/>
+            </wp:cNvGraphicFramePr>
+            <a:graphic xmlns:a="http://schemas.openxmlformats.org/drawingml/2006/main">
+              <a:graphicData uri="http://schemas.openxmlformats.org/drawingml/2006/picture">
+                <pic:pic xmlns:pic="http://schemas.openxmlformats.org/drawingml/2006/picture">
+                  <pic:nvPicPr>
+                    <pic:cNvPr id="0" name=""/>
+                    <pic:cNvPicPr/>
+                  </pic:nvPicPr>
+                  <pic:blipFill>
+                    <a:blip r:embed="rId11"/>
+                    <a:stretch>
+                      <a:fillRect/>
+                    </a:stretch>
+                  </pic:blipFill>
+                  <pic:spPr>
+                    <a:xfrm>
+                      <a:off x="0" y="0"/>
+                      <a:ext cx="3848691" cy="2677225"/>
+                    </a:xfrm>
+                    <a:prstGeom prst="rect">
+                      <a:avLst/>
+                    </a:prstGeom>
+                  </pic:spPr>
+                </pic:pic>
+              </a:graphicData>
+            </a:graphic>
+          </wp:inline>
+        </w:drawing>
+      </w:r>
+    </w:p>
+    <w:p>
+      <w:pPr>
+        <w:jc w:val="center"/>
+        <w:rPr>
+          <w:b/>
+        </w:rPr>
+      </w:pPr>
+      <w:r>
+        <w:rPr>
+          <w:b/>
+        </w:rPr>
+        <w:t>Gambar 4. Contoh input peta</w:t>
+      </w:r>
+    </w:p>
+    <w:p>
+      <w:r>
+        <w:lastRenderedPageBreak/>
+        <w:t xml:space="preserve">Pertama-tama, pengguna membuat persegi pada layar. Persegi kuning adalah nomor 1, biru nomor 2, hijau nomor 3, dan merah nomor 4. </w:t>
+      </w:r>
+      <w:bookmarkStart w:id="0" w:name="_GoBack"/>
+      <w:bookmarkEnd w:id="0"/>
+    </w:p>
+    <w:p>
+      <w:pPr>
+        <w:pStyle w:val="Heading1"/>
+      </w:pPr>
+      <w:r>
+        <w:t>Referensi</w:t>
+      </w:r>
+    </w:p>
+    <w:p>
+      <w:hyperlink r:id="rId12" w:history="1">
         <w:r>
           <w:rPr>
             <w:rStyle w:val="Hyperlink"/>
@@ -10382,7 +10671,7 @@
       </w:hyperlink>
     </w:p>
     <w:p>
-      <w:hyperlink r:id="rId8" w:history="1">
+      <w:hyperlink r:id="rId13" w:history="1">
         <w:r>
           <w:rPr>
             <w:rStyle w:val="Hyperlink"/>
@@ -10392,7 +10681,7 @@
       </w:hyperlink>
     </w:p>
     <w:p>
-      <w:hyperlink r:id="rId9" w:history="1">
+      <w:hyperlink r:id="rId14" w:history="1">
         <w:r>
           <w:rPr>
             <w:rStyle w:val="Hyperlink"/>
@@ -10402,7 +10691,7 @@
       </w:hyperlink>
     </w:p>
     <w:p>
-      <w:hyperlink r:id="rId10" w:history="1">
+      <w:hyperlink r:id="rId15" w:history="1">
         <w:r>
           <w:rPr>
             <w:rStyle w:val="Hyperlink"/>
@@ -10417,7 +10706,7 @@
           <w:rStyle w:val="Hyperlink"/>
         </w:rPr>
       </w:pPr>
-      <w:hyperlink r:id="rId11" w:history="1">
+      <w:hyperlink r:id="rId16" w:history="1">
         <w:r>
           <w:rPr>
             <w:rStyle w:val="Hyperlink"/>
@@ -10443,7 +10732,7 @@
     <w:p/>
     <w:p/>
     <w:sectPr>
-      <w:footerReference w:type="default" r:id="rId12"/>
+      <w:footerReference w:type="default" r:id="rId17"/>
       <w:pgSz w:w="12240" w:h="15840"/>
       <w:pgMar w:top="1440" w:right="1440" w:bottom="1701" w:left="1440" w:header="720" w:footer="720" w:gutter="0"/>
       <w:cols w:space="720"/>
@@ -10454,7 +10743,7 @@
 </file>
 
 <file path=word/endnotes.xml><?xml version="1.0" encoding="utf-8"?>
-<w:endnotes xmlns:wpc="http://schemas.microsoft.com/office/word/2010/wordprocessingCanvas" xmlns:mc="http://schemas.openxmlformats.org/markup-compatibility/2006" xmlns:o="urn:schemas-microsoft-com:office:office" xmlns:r="http://schemas.openxmlformats.org/officeDocument/2006/relationships" xmlns:m="http://schemas.openxmlformats.org/officeDocument/2006/math" xmlns:v="urn:schemas-microsoft-com:vml" xmlns:wp14="http://schemas.microsoft.com/office/word/2010/wordprocessingDrawing" xmlns:wp="http://schemas.openxmlformats.org/drawingml/2006/wordprocessingDrawing" xmlns:w10="urn:schemas-microsoft-com:office:word" xmlns:w="http://schemas.openxmlformats.org/wordprocessingml/2006/main" xmlns:w14="http://schemas.microsoft.com/office/word/2010/wordml" xmlns:w15="http://schemas.microsoft.com/office/word/2012/wordml" xmlns:wpg="http://schemas.microsoft.com/office/word/2010/wordprocessingGroup" xmlns:wpi="http://schemas.microsoft.com/office/word/2010/wordprocessingInk" xmlns:wne="http://schemas.microsoft.com/office/word/2006/wordml" xmlns:wps="http://schemas.microsoft.com/office/word/2010/wordprocessingShape" mc:Ignorable="w14 w15 wp14">
+<w:endnotes xmlns:wpc="http://schemas.microsoft.com/office/word/2010/wordprocessingCanvas" xmlns:mc="http://schemas.openxmlformats.org/markup-compatibility/2006" xmlns:o="urn:schemas-microsoft-com:office:office" xmlns:r="http://schemas.openxmlformats.org/officeDocument/2006/relationships" xmlns:m="http://schemas.openxmlformats.org/officeDocument/2006/math" xmlns:v="urn:schemas-microsoft-com:vml" xmlns:wp14="http://schemas.microsoft.com/office/word/2010/wordprocessingDrawing" xmlns:wp="http://schemas.openxmlformats.org/drawingml/2006/wordprocessingDrawing" xmlns:w10="urn:schemas-microsoft-com:office:word" xmlns:w="http://schemas.openxmlformats.org/wordprocessingml/2006/main" xmlns:w14="http://schemas.microsoft.com/office/word/2010/wordml" xmlns:wpg="http://schemas.microsoft.com/office/word/2010/wordprocessingGroup" xmlns:wpi="http://schemas.microsoft.com/office/word/2010/wordprocessingInk" xmlns:wne="http://schemas.microsoft.com/office/word/2006/wordml" xmlns:wps="http://schemas.microsoft.com/office/word/2010/wordprocessingShape" mc:Ignorable="w14 wp14">
   <w:endnote w:type="separator" w:id="-1">
     <w:p>
       <w:pPr>
@@ -10479,7 +10768,7 @@
 </file>
 
 <file path=word/footer1.xml><?xml version="1.0" encoding="utf-8"?>
-<w:ftr xmlns:wpc="http://schemas.microsoft.com/office/word/2010/wordprocessingCanvas" xmlns:mc="http://schemas.openxmlformats.org/markup-compatibility/2006" xmlns:o="urn:schemas-microsoft-com:office:office" xmlns:r="http://schemas.openxmlformats.org/officeDocument/2006/relationships" xmlns:m="http://schemas.openxmlformats.org/officeDocument/2006/math" xmlns:v="urn:schemas-microsoft-com:vml" xmlns:wp14="http://schemas.microsoft.com/office/word/2010/wordprocessingDrawing" xmlns:wp="http://schemas.openxmlformats.org/drawingml/2006/wordprocessingDrawing" xmlns:w10="urn:schemas-microsoft-com:office:word" xmlns:w="http://schemas.openxmlformats.org/wordprocessingml/2006/main" xmlns:w14="http://schemas.microsoft.com/office/word/2010/wordml" xmlns:w15="http://schemas.microsoft.com/office/word/2012/wordml" xmlns:wpg="http://schemas.microsoft.com/office/word/2010/wordprocessingGroup" xmlns:wpi="http://schemas.microsoft.com/office/word/2010/wordprocessingInk" xmlns:wne="http://schemas.microsoft.com/office/word/2006/wordml" xmlns:wps="http://schemas.microsoft.com/office/word/2010/wordprocessingShape" mc:Ignorable="w14 w15 wp14">
+<w:ftr xmlns:wpc="http://schemas.microsoft.com/office/word/2010/wordprocessingCanvas" xmlns:mc="http://schemas.openxmlformats.org/markup-compatibility/2006" xmlns:o="urn:schemas-microsoft-com:office:office" xmlns:r="http://schemas.openxmlformats.org/officeDocument/2006/relationships" xmlns:m="http://schemas.openxmlformats.org/officeDocument/2006/math" xmlns:v="urn:schemas-microsoft-com:vml" xmlns:wp14="http://schemas.microsoft.com/office/word/2010/wordprocessingDrawing" xmlns:wp="http://schemas.openxmlformats.org/drawingml/2006/wordprocessingDrawing" xmlns:w10="urn:schemas-microsoft-com:office:word" xmlns:w="http://schemas.openxmlformats.org/wordprocessingml/2006/main" xmlns:w14="http://schemas.microsoft.com/office/word/2010/wordml" xmlns:wpg="http://schemas.microsoft.com/office/word/2010/wordprocessingGroup" xmlns:wpi="http://schemas.microsoft.com/office/word/2010/wordprocessingInk" xmlns:wne="http://schemas.microsoft.com/office/word/2006/wordml" xmlns:wps="http://schemas.microsoft.com/office/word/2010/wordprocessingShape" mc:Ignorable="w14 wp14">
   <w:tbl>
     <w:tblPr>
       <w:tblW w:w="5000" w:type="pct"/>
@@ -10559,7 +10848,7 @@
               </w14:shadow>
               <w14:numForm w14:val="oldStyle"/>
             </w:rPr>
-            <w:t>7</w:t>
+            <w:t>9</w:t>
           </w:r>
           <w:r>
             <w:rPr>
@@ -10605,7 +10894,7 @@
 </file>
 
 <file path=word/footnotes.xml><?xml version="1.0" encoding="utf-8"?>
-<w:footnotes xmlns:wpc="http://schemas.microsoft.com/office/word/2010/wordprocessingCanvas" xmlns:mc="http://schemas.openxmlformats.org/markup-compatibility/2006" xmlns:o="urn:schemas-microsoft-com:office:office" xmlns:r="http://schemas.openxmlformats.org/officeDocument/2006/relationships" xmlns:m="http://schemas.openxmlformats.org/officeDocument/2006/math" xmlns:v="urn:schemas-microsoft-com:vml" xmlns:wp14="http://schemas.microsoft.com/office/word/2010/wordprocessingDrawing" xmlns:wp="http://schemas.openxmlformats.org/drawingml/2006/wordprocessingDrawing" xmlns:w10="urn:schemas-microsoft-com:office:word" xmlns:w="http://schemas.openxmlformats.org/wordprocessingml/2006/main" xmlns:w14="http://schemas.microsoft.com/office/word/2010/wordml" xmlns:w15="http://schemas.microsoft.com/office/word/2012/wordml" xmlns:wpg="http://schemas.microsoft.com/office/word/2010/wordprocessingGroup" xmlns:wpi="http://schemas.microsoft.com/office/word/2010/wordprocessingInk" xmlns:wne="http://schemas.microsoft.com/office/word/2006/wordml" xmlns:wps="http://schemas.microsoft.com/office/word/2010/wordprocessingShape" mc:Ignorable="w14 w15 wp14">
+<w:footnotes xmlns:wpc="http://schemas.microsoft.com/office/word/2010/wordprocessingCanvas" xmlns:mc="http://schemas.openxmlformats.org/markup-compatibility/2006" xmlns:o="urn:schemas-microsoft-com:office:office" xmlns:r="http://schemas.openxmlformats.org/officeDocument/2006/relationships" xmlns:m="http://schemas.openxmlformats.org/officeDocument/2006/math" xmlns:v="urn:schemas-microsoft-com:vml" xmlns:wp14="http://schemas.microsoft.com/office/word/2010/wordprocessingDrawing" xmlns:wp="http://schemas.openxmlformats.org/drawingml/2006/wordprocessingDrawing" xmlns:w10="urn:schemas-microsoft-com:office:word" xmlns:w="http://schemas.openxmlformats.org/wordprocessingml/2006/main" xmlns:w14="http://schemas.microsoft.com/office/word/2010/wordml" xmlns:wpg="http://schemas.microsoft.com/office/word/2010/wordprocessingGroup" xmlns:wpi="http://schemas.microsoft.com/office/word/2010/wordprocessingInk" xmlns:wne="http://schemas.microsoft.com/office/word/2006/wordml" xmlns:wps="http://schemas.microsoft.com/office/word/2010/wordprocessingShape" mc:Ignorable="w14 wp14">
   <w:footnote w:type="separator" w:id="-1">
     <w:p>
       <w:pPr>
@@ -10630,7 +10919,7 @@
 </file>
 
 <file path=word/numbering.xml><?xml version="1.0" encoding="utf-8"?>
-<w:numbering xmlns:wpc="http://schemas.microsoft.com/office/word/2010/wordprocessingCanvas" xmlns:mc="http://schemas.openxmlformats.org/markup-compatibility/2006" xmlns:o="urn:schemas-microsoft-com:office:office" xmlns:r="http://schemas.openxmlformats.org/officeDocument/2006/relationships" xmlns:m="http://schemas.openxmlformats.org/officeDocument/2006/math" xmlns:v="urn:schemas-microsoft-com:vml" xmlns:wp14="http://schemas.microsoft.com/office/word/2010/wordprocessingDrawing" xmlns:wp="http://schemas.openxmlformats.org/drawingml/2006/wordprocessingDrawing" xmlns:w10="urn:schemas-microsoft-com:office:word" xmlns:w="http://schemas.openxmlformats.org/wordprocessingml/2006/main" xmlns:w14="http://schemas.microsoft.com/office/word/2010/wordml" xmlns:w15="http://schemas.microsoft.com/office/word/2012/wordml" xmlns:wpg="http://schemas.microsoft.com/office/word/2010/wordprocessingGroup" xmlns:wpi="http://schemas.microsoft.com/office/word/2010/wordprocessingInk" xmlns:wne="http://schemas.microsoft.com/office/word/2006/wordml" xmlns:wps="http://schemas.microsoft.com/office/word/2010/wordprocessingShape" mc:Ignorable="w14 w15 wp14">
+<w:numbering xmlns:wpc="http://schemas.microsoft.com/office/word/2010/wordprocessingCanvas" xmlns:mc="http://schemas.openxmlformats.org/markup-compatibility/2006" xmlns:o="urn:schemas-microsoft-com:office:office" xmlns:r="http://schemas.openxmlformats.org/officeDocument/2006/relationships" xmlns:m="http://schemas.openxmlformats.org/officeDocument/2006/math" xmlns:v="urn:schemas-microsoft-com:vml" xmlns:wp14="http://schemas.microsoft.com/office/word/2010/wordprocessingDrawing" xmlns:wp="http://schemas.openxmlformats.org/drawingml/2006/wordprocessingDrawing" xmlns:w10="urn:schemas-microsoft-com:office:word" xmlns:w="http://schemas.openxmlformats.org/wordprocessingml/2006/main" xmlns:w14="http://schemas.microsoft.com/office/word/2010/wordml" xmlns:wpg="http://schemas.microsoft.com/office/word/2010/wordprocessingGroup" xmlns:wpi="http://schemas.microsoft.com/office/word/2010/wordprocessingInk" xmlns:wne="http://schemas.microsoft.com/office/word/2006/wordml" xmlns:wps="http://schemas.microsoft.com/office/word/2010/wordprocessingShape" mc:Ignorable="w14 wp14">
   <w:abstractNum w:abstractNumId="0">
     <w:nsid w:val="02CA1F3C"/>
     <w:multiLevelType w:val="hybridMultilevel"/>
@@ -11651,7 +11940,7 @@
 </file>
 
 <file path=word/styles.xml><?xml version="1.0" encoding="utf-8"?>
-<w:styles xmlns:mc="http://schemas.openxmlformats.org/markup-compatibility/2006" xmlns:r="http://schemas.openxmlformats.org/officeDocument/2006/relationships" xmlns:w="http://schemas.openxmlformats.org/wordprocessingml/2006/main" xmlns:w14="http://schemas.microsoft.com/office/word/2010/wordml" xmlns:w15="http://schemas.microsoft.com/office/word/2012/wordml" mc:Ignorable="w14 w15">
+<w:styles xmlns:mc="http://schemas.openxmlformats.org/markup-compatibility/2006" xmlns:r="http://schemas.openxmlformats.org/officeDocument/2006/relationships" xmlns:w="http://schemas.openxmlformats.org/wordprocessingml/2006/main" xmlns:w14="http://schemas.microsoft.com/office/word/2010/wordml" mc:Ignorable="w14">
   <w:docDefaults>
     <w:rPrDefault>
       <w:rPr>
@@ -11667,378 +11956,144 @@
       </w:pPr>
     </w:pPrDefault>
   </w:docDefaults>
-  <w:latentStyles w:defLockedState="0" w:defUIPriority="99" w:defSemiHidden="0" w:defUnhideWhenUsed="0" w:defQFormat="0" w:count="371">
-    <w:lsdException w:name="Normal" w:uiPriority="0" w:qFormat="1"/>
-    <w:lsdException w:name="heading 1" w:uiPriority="9" w:qFormat="1"/>
-    <w:lsdException w:name="heading 2" w:semiHidden="1" w:uiPriority="9" w:unhideWhenUsed="1" w:qFormat="1"/>
-    <w:lsdException w:name="heading 3" w:semiHidden="1" w:uiPriority="9" w:unhideWhenUsed="1" w:qFormat="1"/>
-    <w:lsdException w:name="heading 4" w:semiHidden="1" w:uiPriority="9" w:unhideWhenUsed="1" w:qFormat="1"/>
-    <w:lsdException w:name="heading 5" w:semiHidden="1" w:uiPriority="9" w:unhideWhenUsed="1" w:qFormat="1"/>
-    <w:lsdException w:name="heading 6" w:semiHidden="1" w:uiPriority="9" w:unhideWhenUsed="1" w:qFormat="1"/>
-    <w:lsdException w:name="heading 7" w:semiHidden="1" w:uiPriority="9" w:unhideWhenUsed="1" w:qFormat="1"/>
-    <w:lsdException w:name="heading 8" w:semiHidden="1" w:uiPriority="9" w:unhideWhenUsed="1" w:qFormat="1"/>
-    <w:lsdException w:name="heading 9" w:semiHidden="1" w:uiPriority="9" w:unhideWhenUsed="1" w:qFormat="1"/>
-    <w:lsdException w:name="index 1" w:semiHidden="1" w:unhideWhenUsed="1"/>
-    <w:lsdException w:name="index 2" w:semiHidden="1" w:unhideWhenUsed="1"/>
-    <w:lsdException w:name="index 3" w:semiHidden="1" w:unhideWhenUsed="1"/>
-    <w:lsdException w:name="index 4" w:semiHidden="1" w:unhideWhenUsed="1"/>
-    <w:lsdException w:name="index 5" w:semiHidden="1" w:unhideWhenUsed="1"/>
-    <w:lsdException w:name="index 6" w:semiHidden="1" w:unhideWhenUsed="1"/>
-    <w:lsdException w:name="index 7" w:semiHidden="1" w:unhideWhenUsed="1"/>
-    <w:lsdException w:name="index 8" w:semiHidden="1" w:unhideWhenUsed="1"/>
-    <w:lsdException w:name="index 9" w:semiHidden="1" w:unhideWhenUsed="1"/>
-    <w:lsdException w:name="toc 1" w:semiHidden="1" w:uiPriority="39" w:unhideWhenUsed="1"/>
-    <w:lsdException w:name="toc 2" w:semiHidden="1" w:uiPriority="39" w:unhideWhenUsed="1"/>
-    <w:lsdException w:name="toc 3" w:semiHidden="1" w:uiPriority="39" w:unhideWhenUsed="1"/>
-    <w:lsdException w:name="toc 4" w:semiHidden="1" w:uiPriority="39" w:unhideWhenUsed="1"/>
-    <w:lsdException w:name="toc 5" w:semiHidden="1" w:uiPriority="39" w:unhideWhenUsed="1"/>
-    <w:lsdException w:name="toc 6" w:semiHidden="1" w:uiPriority="39" w:unhideWhenUsed="1"/>
-    <w:lsdException w:name="toc 7" w:semiHidden="1" w:uiPriority="39" w:unhideWhenUsed="1"/>
-    <w:lsdException w:name="toc 8" w:semiHidden="1" w:uiPriority="39" w:unhideWhenUsed="1"/>
-    <w:lsdException w:name="toc 9" w:semiHidden="1" w:uiPriority="39" w:unhideWhenUsed="1"/>
-    <w:lsdException w:name="Normal Indent" w:semiHidden="1" w:unhideWhenUsed="1"/>
-    <w:lsdException w:name="footnote text" w:semiHidden="1" w:unhideWhenUsed="1"/>
-    <w:lsdException w:name="annotation text" w:semiHidden="1" w:unhideWhenUsed="1"/>
-    <w:lsdException w:name="header" w:semiHidden="1" w:unhideWhenUsed="1"/>
-    <w:lsdException w:name="footer" w:semiHidden="1" w:unhideWhenUsed="1"/>
-    <w:lsdException w:name="index heading" w:semiHidden="1" w:unhideWhenUsed="1"/>
-    <w:lsdException w:name="caption" w:semiHidden="1" w:uiPriority="35" w:unhideWhenUsed="1" w:qFormat="1"/>
-    <w:lsdException w:name="table of figures" w:semiHidden="1" w:unhideWhenUsed="1"/>
-    <w:lsdException w:name="envelope address" w:semiHidden="1" w:unhideWhenUsed="1"/>
-    <w:lsdException w:name="envelope return" w:semiHidden="1" w:unhideWhenUsed="1"/>
-    <w:lsdException w:name="footnote reference" w:semiHidden="1" w:unhideWhenUsed="1"/>
-    <w:lsdException w:name="annotation reference" w:semiHidden="1" w:unhideWhenUsed="1"/>
-    <w:lsdException w:name="line number" w:semiHidden="1" w:unhideWhenUsed="1"/>
-    <w:lsdException w:name="page number" w:semiHidden="1" w:unhideWhenUsed="1"/>
-    <w:lsdException w:name="endnote reference" w:semiHidden="1" w:unhideWhenUsed="1"/>
-    <w:lsdException w:name="endnote text" w:semiHidden="1" w:unhideWhenUsed="1"/>
-    <w:lsdException w:name="table of authorities" w:semiHidden="1" w:unhideWhenUsed="1"/>
-    <w:lsdException w:name="macro" w:semiHidden="1" w:unhideWhenUsed="1"/>
-    <w:lsdException w:name="toa heading" w:semiHidden="1" w:unhideWhenUsed="1"/>
-    <w:lsdException w:name="List" w:semiHidden="1" w:unhideWhenUsed="1"/>
-    <w:lsdException w:name="List Bullet" w:semiHidden="1" w:unhideWhenUsed="1"/>
-    <w:lsdException w:name="List Number" w:semiHidden="1" w:unhideWhenUsed="1"/>
-    <w:lsdException w:name="List 2" w:semiHidden="1" w:unhideWhenUsed="1"/>
-    <w:lsdException w:name="List 3" w:semiHidden="1" w:unhideWhenUsed="1"/>
-    <w:lsdException w:name="List 4" w:semiHidden="1" w:unhideWhenUsed="1"/>
-    <w:lsdException w:name="List 5" w:semiHidden="1" w:unhideWhenUsed="1"/>
-    <w:lsdException w:name="List Bullet 2" w:semiHidden="1" w:unhideWhenUsed="1"/>
-    <w:lsdException w:name="List Bullet 3" w:semiHidden="1" w:unhideWhenUsed="1"/>
-    <w:lsdException w:name="List Bullet 4" w:semiHidden="1" w:unhideWhenUsed="1"/>
-    <w:lsdException w:name="List Bullet 5" w:semiHidden="1" w:unhideWhenUsed="1"/>
-    <w:lsdException w:name="List Number 2" w:semiHidden="1" w:unhideWhenUsed="1"/>
-    <w:lsdException w:name="List Number 3" w:semiHidden="1" w:unhideWhenUsed="1"/>
-    <w:lsdException w:name="List Number 4" w:semiHidden="1" w:unhideWhenUsed="1"/>
-    <w:lsdException w:name="List Number 5" w:semiHidden="1" w:unhideWhenUsed="1"/>
-    <w:lsdException w:name="Title" w:uiPriority="10" w:qFormat="1"/>
-    <w:lsdException w:name="Closing" w:semiHidden="1" w:unhideWhenUsed="1"/>
-    <w:lsdException w:name="Signature" w:semiHidden="1" w:unhideWhenUsed="1"/>
-    <w:lsdException w:name="Default Paragraph Font" w:semiHidden="1" w:uiPriority="1" w:unhideWhenUsed="1"/>
-    <w:lsdException w:name="Body Text" w:semiHidden="1" w:unhideWhenUsed="1"/>
-    <w:lsdException w:name="Body Text Indent" w:semiHidden="1" w:unhideWhenUsed="1"/>
-    <w:lsdException w:name="List Continue" w:semiHidden="1" w:unhideWhenUsed="1"/>
-    <w:lsdException w:name="List Continue 2" w:semiHidden="1" w:unhideWhenUsed="1"/>
-    <w:lsdException w:name="List Continue 3" w:semiHidden="1" w:unhideWhenUsed="1"/>
-    <w:lsdException w:name="List Continue 4" w:semiHidden="1" w:unhideWhenUsed="1"/>
-    <w:lsdException w:name="List Continue 5" w:semiHidden="1" w:unhideWhenUsed="1"/>
-    <w:lsdException w:name="Message Header" w:semiHidden="1" w:unhideWhenUsed="1"/>
-    <w:lsdException w:name="Subtitle" w:uiPriority="11" w:qFormat="1"/>
-    <w:lsdException w:name="Salutation" w:semiHidden="1" w:unhideWhenUsed="1"/>
-    <w:lsdException w:name="Date" w:semiHidden="1" w:unhideWhenUsed="1"/>
-    <w:lsdException w:name="Body Text First Indent" w:semiHidden="1" w:unhideWhenUsed="1"/>
-    <w:lsdException w:name="Body Text First Indent 2" w:semiHidden="1" w:unhideWhenUsed="1"/>
-    <w:lsdException w:name="Note Heading" w:semiHidden="1" w:unhideWhenUsed="1"/>
-    <w:lsdException w:name="Body Text 2" w:semiHidden="1" w:unhideWhenUsed="1"/>
-    <w:lsdException w:name="Body Text 3" w:semiHidden="1" w:unhideWhenUsed="1"/>
-    <w:lsdException w:name="Body Text Indent 2" w:semiHidden="1" w:unhideWhenUsed="1"/>
-    <w:lsdException w:name="Body Text Indent 3" w:semiHidden="1" w:unhideWhenUsed="1"/>
-    <w:lsdException w:name="Block Text" w:semiHidden="1" w:unhideWhenUsed="1"/>
-    <w:lsdException w:name="Hyperlink" w:semiHidden="1" w:unhideWhenUsed="1"/>
-    <w:lsdException w:name="FollowedHyperlink" w:semiHidden="1" w:unhideWhenUsed="1"/>
-    <w:lsdException w:name="Strong" w:uiPriority="22" w:qFormat="1"/>
-    <w:lsdException w:name="Emphasis" w:uiPriority="20" w:qFormat="1"/>
-    <w:lsdException w:name="Document Map" w:semiHidden="1" w:unhideWhenUsed="1"/>
-    <w:lsdException w:name="Plain Text" w:semiHidden="1" w:unhideWhenUsed="1"/>
-    <w:lsdException w:name="E-mail Signature" w:semiHidden="1" w:unhideWhenUsed="1"/>
-    <w:lsdException w:name="HTML Top of Form" w:semiHidden="1" w:unhideWhenUsed="1"/>
-    <w:lsdException w:name="HTML Bottom of Form" w:semiHidden="1" w:unhideWhenUsed="1"/>
-    <w:lsdException w:name="Normal (Web)" w:semiHidden="1" w:unhideWhenUsed="1"/>
-    <w:lsdException w:name="HTML Acronym" w:semiHidden="1" w:unhideWhenUsed="1"/>
-    <w:lsdException w:name="HTML Address" w:semiHidden="1" w:unhideWhenUsed="1"/>
-    <w:lsdException w:name="HTML Cite" w:semiHidden="1" w:unhideWhenUsed="1"/>
-    <w:lsdException w:name="HTML Code" w:semiHidden="1" w:unhideWhenUsed="1"/>
-    <w:lsdException w:name="HTML Definition" w:semiHidden="1" w:unhideWhenUsed="1"/>
-    <w:lsdException w:name="HTML Keyboard" w:semiHidden="1" w:unhideWhenUsed="1"/>
-    <w:lsdException w:name="HTML Preformatted" w:semiHidden="1" w:unhideWhenUsed="1"/>
-    <w:lsdException w:name="HTML Sample" w:semiHidden="1" w:unhideWhenUsed="1"/>
-    <w:lsdException w:name="HTML Typewriter" w:semiHidden="1" w:unhideWhenUsed="1"/>
-    <w:lsdException w:name="HTML Variable" w:semiHidden="1" w:unhideWhenUsed="1"/>
-    <w:lsdException w:name="Normal Table" w:semiHidden="1" w:unhideWhenUsed="1"/>
-    <w:lsdException w:name="annotation subject" w:semiHidden="1" w:unhideWhenUsed="1"/>
-    <w:lsdException w:name="No List" w:semiHidden="1" w:unhideWhenUsed="1"/>
-    <w:lsdException w:name="Outline List 1" w:semiHidden="1" w:unhideWhenUsed="1"/>
-    <w:lsdException w:name="Outline List 2" w:semiHidden="1" w:unhideWhenUsed="1"/>
-    <w:lsdException w:name="Outline List 3" w:semiHidden="1" w:unhideWhenUsed="1"/>
-    <w:lsdException w:name="Table Simple 1" w:semiHidden="1" w:unhideWhenUsed="1"/>
-    <w:lsdException w:name="Table Simple 2" w:semiHidden="1" w:unhideWhenUsed="1"/>
-    <w:lsdException w:name="Table Simple 3" w:semiHidden="1" w:unhideWhenUsed="1"/>
-    <w:lsdException w:name="Table Classic 1" w:semiHidden="1" w:unhideWhenUsed="1"/>
-    <w:lsdException w:name="Table Classic 2" w:semiHidden="1" w:unhideWhenUsed="1"/>
-    <w:lsdException w:name="Table Classic 3" w:semiHidden="1" w:unhideWhenUsed="1"/>
-    <w:lsdException w:name="Table Classic 4" w:semiHidden="1" w:unhideWhenUsed="1"/>
-    <w:lsdException w:name="Table Colorful 1" w:semiHidden="1" w:unhideWhenUsed="1"/>
-    <w:lsdException w:name="Table Colorful 2" w:semiHidden="1" w:unhideWhenUsed="1"/>
-    <w:lsdException w:name="Table Colorful 3" w:semiHidden="1" w:unhideWhenUsed="1"/>
-    <w:lsdException w:name="Table Columns 1" w:semiHidden="1" w:unhideWhenUsed="1"/>
-    <w:lsdException w:name="Table Columns 2" w:semiHidden="1" w:unhideWhenUsed="1"/>
-    <w:lsdException w:name="Table Columns 3" w:semiHidden="1" w:unhideWhenUsed="1"/>
-    <w:lsdException w:name="Table Columns 4" w:semiHidden="1" w:unhideWhenUsed="1"/>
-    <w:lsdException w:name="Table Columns 5" w:semiHidden="1" w:unhideWhenUsed="1"/>
-    <w:lsdException w:name="Table Grid 1" w:semiHidden="1" w:unhideWhenUsed="1"/>
-    <w:lsdException w:name="Table Grid 2" w:semiHidden="1" w:unhideWhenUsed="1"/>
-    <w:lsdException w:name="Table Grid 3" w:semiHidden="1" w:unhideWhenUsed="1"/>
-    <w:lsdException w:name="Table Grid 4" w:semiHidden="1" w:unhideWhenUsed="1"/>
-    <w:lsdException w:name="Table Grid 5" w:semiHidden="1" w:unhideWhenUsed="1"/>
-    <w:lsdException w:name="Table Grid 6" w:semiHidden="1" w:unhideWhenUsed="1"/>
-    <w:lsdException w:name="Table Grid 7" w:semiHidden="1" w:unhideWhenUsed="1"/>
-    <w:lsdException w:name="Table Grid 8" w:semiHidden="1" w:unhideWhenUsed="1"/>
-    <w:lsdException w:name="Table List 1" w:semiHidden="1" w:unhideWhenUsed="1"/>
-    <w:lsdException w:name="Table List 2" w:semiHidden="1" w:unhideWhenUsed="1"/>
-    <w:lsdException w:name="Table List 3" w:semiHidden="1" w:unhideWhenUsed="1"/>
-    <w:lsdException w:name="Table List 4" w:semiHidden="1" w:unhideWhenUsed="1"/>
-    <w:lsdException w:name="Table List 5" w:semiHidden="1" w:unhideWhenUsed="1"/>
-    <w:lsdException w:name="Table List 6" w:semiHidden="1" w:unhideWhenUsed="1"/>
-    <w:lsdException w:name="Table List 7" w:semiHidden="1" w:unhideWhenUsed="1"/>
-    <w:lsdException w:name="Table List 8" w:semiHidden="1" w:unhideWhenUsed="1"/>
-    <w:lsdException w:name="Table 3D effects 1" w:semiHidden="1" w:unhideWhenUsed="1"/>
-    <w:lsdException w:name="Table 3D effects 2" w:semiHidden="1" w:unhideWhenUsed="1"/>
-    <w:lsdException w:name="Table 3D effects 3" w:semiHidden="1" w:unhideWhenUsed="1"/>
-    <w:lsdException w:name="Table Contemporary" w:semiHidden="1" w:unhideWhenUsed="1"/>
-    <w:lsdException w:name="Table Elegant" w:semiHidden="1" w:unhideWhenUsed="1"/>
-    <w:lsdException w:name="Table Professional" w:semiHidden="1" w:unhideWhenUsed="1"/>
-    <w:lsdException w:name="Table Subtle 1" w:semiHidden="1" w:unhideWhenUsed="1"/>
-    <w:lsdException w:name="Table Subtle 2" w:semiHidden="1" w:unhideWhenUsed="1"/>
-    <w:lsdException w:name="Table Web 1" w:semiHidden="1" w:unhideWhenUsed="1"/>
-    <w:lsdException w:name="Table Web 2" w:semiHidden="1" w:unhideWhenUsed="1"/>
-    <w:lsdException w:name="Table Web 3" w:semiHidden="1" w:unhideWhenUsed="1"/>
-    <w:lsdException w:name="Balloon Text" w:semiHidden="1" w:unhideWhenUsed="1"/>
-    <w:lsdException w:name="Table Grid" w:uiPriority="59"/>
-    <w:lsdException w:name="Table Theme" w:semiHidden="1" w:unhideWhenUsed="1"/>
-    <w:lsdException w:name="Placeholder Text" w:semiHidden="1"/>
-    <w:lsdException w:name="No Spacing" w:uiPriority="1" w:qFormat="1"/>
-    <w:lsdException w:name="Light Shading" w:uiPriority="60"/>
-    <w:lsdException w:name="Light List" w:uiPriority="61"/>
-    <w:lsdException w:name="Light Grid" w:uiPriority="62"/>
-    <w:lsdException w:name="Medium Shading 1" w:uiPriority="63"/>
-    <w:lsdException w:name="Medium Shading 2" w:uiPriority="64"/>
-    <w:lsdException w:name="Medium List 1" w:uiPriority="65"/>
-    <w:lsdException w:name="Medium List 2" w:uiPriority="66"/>
-    <w:lsdException w:name="Medium Grid 1" w:uiPriority="67"/>
-    <w:lsdException w:name="Medium Grid 2" w:uiPriority="68"/>
-    <w:lsdException w:name="Medium Grid 3" w:uiPriority="69"/>
-    <w:lsdException w:name="Dark List" w:uiPriority="70"/>
-    <w:lsdException w:name="Colorful Shading" w:uiPriority="71"/>
-    <w:lsdException w:name="Colorful List" w:uiPriority="72"/>
-    <w:lsdException w:name="Colorful Grid" w:uiPriority="73"/>
-    <w:lsdException w:name="Light Shading Accent 1" w:uiPriority="60"/>
-    <w:lsdException w:name="Light List Accent 1" w:uiPriority="61"/>
-    <w:lsdException w:name="Light Grid Accent 1" w:uiPriority="62"/>
-    <w:lsdException w:name="Medium Shading 1 Accent 1" w:uiPriority="63"/>
-    <w:lsdException w:name="Medium Shading 2 Accent 1" w:uiPriority="64"/>
-    <w:lsdException w:name="Medium List 1 Accent 1" w:uiPriority="65"/>
-    <w:lsdException w:name="Revision" w:semiHidden="1"/>
-    <w:lsdException w:name="List Paragraph" w:uiPriority="34" w:qFormat="1"/>
-    <w:lsdException w:name="Quote" w:uiPriority="29" w:qFormat="1"/>
-    <w:lsdException w:name="Intense Quote" w:uiPriority="30" w:qFormat="1"/>
-    <w:lsdException w:name="Medium List 2 Accent 1" w:uiPriority="66"/>
-    <w:lsdException w:name="Medium Grid 1 Accent 1" w:uiPriority="67"/>
-    <w:lsdException w:name="Medium Grid 2 Accent 1" w:uiPriority="68"/>
-    <w:lsdException w:name="Medium Grid 3 Accent 1" w:uiPriority="69"/>
-    <w:lsdException w:name="Dark List Accent 1" w:uiPriority="70"/>
-    <w:lsdException w:name="Colorful Shading Accent 1" w:uiPriority="71"/>
-    <w:lsdException w:name="Colorful List Accent 1" w:uiPriority="72"/>
-    <w:lsdException w:name="Colorful Grid Accent 1" w:uiPriority="73"/>
-    <w:lsdException w:name="Light Shading Accent 2" w:uiPriority="60"/>
-    <w:lsdException w:name="Light List Accent 2" w:uiPriority="61"/>
-    <w:lsdException w:name="Light Grid Accent 2" w:uiPriority="62"/>
-    <w:lsdException w:name="Medium Shading 1 Accent 2" w:uiPriority="63"/>
-    <w:lsdException w:name="Medium Shading 2 Accent 2" w:uiPriority="64"/>
-    <w:lsdException w:name="Medium List 1 Accent 2" w:uiPriority="65"/>
-    <w:lsdException w:name="Medium List 2 Accent 2" w:uiPriority="66"/>
-    <w:lsdException w:name="Medium Grid 1 Accent 2" w:uiPriority="67"/>
-    <w:lsdException w:name="Medium Grid 2 Accent 2" w:uiPriority="68"/>
-    <w:lsdException w:name="Medium Grid 3 Accent 2" w:uiPriority="69"/>
-    <w:lsdException w:name="Dark List Accent 2" w:uiPriority="70"/>
-    <w:lsdException w:name="Colorful Shading Accent 2" w:uiPriority="71"/>
-    <w:lsdException w:name="Colorful List Accent 2" w:uiPriority="72"/>
-    <w:lsdException w:name="Colorful Grid Accent 2" w:uiPriority="73"/>
-    <w:lsdException w:name="Light Shading Accent 3" w:uiPriority="60"/>
-    <w:lsdException w:name="Light List Accent 3" w:uiPriority="61"/>
-    <w:lsdException w:name="Light Grid Accent 3" w:uiPriority="62"/>
-    <w:lsdException w:name="Medium Shading 1 Accent 3" w:uiPriority="63"/>
-    <w:lsdException w:name="Medium Shading 2 Accent 3" w:uiPriority="64"/>
-    <w:lsdException w:name="Medium List 1 Accent 3" w:uiPriority="65"/>
-    <w:lsdException w:name="Medium List 2 Accent 3" w:uiPriority="66"/>
-    <w:lsdException w:name="Medium Grid 1 Accent 3" w:uiPriority="67"/>
-    <w:lsdException w:name="Medium Grid 2 Accent 3" w:uiPriority="68"/>
-    <w:lsdException w:name="Medium Grid 3 Accent 3" w:uiPriority="69"/>
-    <w:lsdException w:name="Dark List Accent 3" w:uiPriority="70"/>
-    <w:lsdException w:name="Colorful Shading Accent 3" w:uiPriority="71"/>
-    <w:lsdException w:name="Colorful List Accent 3" w:uiPriority="72"/>
-    <w:lsdException w:name="Colorful Grid Accent 3" w:uiPriority="73"/>
-    <w:lsdException w:name="Light Shading Accent 4" w:uiPriority="60"/>
-    <w:lsdException w:name="Light List Accent 4" w:uiPriority="61"/>
-    <w:lsdException w:name="Light Grid Accent 4" w:uiPriority="62"/>
-    <w:lsdException w:name="Medium Shading 1 Accent 4" w:uiPriority="63"/>
-    <w:lsdException w:name="Medium Shading 2 Accent 4" w:uiPriority="64"/>
-    <w:lsdException w:name="Medium List 1 Accent 4" w:uiPriority="65"/>
-    <w:lsdException w:name="Medium List 2 Accent 4" w:uiPriority="66"/>
-    <w:lsdException w:name="Medium Grid 1 Accent 4" w:uiPriority="67"/>
-    <w:lsdException w:name="Medium Grid 2 Accent 4" w:uiPriority="68"/>
-    <w:lsdException w:name="Medium Grid 3 Accent 4" w:uiPriority="69"/>
-    <w:lsdException w:name="Dark List Accent 4" w:uiPriority="70"/>
-    <w:lsdException w:name="Colorful Shading Accent 4" w:uiPriority="71"/>
-    <w:lsdException w:name="Colorful List Accent 4" w:uiPriority="72"/>
-    <w:lsdException w:name="Colorful Grid Accent 4" w:uiPriority="73"/>
-    <w:lsdException w:name="Light Shading Accent 5" w:uiPriority="60"/>
-    <w:lsdException w:name="Light List Accent 5" w:uiPriority="61"/>
-    <w:lsdException w:name="Light Grid Accent 5" w:uiPriority="62"/>
-    <w:lsdException w:name="Medium Shading 1 Accent 5" w:uiPriority="63"/>
-    <w:lsdException w:name="Medium Shading 2 Accent 5" w:uiPriority="64"/>
-    <w:lsdException w:name="Medium List 1 Accent 5" w:uiPriority="65"/>
-    <w:lsdException w:name="Medium List 2 Accent 5" w:uiPriority="66"/>
-    <w:lsdException w:name="Medium Grid 1 Accent 5" w:uiPriority="67"/>
-    <w:lsdException w:name="Medium Grid 2 Accent 5" w:uiPriority="68"/>
-    <w:lsdException w:name="Medium Grid 3 Accent 5" w:uiPriority="69"/>
-    <w:lsdException w:name="Dark List Accent 5" w:uiPriority="70"/>
-    <w:lsdException w:name="Colorful Shading Accent 5" w:uiPriority="71"/>
-    <w:lsdException w:name="Colorful List Accent 5" w:uiPriority="72"/>
-    <w:lsdException w:name="Colorful Grid Accent 5" w:uiPriority="73"/>
-    <w:lsdException w:name="Light Shading Accent 6" w:uiPriority="60"/>
-    <w:lsdException w:name="Light List Accent 6" w:uiPriority="61"/>
-    <w:lsdException w:name="Light Grid Accent 6" w:uiPriority="62"/>
-    <w:lsdException w:name="Medium Shading 1 Accent 6" w:uiPriority="63"/>
-    <w:lsdException w:name="Medium Shading 2 Accent 6" w:uiPriority="64"/>
-    <w:lsdException w:name="Medium List 1 Accent 6" w:uiPriority="65"/>
-    <w:lsdException w:name="Medium List 2 Accent 6" w:uiPriority="66"/>
-    <w:lsdException w:name="Medium Grid 1 Accent 6" w:uiPriority="67"/>
-    <w:lsdException w:name="Medium Grid 2 Accent 6" w:uiPriority="68"/>
-    <w:lsdException w:name="Medium Grid 3 Accent 6" w:uiPriority="69"/>
-    <w:lsdException w:name="Dark List Accent 6" w:uiPriority="70"/>
-    <w:lsdException w:name="Colorful Shading Accent 6" w:uiPriority="71"/>
-    <w:lsdException w:name="Colorful List Accent 6" w:uiPriority="72"/>
-    <w:lsdException w:name="Colorful Grid Accent 6" w:uiPriority="73"/>
-    <w:lsdException w:name="Subtle Emphasis" w:uiPriority="19" w:qFormat="1"/>
-    <w:lsdException w:name="Intense Emphasis" w:uiPriority="21" w:qFormat="1"/>
-    <w:lsdException w:name="Subtle Reference" w:uiPriority="31" w:qFormat="1"/>
-    <w:lsdException w:name="Intense Reference" w:uiPriority="32" w:qFormat="1"/>
-    <w:lsdException w:name="Book Title" w:uiPriority="33" w:qFormat="1"/>
-    <w:lsdException w:name="Bibliography" w:semiHidden="1" w:uiPriority="37" w:unhideWhenUsed="1"/>
-    <w:lsdException w:name="TOC Heading" w:semiHidden="1" w:uiPriority="39" w:unhideWhenUsed="1" w:qFormat="1"/>
-    <w:lsdException w:name="Plain Table 1" w:uiPriority="41"/>
-    <w:lsdException w:name="Plain Table 2" w:uiPriority="42"/>
-    <w:lsdException w:name="Plain Table 3" w:uiPriority="43"/>
-    <w:lsdException w:name="Plain Table 4" w:uiPriority="44"/>
-    <w:lsdException w:name="Plain Table 5" w:uiPriority="45"/>
-    <w:lsdException w:name="Grid Table Light" w:uiPriority="40"/>
-    <w:lsdException w:name="Grid Table 1 Light" w:uiPriority="46"/>
-    <w:lsdException w:name="Grid Table 2" w:uiPriority="47"/>
-    <w:lsdException w:name="Grid Table 3" w:uiPriority="48"/>
-    <w:lsdException w:name="Grid Table 4" w:uiPriority="49"/>
-    <w:lsdException w:name="Grid Table 5 Dark" w:uiPriority="50"/>
-    <w:lsdException w:name="Grid Table 6 Colorful" w:uiPriority="51"/>
-    <w:lsdException w:name="Grid Table 7 Colorful" w:uiPriority="52"/>
-    <w:lsdException w:name="Grid Table 1 Light Accent 1" w:uiPriority="46"/>
-    <w:lsdException w:name="Grid Table 2 Accent 1" w:uiPriority="47"/>
-    <w:lsdException w:name="Grid Table 3 Accent 1" w:uiPriority="48"/>
-    <w:lsdException w:name="Grid Table 4 Accent 1" w:uiPriority="49"/>
-    <w:lsdException w:name="Grid Table 5 Dark Accent 1" w:uiPriority="50"/>
-    <w:lsdException w:name="Grid Table 6 Colorful Accent 1" w:uiPriority="51"/>
-    <w:lsdException w:name="Grid Table 7 Colorful Accent 1" w:uiPriority="52"/>
-    <w:lsdException w:name="Grid Table 1 Light Accent 2" w:uiPriority="46"/>
-    <w:lsdException w:name="Grid Table 2 Accent 2" w:uiPriority="47"/>
-    <w:lsdException w:name="Grid Table 3 Accent 2" w:uiPriority="48"/>
-    <w:lsdException w:name="Grid Table 4 Accent 2" w:uiPriority="49"/>
-    <w:lsdException w:name="Grid Table 5 Dark Accent 2" w:uiPriority="50"/>
-    <w:lsdException w:name="Grid Table 6 Colorful Accent 2" w:uiPriority="51"/>
-    <w:lsdException w:name="Grid Table 7 Colorful Accent 2" w:uiPriority="52"/>
-    <w:lsdException w:name="Grid Table 1 Light Accent 3" w:uiPriority="46"/>
-    <w:lsdException w:name="Grid Table 2 Accent 3" w:uiPriority="47"/>
-    <w:lsdException w:name="Grid Table 3 Accent 3" w:uiPriority="48"/>
-    <w:lsdException w:name="Grid Table 4 Accent 3" w:uiPriority="49"/>
-    <w:lsdException w:name="Grid Table 5 Dark Accent 3" w:uiPriority="50"/>
-    <w:lsdException w:name="Grid Table 6 Colorful Accent 3" w:uiPriority="51"/>
-    <w:lsdException w:name="Grid Table 7 Colorful Accent 3" w:uiPriority="52"/>
-    <w:lsdException w:name="Grid Table 1 Light Accent 4" w:uiPriority="46"/>
-    <w:lsdException w:name="Grid Table 2 Accent 4" w:uiPriority="47"/>
-    <w:lsdException w:name="Grid Table 3 Accent 4" w:uiPriority="48"/>
-    <w:lsdException w:name="Grid Table 4 Accent 4" w:uiPriority="49"/>
-    <w:lsdException w:name="Grid Table 5 Dark Accent 4" w:uiPriority="50"/>
-    <w:lsdException w:name="Grid Table 6 Colorful Accent 4" w:uiPriority="51"/>
-    <w:lsdException w:name="Grid Table 7 Colorful Accent 4" w:uiPriority="52"/>
-    <w:lsdException w:name="Grid Table 1 Light Accent 5" w:uiPriority="46"/>
-    <w:lsdException w:name="Grid Table 2 Accent 5" w:uiPriority="47"/>
-    <w:lsdException w:name="Grid Table 3 Accent 5" w:uiPriority="48"/>
-    <w:lsdException w:name="Grid Table 4 Accent 5" w:uiPriority="49"/>
-    <w:lsdException w:name="Grid Table 5 Dark Accent 5" w:uiPriority="50"/>
-    <w:lsdException w:name="Grid Table 6 Colorful Accent 5" w:uiPriority="51"/>
-    <w:lsdException w:name="Grid Table 7 Colorful Accent 5" w:uiPriority="52"/>
-    <w:lsdException w:name="Grid Table 1 Light Accent 6" w:uiPriority="46"/>
-    <w:lsdException w:name="Grid Table 2 Accent 6" w:uiPriority="47"/>
-    <w:lsdException w:name="Grid Table 3 Accent 6" w:uiPriority="48"/>
-    <w:lsdException w:name="Grid Table 4 Accent 6" w:uiPriority="49"/>
-    <w:lsdException w:name="Grid Table 5 Dark Accent 6" w:uiPriority="50"/>
-    <w:lsdException w:name="Grid Table 6 Colorful Accent 6" w:uiPriority="51"/>
-    <w:lsdException w:name="Grid Table 7 Colorful Accent 6" w:uiPriority="52"/>
-    <w:lsdException w:name="List Table 1 Light" w:uiPriority="46"/>
-    <w:lsdException w:name="List Table 2" w:uiPriority="47"/>
-    <w:lsdException w:name="List Table 3" w:uiPriority="48"/>
-    <w:lsdException w:name="List Table 4" w:uiPriority="49"/>
-    <w:lsdException w:name="List Table 5 Dark" w:uiPriority="50"/>
-    <w:lsdException w:name="List Table 6 Colorful" w:uiPriority="51"/>
-    <w:lsdException w:name="List Table 7 Colorful" w:uiPriority="52"/>
-    <w:lsdException w:name="List Table 1 Light Accent 1" w:uiPriority="46"/>
-    <w:lsdException w:name="List Table 2 Accent 1" w:uiPriority="47"/>
-    <w:lsdException w:name="List Table 3 Accent 1" w:uiPriority="48"/>
-    <w:lsdException w:name="List Table 4 Accent 1" w:uiPriority="49"/>
-    <w:lsdException w:name="List Table 5 Dark Accent 1" w:uiPriority="50"/>
-    <w:lsdException w:name="List Table 6 Colorful Accent 1" w:uiPriority="51"/>
-    <w:lsdException w:name="List Table 7 Colorful Accent 1" w:uiPriority="52"/>
-    <w:lsdException w:name="List Table 1 Light Accent 2" w:uiPriority="46"/>
-    <w:lsdException w:name="List Table 2 Accent 2" w:uiPriority="47"/>
-    <w:lsdException w:name="List Table 3 Accent 2" w:uiPriority="48"/>
-    <w:lsdException w:name="List Table 4 Accent 2" w:uiPriority="49"/>
-    <w:lsdException w:name="List Table 5 Dark Accent 2" w:uiPriority="50"/>
-    <w:lsdException w:name="List Table 6 Colorful Accent 2" w:uiPriority="51"/>
-    <w:lsdException w:name="List Table 7 Colorful Accent 2" w:uiPriority="52"/>
-    <w:lsdException w:name="List Table 1 Light Accent 3" w:uiPriority="46"/>
-    <w:lsdException w:name="List Table 2 Accent 3" w:uiPriority="47"/>
-    <w:lsdException w:name="List Table 3 Accent 3" w:uiPriority="48"/>
-    <w:lsdException w:name="List Table 4 Accent 3" w:uiPriority="49"/>
-    <w:lsdException w:name="List Table 5 Dark Accent 3" w:uiPriority="50"/>
-    <w:lsdException w:name="List Table 6 Colorful Accent 3" w:uiPriority="51"/>
-    <w:lsdException w:name="List Table 7 Colorful Accent 3" w:uiPriority="52"/>
-    <w:lsdException w:name="List Table 1 Light Accent 4" w:uiPriority="46"/>
-    <w:lsdException w:name="List Table 2 Accent 4" w:uiPriority="47"/>
-    <w:lsdException w:name="List Table 3 Accent 4" w:uiPriority="48"/>
-    <w:lsdException w:name="List Table 4 Accent 4" w:uiPriority="49"/>
-    <w:lsdException w:name="List Table 5 Dark Accent 4" w:uiPriority="50"/>
-    <w:lsdException w:name="List Table 6 Colorful Accent 4" w:uiPriority="51"/>
-    <w:lsdException w:name="List Table 7 Colorful Accent 4" w:uiPriority="52"/>
-    <w:lsdException w:name="List Table 1 Light Accent 5" w:uiPriority="46"/>
-    <w:lsdException w:name="List Table 2 Accent 5" w:uiPriority="47"/>
-    <w:lsdException w:name="List Table 3 Accent 5" w:uiPriority="48"/>
-    <w:lsdException w:name="List Table 4 Accent 5" w:uiPriority="49"/>
-    <w:lsdException w:name="List Table 5 Dark Accent 5" w:uiPriority="50"/>
-    <w:lsdException w:name="List Table 6 Colorful Accent 5" w:uiPriority="51"/>
-    <w:lsdException w:name="List Table 7 Colorful Accent 5" w:uiPriority="52"/>
-    <w:lsdException w:name="List Table 1 Light Accent 6" w:uiPriority="46"/>
-    <w:lsdException w:name="List Table 2 Accent 6" w:uiPriority="47"/>
-    <w:lsdException w:name="List Table 3 Accent 6" w:uiPriority="48"/>
-    <w:lsdException w:name="List Table 4 Accent 6" w:uiPriority="49"/>
-    <w:lsdException w:name="List Table 5 Dark Accent 6" w:uiPriority="50"/>
-    <w:lsdException w:name="List Table 6 Colorful Accent 6" w:uiPriority="51"/>
-    <w:lsdException w:name="List Table 7 Colorful Accent 6" w:uiPriority="52"/>
+  <w:latentStyles w:defLockedState="0" w:defUIPriority="99" w:defSemiHidden="1" w:defUnhideWhenUsed="1" w:defQFormat="0" w:count="267">
+    <w:lsdException w:name="Normal" w:semiHidden="0" w:uiPriority="0" w:unhideWhenUsed="0" w:qFormat="1"/>
+    <w:lsdException w:name="heading 1" w:semiHidden="0" w:uiPriority="9" w:unhideWhenUsed="0" w:qFormat="1"/>
+    <w:lsdException w:name="heading 2" w:uiPriority="9" w:qFormat="1"/>
+    <w:lsdException w:name="heading 3" w:uiPriority="9" w:qFormat="1"/>
+    <w:lsdException w:name="heading 4" w:uiPriority="9" w:qFormat="1"/>
+    <w:lsdException w:name="heading 5" w:uiPriority="9" w:qFormat="1"/>
+    <w:lsdException w:name="heading 6" w:uiPriority="9" w:qFormat="1"/>
+    <w:lsdException w:name="heading 7" w:uiPriority="9" w:qFormat="1"/>
+    <w:lsdException w:name="heading 8" w:uiPriority="9" w:qFormat="1"/>
+    <w:lsdException w:name="heading 9" w:uiPriority="9" w:qFormat="1"/>
+    <w:lsdException w:name="toc 1" w:uiPriority="39"/>
+    <w:lsdException w:name="toc 2" w:uiPriority="39"/>
+    <w:lsdException w:name="toc 3" w:uiPriority="39"/>
+    <w:lsdException w:name="toc 4" w:uiPriority="39"/>
+    <w:lsdException w:name="toc 5" w:uiPriority="39"/>
+    <w:lsdException w:name="toc 6" w:uiPriority="39"/>
+    <w:lsdException w:name="toc 7" w:uiPriority="39"/>
+    <w:lsdException w:name="toc 8" w:uiPriority="39"/>
+    <w:lsdException w:name="toc 9" w:uiPriority="39"/>
+    <w:lsdException w:name="caption" w:uiPriority="35" w:qFormat="1"/>
+    <w:lsdException w:name="Title" w:semiHidden="0" w:uiPriority="10" w:unhideWhenUsed="0" w:qFormat="1"/>
+    <w:lsdException w:name="Default Paragraph Font" w:uiPriority="1"/>
+    <w:lsdException w:name="Subtitle" w:semiHidden="0" w:uiPriority="11" w:unhideWhenUsed="0" w:qFormat="1"/>
+    <w:lsdException w:name="Strong" w:semiHidden="0" w:uiPriority="22" w:unhideWhenUsed="0" w:qFormat="1"/>
+    <w:lsdException w:name="Emphasis" w:semiHidden="0" w:uiPriority="20" w:unhideWhenUsed="0" w:qFormat="1"/>
+    <w:lsdException w:name="Table Grid" w:semiHidden="0" w:uiPriority="59" w:unhideWhenUsed="0"/>
+    <w:lsdException w:name="Placeholder Text" w:unhideWhenUsed="0"/>
+    <w:lsdException w:name="No Spacing" w:semiHidden="0" w:uiPriority="1" w:unhideWhenUsed="0" w:qFormat="1"/>
+    <w:lsdException w:name="Light Shading" w:semiHidden="0" w:uiPriority="60" w:unhideWhenUsed="0"/>
+    <w:lsdException w:name="Light List" w:semiHidden="0" w:uiPriority="61" w:unhideWhenUsed="0"/>
+    <w:lsdException w:name="Light Grid" w:semiHidden="0" w:uiPriority="62" w:unhideWhenUsed="0"/>
+    <w:lsdException w:name="Medium Shading 1" w:semiHidden="0" w:uiPriority="63" w:unhideWhenUsed="0"/>
+    <w:lsdException w:name="Medium Shading 2" w:semiHidden="0" w:uiPriority="64" w:unhideWhenUsed="0"/>
+    <w:lsdException w:name="Medium List 1" w:semiHidden="0" w:uiPriority="65" w:unhideWhenUsed="0"/>
+    <w:lsdException w:name="Medium List 2" w:semiHidden="0" w:uiPriority="66" w:unhideWhenUsed="0"/>
+    <w:lsdException w:name="Medium Grid 1" w:semiHidden="0" w:uiPriority="67" w:unhideWhenUsed="0"/>
+    <w:lsdException w:name="Medium Grid 2" w:semiHidden="0" w:uiPriority="68" w:unhideWhenUsed="0"/>
+    <w:lsdException w:name="Medium Grid 3" w:semiHidden="0" w:uiPriority="69" w:unhideWhenUsed="0"/>
+    <w:lsdException w:name="Dark List" w:semiHidden="0" w:uiPriority="70" w:unhideWhenUsed="0"/>
+    <w:lsdException w:name="Colorful Shading" w:semiHidden="0" w:uiPriority="71" w:unhideWhenUsed="0"/>
+    <w:lsdException w:name="Colorful List" w:semiHidden="0" w:uiPriority="72" w:unhideWhenUsed="0"/>
+    <w:lsdException w:name="Colorful Grid" w:semiHidden="0" w:uiPriority="73" w:unhideWhenUsed="0"/>
+    <w:lsdException w:name="Light Shading Accent 1" w:semiHidden="0" w:uiPriority="60" w:unhideWhenUsed="0"/>
+    <w:lsdException w:name="Light List Accent 1" w:semiHidden="0" w:uiPriority="61" w:unhideWhenUsed="0"/>
+    <w:lsdException w:name="Light Grid Accent 1" w:semiHidden="0" w:uiPriority="62" w:unhideWhenUsed="0"/>
+    <w:lsdException w:name="Medium Shading 1 Accent 1" w:semiHidden="0" w:uiPriority="63" w:unhideWhenUsed="0"/>
+    <w:lsdException w:name="Medium Shading 2 Accent 1" w:semiHidden="0" w:uiPriority="64" w:unhideWhenUsed="0"/>
+    <w:lsdException w:name="Medium List 1 Accent 1" w:semiHidden="0" w:uiPriority="65" w:unhideWhenUsed="0"/>
+    <w:lsdException w:name="Revision" w:unhideWhenUsed="0"/>
+    <w:lsdException w:name="List Paragraph" w:semiHidden="0" w:uiPriority="34" w:unhideWhenUsed="0" w:qFormat="1"/>
+    <w:lsdException w:name="Quote" w:semiHidden="0" w:uiPriority="29" w:unhideWhenUsed="0" w:qFormat="1"/>
+    <w:lsdException w:name="Intense Quote" w:semiHidden="0" w:uiPriority="30" w:unhideWhenUsed="0" w:qFormat="1"/>
+    <w:lsdException w:name="Medium List 2 Accent 1" w:semiHidden="0" w:uiPriority="66" w:unhideWhenUsed="0"/>
+    <w:lsdException w:name="Medium Grid 1 Accent 1" w:semiHidden="0" w:uiPriority="67" w:unhideWhenUsed="0"/>
+    <w:lsdException w:name="Medium Grid 2 Accent 1" w:semiHidden="0" w:uiPriority="68" w:unhideWhenUsed="0"/>
+    <w:lsdException w:name="Medium Grid 3 Accent 1" w:semiHidden="0" w:uiPriority="69" w:unhideWhenUsed="0"/>
+    <w:lsdException w:name="Dark List Accent 1" w:semiHidden="0" w:uiPriority="70" w:unhideWhenUsed="0"/>
+    <w:lsdException w:name="Colorful Shading Accent 1" w:semiHidden="0" w:uiPriority="71" w:unhideWhenUsed="0"/>
+    <w:lsdException w:name="Colorful List Accent 1" w:semiHidden="0" w:uiPriority="72" w:unhideWhenUsed="0"/>
+    <w:lsdException w:name="Colorful Grid Accent 1" w:semiHidden="0" w:uiPriority="73" w:unhideWhenUsed="0"/>
+    <w:lsdException w:name="Light Shading Accent 2" w:semiHidden="0" w:uiPriority="60" w:unhideWhenUsed="0"/>
+    <w:lsdException w:name="Light List Accent 2" w:semiHidden="0" w:uiPriority="61" w:unhideWhenUsed="0"/>
+    <w:lsdException w:name="Light Grid Accent 2" w:semiHidden="0" w:uiPriority="62" w:unhideWhenUsed="0"/>
+    <w:lsdException w:name="Medium Shading 1 Accent 2" w:semiHidden="0" w:uiPriority="63" w:unhideWhenUsed="0"/>
+    <w:lsdException w:name="Medium Shading 2 Accent 2" w:semiHidden="0" w:uiPriority="64" w:unhideWhenUsed="0"/>
+    <w:lsdException w:name="Medium List 1 Accent 2" w:semiHidden="0" w:uiPriority="65" w:unhideWhenUsed="0"/>
+    <w:lsdException w:name="Medium List 2 Accent 2" w:semiHidden="0" w:uiPriority="66" w:unhideWhenUsed="0"/>
+    <w:lsdException w:name="Medium Grid 1 Accent 2" w:semiHidden="0" w:uiPriority="67" w:unhideWhenUsed="0"/>
+    <w:lsdException w:name="Medium Grid 2 Accent 2" w:semiHidden="0" w:uiPriority="68" w:unhideWhenUsed="0"/>
+    <w:lsdException w:name="Medium Grid 3 Accent 2" w:semiHidden="0" w:uiPriority="69" w:unhideWhenUsed="0"/>
+    <w:lsdException w:name="Dark List Accent 2" w:semiHidden="0" w:uiPriority="70" w:unhideWhenUsed="0"/>
+    <w:lsdException w:name="Colorful Shading Accent 2" w:semiHidden="0" w:uiPriority="71" w:unhideWhenUsed="0"/>
+    <w:lsdException w:name="Colorful List Accent 2" w:semiHidden="0" w:uiPriority="72" w:unhideWhenUsed="0"/>
+    <w:lsdException w:name="Colorful Grid Accent 2" w:semiHidden="0" w:uiPriority="73" w:unhideWhenUsed="0"/>
+    <w:lsdException w:name="Light Shading Accent 3" w:semiHidden="0" w:uiPriority="60" w:unhideWhenUsed="0"/>
+    <w:lsdException w:name="Light List Accent 3" w:semiHidden="0" w:uiPriority="61" w:unhideWhenUsed="0"/>
+    <w:lsdException w:name="Light Grid Accent 3" w:semiHidden="0" w:uiPriority="62" w:unhideWhenUsed="0"/>
+    <w:lsdException w:name="Medium Shading 1 Accent 3" w:semiHidden="0" w:uiPriority="63" w:unhideWhenUsed="0"/>
+    <w:lsdException w:name="Medium Shading 2 Accent 3" w:semiHidden="0" w:uiPriority="64" w:unhideWhenUsed="0"/>
+    <w:lsdException w:name="Medium List 1 Accent 3" w:semiHidden="0" w:uiPriority="65" w:unhideWhenUsed="0"/>
+    <w:lsdException w:name="Medium List 2 Accent 3" w:semiHidden="0" w:uiPriority="66" w:unhideWhenUsed="0"/>
+    <w:lsdException w:name="Medium Grid 1 Accent 3" w:semiHidden="0" w:uiPriority="67" w:unhideWhenUsed="0"/>
+    <w:lsdException w:name="Medium Grid 2 Accent 3" w:semiHidden="0" w:uiPriority="68" w:unhideWhenUsed="0"/>
+    <w:lsdException w:name="Medium Grid 3 Accent 3" w:semiHidden="0" w:uiPriority="69" w:unhideWhenUsed="0"/>
+    <w:lsdException w:name="Dark List Accent 3" w:semiHidden="0" w:uiPriority="70" w:unhideWhenUsed="0"/>
+    <w:lsdException w:name="Colorful Shading Accent 3" w:semiHidden="0" w:uiPriority="71" w:unhideWhenUsed="0"/>
+    <w:lsdException w:name="Colorful List Accent 3" w:semiHidden="0" w:uiPriority="72" w:unhideWhenUsed="0"/>
+    <w:lsdException w:name="Colorful Grid Accent 3" w:semiHidden="0" w:uiPriority="73" w:unhideWhenUsed="0"/>
+    <w:lsdException w:name="Light Shading Accent 4" w:semiHidden="0" w:uiPriority="60" w:unhideWhenUsed="0"/>
+    <w:lsdException w:name="Light List Accent 4" w:semiHidden="0" w:uiPriority="61" w:unhideWhenUsed="0"/>
+    <w:lsdException w:name="Light Grid Accent 4" w:semiHidden="0" w:uiPriority="62" w:unhideWhenUsed="0"/>
+    <w:lsdException w:name="Medium Shading 1 Accent 4" w:semiHidden="0" w:uiPriority="63" w:unhideWhenUsed="0"/>
+    <w:lsdException w:name="Medium Shading 2 Accent 4" w:semiHidden="0" w:uiPriority="64" w:unhideWhenUsed="0"/>
+    <w:lsdException w:name="Medium List 1 Accent 4" w:semiHidden="0" w:uiPriority="65" w:unhideWhenUsed="0"/>
+    <w:lsdException w:name="Medium List 2 Accent 4" w:semiHidden="0" w:uiPriority="66" w:unhideWhenUsed="0"/>
+    <w:lsdException w:name="Medium Grid 1 Accent 4" w:semiHidden="0" w:uiPriority="67" w:unhideWhenUsed="0"/>
+    <w:lsdException w:name="Medium Grid 2 Accent 4" w:semiHidden="0" w:uiPriority="68" w:unhideWhenUsed="0"/>
+    <w:lsdException w:name="Medium Grid 3 Accent 4" w:semiHidden="0" w:uiPriority="69" w:unhideWhenUsed="0"/>
+    <w:lsdException w:name="Dark List Accent 4" w:semiHidden="0" w:uiPriority="70" w:unhideWhenUsed="0"/>
+    <w:lsdException w:name="Colorful Shading Accent 4" w:semiHidden="0" w:uiPriority="71" w:unhideWhenUsed="0"/>
+    <w:lsdException w:name="Colorful List Accent 4" w:semiHidden="0" w:uiPriority="72" w:unhideWhenUsed="0"/>
+    <w:lsdException w:name="Colorful Grid Accent 4" w:semiHidden="0" w:uiPriority="73" w:unhideWhenUsed="0"/>
+    <w:lsdException w:name="Light Shading Accent 5" w:semiHidden="0" w:uiPriority="60" w:unhideWhenUsed="0"/>
+    <w:lsdException w:name="Light List Accent 5" w:semiHidden="0" w:uiPriority="61" w:unhideWhenUsed="0"/>
+    <w:lsdException w:name="Light Grid Accent 5" w:semiHidden="0" w:uiPriority="62" w:unhideWhenUsed="0"/>
+    <w:lsdException w:name="Medium Shading 1 Accent 5" w:semiHidden="0" w:uiPriority="63" w:unhideWhenUsed="0"/>
+    <w:lsdException w:name="Medium Shading 2 Accent 5" w:semiHidden="0" w:uiPriority="64" w:unhideWhenUsed="0"/>
+    <w:lsdException w:name="Medium List 1 Accent 5" w:semiHidden="0" w:uiPriority="65" w:unhideWhenUsed="0"/>
+    <w:lsdException w:name="Medium List 2 Accent 5" w:semiHidden="0" w:uiPriority="66" w:unhideWhenUsed="0"/>
+    <w:lsdException w:name="Medium Grid 1 Accent 5" w:semiHidden="0" w:uiPriority="67" w:unhideWhenUsed="0"/>
+    <w:lsdException w:name="Medium Grid 2 Accent 5" w:semiHidden="0" w:uiPriority="68" w:unhideWhenUsed="0"/>
+    <w:lsdException w:name="Medium Grid 3 Accent 5" w:semiHidden="0" w:uiPriority="69" w:unhideWhenUsed="0"/>
+    <w:lsdException w:name="Dark List Accent 5" w:semiHidden="0" w:uiPriority="70" w:unhideWhenUsed="0"/>
+    <w:lsdException w:name="Colorful Shading Accent 5" w:semiHidden="0" w:uiPriority="71" w:unhideWhenUsed="0"/>
+    <w:lsdException w:name="Colorful List Accent 5" w:semiHidden="0" w:uiPriority="72" w:unhideWhenUsed="0"/>
+    <w:lsdException w:name="Colorful Grid Accent 5" w:semiHidden="0" w:uiPriority="73" w:unhideWhenUsed="0"/>
+    <w:lsdException w:name="Light Shading Accent 6" w:semiHidden="0" w:uiPriority="60" w:unhideWhenUsed="0"/>
+    <w:lsdException w:name="Light List Accent 6" w:semiHidden="0" w:uiPriority="61" w:unhideWhenUsed="0"/>
+    <w:lsdException w:name="Light Grid Accent 6" w:semiHidden="0" w:uiPriority="62" w:unhideWhenUsed="0"/>
+    <w:lsdException w:name="Medium Shading 1 Accent 6" w:semiHidden="0" w:uiPriority="63" w:unhideWhenUsed="0"/>
+    <w:lsdException w:name="Medium Shading 2 Accent 6" w:semiHidden="0" w:uiPriority="64" w:unhideWhenUsed="0"/>
+    <w:lsdException w:name="Medium List 1 Accent 6" w:semiHidden="0" w:uiPriority="65" w:unhideWhenUsed="0"/>
+    <w:lsdException w:name="Medium List 2 Accent 6" w:semiHidden="0" w:uiPriority="66" w:unhideWhenUsed="0"/>
+    <w:lsdException w:name="Medium Grid 1 Accent 6" w:semiHidden="0" w:uiPriority="67" w:unhideWhenUsed="0"/>
+    <w:lsdException w:name="Medium Grid 2 Accent 6" w:semiHidden="0" w:uiPriority="68" w:unhideWhenUsed="0"/>
+    <w:lsdException w:name="Medium Grid 3 Accent 6" w:semiHidden="0" w:uiPriority="69" w:unhideWhenUsed="0"/>
+    <w:lsdException w:name="Dark List Accent 6" w:semiHidden="0" w:uiPriority="70" w:unhideWhenUsed="0"/>
+    <w:lsdException w:name="Colorful Shading Accent 6" w:semiHidden="0" w:uiPriority="71" w:unhideWhenUsed="0"/>
+    <w:lsdException w:name="Colorful List Accent 6" w:semiHidden="0" w:uiPriority="72" w:unhideWhenUsed="0"/>
+    <w:lsdException w:name="Colorful Grid Accent 6" w:semiHidden="0" w:uiPriority="73" w:unhideWhenUsed="0"/>
+    <w:lsdException w:name="Subtle Emphasis" w:semiHidden="0" w:uiPriority="19" w:unhideWhenUsed="0" w:qFormat="1"/>
+    <w:lsdException w:name="Intense Emphasis" w:semiHidden="0" w:uiPriority="21" w:unhideWhenUsed="0" w:qFormat="1"/>
+    <w:lsdException w:name="Subtle Reference" w:semiHidden="0" w:uiPriority="31" w:unhideWhenUsed="0" w:qFormat="1"/>
+    <w:lsdException w:name="Intense Reference" w:semiHidden="0" w:uiPriority="32" w:unhideWhenUsed="0" w:qFormat="1"/>
+    <w:lsdException w:name="Book Title" w:semiHidden="0" w:uiPriority="33" w:unhideWhenUsed="0" w:qFormat="1"/>
+    <w:lsdException w:name="Bibliography" w:uiPriority="37"/>
+    <w:lsdException w:name="TOC Heading" w:uiPriority="39" w:qFormat="1"/>
   </w:latentStyles>
   <w:style w:type="paragraph" w:default="1" w:styleId="Normal">
     <w:name w:val="Normal"/>
@@ -12293,7 +12348,6 @@
       <w:spacing w:after="0" w:line="240" w:lineRule="auto"/>
     </w:pPr>
     <w:tblPr>
-      <w:tblInd w:w="0" w:type="dxa"/>
       <w:tblBorders>
         <w:top w:val="single" w:sz="4" w:space="0" w:color="auto"/>
         <w:left w:val="single" w:sz="4" w:space="0" w:color="auto"/>
@@ -12302,12 +12356,472 @@
         <w:insideH w:val="single" w:sz="4" w:space="0" w:color="auto"/>
         <w:insideV w:val="single" w:sz="4" w:space="0" w:color="auto"/>
       </w:tblBorders>
+    </w:tblPr>
+  </w:style>
+  <w:style w:type="paragraph" w:styleId="Header">
+    <w:name w:val="header"/>
+    <w:basedOn w:val="Normal"/>
+    <w:link w:val="HeaderChar"/>
+    <w:uiPriority w:val="99"/>
+    <w:unhideWhenUsed/>
+    <w:rsid w:val="006E5E19"/>
+    <w:pPr>
+      <w:tabs>
+        <w:tab w:val="center" w:pos="4680"/>
+        <w:tab w:val="right" w:pos="9360"/>
+      </w:tabs>
+      <w:spacing w:after="0" w:line="240" w:lineRule="auto"/>
+    </w:pPr>
+  </w:style>
+  <w:style w:type="character" w:customStyle="1" w:styleId="HeaderChar">
+    <w:name w:val="Header Char"/>
+    <w:basedOn w:val="DefaultParagraphFont"/>
+    <w:link w:val="Header"/>
+    <w:uiPriority w:val="99"/>
+    <w:rsid w:val="006E5E19"/>
+  </w:style>
+  <w:style w:type="paragraph" w:styleId="Footer">
+    <w:name w:val="footer"/>
+    <w:basedOn w:val="Normal"/>
+    <w:link w:val="FooterChar"/>
+    <w:uiPriority w:val="99"/>
+    <w:unhideWhenUsed/>
+    <w:rsid w:val="006E5E19"/>
+    <w:pPr>
+      <w:tabs>
+        <w:tab w:val="center" w:pos="4680"/>
+        <w:tab w:val="right" w:pos="9360"/>
+      </w:tabs>
+      <w:spacing w:after="0" w:line="240" w:lineRule="auto"/>
+    </w:pPr>
+  </w:style>
+  <w:style w:type="character" w:customStyle="1" w:styleId="FooterChar">
+    <w:name w:val="Footer Char"/>
+    <w:basedOn w:val="DefaultParagraphFont"/>
+    <w:link w:val="Footer"/>
+    <w:uiPriority w:val="99"/>
+    <w:rsid w:val="006E5E19"/>
+  </w:style>
+</w:styles>
+</file>
+
+<file path=word/stylesWithEffects.xml><?xml version="1.0" encoding="utf-8"?>
+<w:styles xmlns:wpc="http://schemas.microsoft.com/office/word/2010/wordprocessingCanvas" xmlns:mc="http://schemas.openxmlformats.org/markup-compatibility/2006" xmlns:o="urn:schemas-microsoft-com:office:office" xmlns:r="http://schemas.openxmlformats.org/officeDocument/2006/relationships" xmlns:m="http://schemas.openxmlformats.org/officeDocument/2006/math" xmlns:v="urn:schemas-microsoft-com:vml" xmlns:wp14="http://schemas.microsoft.com/office/word/2010/wordprocessingDrawing" xmlns:wp="http://schemas.openxmlformats.org/drawingml/2006/wordprocessingDrawing" xmlns:w10="urn:schemas-microsoft-com:office:word" xmlns:w="http://schemas.openxmlformats.org/wordprocessingml/2006/main" xmlns:w14="http://schemas.microsoft.com/office/word/2010/wordml" xmlns:wpg="http://schemas.microsoft.com/office/word/2010/wordprocessingGroup" xmlns:wpi="http://schemas.microsoft.com/office/word/2010/wordprocessingInk" xmlns:wne="http://schemas.microsoft.com/office/word/2006/wordml" xmlns:wps="http://schemas.microsoft.com/office/word/2010/wordprocessingShape" mc:Ignorable="w14 wp14">
+  <w:docDefaults>
+    <w:rPrDefault>
+      <w:rPr>
+        <w:rFonts w:asciiTheme="minorHAnsi" w:eastAsiaTheme="minorHAnsi" w:hAnsiTheme="minorHAnsi" w:cstheme="minorBidi"/>
+        <w:sz w:val="22"/>
+        <w:szCs w:val="22"/>
+        <w:lang w:val="en-US" w:eastAsia="en-US" w:bidi="ar-SA"/>
+      </w:rPr>
+    </w:rPrDefault>
+    <w:pPrDefault>
+      <w:pPr>
+        <w:spacing w:after="200" w:line="276" w:lineRule="auto"/>
+      </w:pPr>
+    </w:pPrDefault>
+  </w:docDefaults>
+  <w:latentStyles w:defLockedState="0" w:defUIPriority="99" w:defSemiHidden="1" w:defUnhideWhenUsed="1" w:defQFormat="0" w:count="267">
+    <w:lsdException w:name="Normal" w:semiHidden="0" w:uiPriority="0" w:unhideWhenUsed="0" w:qFormat="1"/>
+    <w:lsdException w:name="heading 1" w:semiHidden="0" w:uiPriority="9" w:unhideWhenUsed="0" w:qFormat="1"/>
+    <w:lsdException w:name="heading 2" w:uiPriority="9" w:qFormat="1"/>
+    <w:lsdException w:name="heading 3" w:uiPriority="9" w:qFormat="1"/>
+    <w:lsdException w:name="heading 4" w:uiPriority="9" w:qFormat="1"/>
+    <w:lsdException w:name="heading 5" w:uiPriority="9" w:qFormat="1"/>
+    <w:lsdException w:name="heading 6" w:uiPriority="9" w:qFormat="1"/>
+    <w:lsdException w:name="heading 7" w:uiPriority="9" w:qFormat="1"/>
+    <w:lsdException w:name="heading 8" w:uiPriority="9" w:qFormat="1"/>
+    <w:lsdException w:name="heading 9" w:uiPriority="9" w:qFormat="1"/>
+    <w:lsdException w:name="toc 1" w:uiPriority="39"/>
+    <w:lsdException w:name="toc 2" w:uiPriority="39"/>
+    <w:lsdException w:name="toc 3" w:uiPriority="39"/>
+    <w:lsdException w:name="toc 4" w:uiPriority="39"/>
+    <w:lsdException w:name="toc 5" w:uiPriority="39"/>
+    <w:lsdException w:name="toc 6" w:uiPriority="39"/>
+    <w:lsdException w:name="toc 7" w:uiPriority="39"/>
+    <w:lsdException w:name="toc 8" w:uiPriority="39"/>
+    <w:lsdException w:name="toc 9" w:uiPriority="39"/>
+    <w:lsdException w:name="caption" w:uiPriority="35" w:qFormat="1"/>
+    <w:lsdException w:name="Title" w:semiHidden="0" w:uiPriority="10" w:unhideWhenUsed="0" w:qFormat="1"/>
+    <w:lsdException w:name="Default Paragraph Font" w:uiPriority="1"/>
+    <w:lsdException w:name="Subtitle" w:semiHidden="0" w:uiPriority="11" w:unhideWhenUsed="0" w:qFormat="1"/>
+    <w:lsdException w:name="Strong" w:semiHidden="0" w:uiPriority="22" w:unhideWhenUsed="0" w:qFormat="1"/>
+    <w:lsdException w:name="Emphasis" w:semiHidden="0" w:uiPriority="20" w:unhideWhenUsed="0" w:qFormat="1"/>
+    <w:lsdException w:name="Table Grid" w:semiHidden="0" w:uiPriority="59" w:unhideWhenUsed="0"/>
+    <w:lsdException w:name="Placeholder Text" w:unhideWhenUsed="0"/>
+    <w:lsdException w:name="No Spacing" w:semiHidden="0" w:uiPriority="1" w:unhideWhenUsed="0" w:qFormat="1"/>
+    <w:lsdException w:name="Light Shading" w:semiHidden="0" w:uiPriority="60" w:unhideWhenUsed="0"/>
+    <w:lsdException w:name="Light List" w:semiHidden="0" w:uiPriority="61" w:unhideWhenUsed="0"/>
+    <w:lsdException w:name="Light Grid" w:semiHidden="0" w:uiPriority="62" w:unhideWhenUsed="0"/>
+    <w:lsdException w:name="Medium Shading 1" w:semiHidden="0" w:uiPriority="63" w:unhideWhenUsed="0"/>
+    <w:lsdException w:name="Medium Shading 2" w:semiHidden="0" w:uiPriority="64" w:unhideWhenUsed="0"/>
+    <w:lsdException w:name="Medium List 1" w:semiHidden="0" w:uiPriority="65" w:unhideWhenUsed="0"/>
+    <w:lsdException w:name="Medium List 2" w:semiHidden="0" w:uiPriority="66" w:unhideWhenUsed="0"/>
+    <w:lsdException w:name="Medium Grid 1" w:semiHidden="0" w:uiPriority="67" w:unhideWhenUsed="0"/>
+    <w:lsdException w:name="Medium Grid 2" w:semiHidden="0" w:uiPriority="68" w:unhideWhenUsed="0"/>
+    <w:lsdException w:name="Medium Grid 3" w:semiHidden="0" w:uiPriority="69" w:unhideWhenUsed="0"/>
+    <w:lsdException w:name="Dark List" w:semiHidden="0" w:uiPriority="70" w:unhideWhenUsed="0"/>
+    <w:lsdException w:name="Colorful Shading" w:semiHidden="0" w:uiPriority="71" w:unhideWhenUsed="0"/>
+    <w:lsdException w:name="Colorful List" w:semiHidden="0" w:uiPriority="72" w:unhideWhenUsed="0"/>
+    <w:lsdException w:name="Colorful Grid" w:semiHidden="0" w:uiPriority="73" w:unhideWhenUsed="0"/>
+    <w:lsdException w:name="Light Shading Accent 1" w:semiHidden="0" w:uiPriority="60" w:unhideWhenUsed="0"/>
+    <w:lsdException w:name="Light List Accent 1" w:semiHidden="0" w:uiPriority="61" w:unhideWhenUsed="0"/>
+    <w:lsdException w:name="Light Grid Accent 1" w:semiHidden="0" w:uiPriority="62" w:unhideWhenUsed="0"/>
+    <w:lsdException w:name="Medium Shading 1 Accent 1" w:semiHidden="0" w:uiPriority="63" w:unhideWhenUsed="0"/>
+    <w:lsdException w:name="Medium Shading 2 Accent 1" w:semiHidden="0" w:uiPriority="64" w:unhideWhenUsed="0"/>
+    <w:lsdException w:name="Medium List 1 Accent 1" w:semiHidden="0" w:uiPriority="65" w:unhideWhenUsed="0"/>
+    <w:lsdException w:name="Revision" w:unhideWhenUsed="0"/>
+    <w:lsdException w:name="List Paragraph" w:semiHidden="0" w:uiPriority="34" w:unhideWhenUsed="0" w:qFormat="1"/>
+    <w:lsdException w:name="Quote" w:semiHidden="0" w:uiPriority="29" w:unhideWhenUsed="0" w:qFormat="1"/>
+    <w:lsdException w:name="Intense Quote" w:semiHidden="0" w:uiPriority="30" w:unhideWhenUsed="0" w:qFormat="1"/>
+    <w:lsdException w:name="Medium List 2 Accent 1" w:semiHidden="0" w:uiPriority="66" w:unhideWhenUsed="0"/>
+    <w:lsdException w:name="Medium Grid 1 Accent 1" w:semiHidden="0" w:uiPriority="67" w:unhideWhenUsed="0"/>
+    <w:lsdException w:name="Medium Grid 2 Accent 1" w:semiHidden="0" w:uiPriority="68" w:unhideWhenUsed="0"/>
+    <w:lsdException w:name="Medium Grid 3 Accent 1" w:semiHidden="0" w:uiPriority="69" w:unhideWhenUsed="0"/>
+    <w:lsdException w:name="Dark List Accent 1" w:semiHidden="0" w:uiPriority="70" w:unhideWhenUsed="0"/>
+    <w:lsdException w:name="Colorful Shading Accent 1" w:semiHidden="0" w:uiPriority="71" w:unhideWhenUsed="0"/>
+    <w:lsdException w:name="Colorful List Accent 1" w:semiHidden="0" w:uiPriority="72" w:unhideWhenUsed="0"/>
+    <w:lsdException w:name="Colorful Grid Accent 1" w:semiHidden="0" w:uiPriority="73" w:unhideWhenUsed="0"/>
+    <w:lsdException w:name="Light Shading Accent 2" w:semiHidden="0" w:uiPriority="60" w:unhideWhenUsed="0"/>
+    <w:lsdException w:name="Light List Accent 2" w:semiHidden="0" w:uiPriority="61" w:unhideWhenUsed="0"/>
+    <w:lsdException w:name="Light Grid Accent 2" w:semiHidden="0" w:uiPriority="62" w:unhideWhenUsed="0"/>
+    <w:lsdException w:name="Medium Shading 1 Accent 2" w:semiHidden="0" w:uiPriority="63" w:unhideWhenUsed="0"/>
+    <w:lsdException w:name="Medium Shading 2 Accent 2" w:semiHidden="0" w:uiPriority="64" w:unhideWhenUsed="0"/>
+    <w:lsdException w:name="Medium List 1 Accent 2" w:semiHidden="0" w:uiPriority="65" w:unhideWhenUsed="0"/>
+    <w:lsdException w:name="Medium List 2 Accent 2" w:semiHidden="0" w:uiPriority="66" w:unhideWhenUsed="0"/>
+    <w:lsdException w:name="Medium Grid 1 Accent 2" w:semiHidden="0" w:uiPriority="67" w:unhideWhenUsed="0"/>
+    <w:lsdException w:name="Medium Grid 2 Accent 2" w:semiHidden="0" w:uiPriority="68" w:unhideWhenUsed="0"/>
+    <w:lsdException w:name="Medium Grid 3 Accent 2" w:semiHidden="0" w:uiPriority="69" w:unhideWhenUsed="0"/>
+    <w:lsdException w:name="Dark List Accent 2" w:semiHidden="0" w:uiPriority="70" w:unhideWhenUsed="0"/>
+    <w:lsdException w:name="Colorful Shading Accent 2" w:semiHidden="0" w:uiPriority="71" w:unhideWhenUsed="0"/>
+    <w:lsdException w:name="Colorful List Accent 2" w:semiHidden="0" w:uiPriority="72" w:unhideWhenUsed="0"/>
+    <w:lsdException w:name="Colorful Grid Accent 2" w:semiHidden="0" w:uiPriority="73" w:unhideWhenUsed="0"/>
+    <w:lsdException w:name="Light Shading Accent 3" w:semiHidden="0" w:uiPriority="60" w:unhideWhenUsed="0"/>
+    <w:lsdException w:name="Light List Accent 3" w:semiHidden="0" w:uiPriority="61" w:unhideWhenUsed="0"/>
+    <w:lsdException w:name="Light Grid Accent 3" w:semiHidden="0" w:uiPriority="62" w:unhideWhenUsed="0"/>
+    <w:lsdException w:name="Medium Shading 1 Accent 3" w:semiHidden="0" w:uiPriority="63" w:unhideWhenUsed="0"/>
+    <w:lsdException w:name="Medium Shading 2 Accent 3" w:semiHidden="0" w:uiPriority="64" w:unhideWhenUsed="0"/>
+    <w:lsdException w:name="Medium List 1 Accent 3" w:semiHidden="0" w:uiPriority="65" w:unhideWhenUsed="0"/>
+    <w:lsdException w:name="Medium List 2 Accent 3" w:semiHidden="0" w:uiPriority="66" w:unhideWhenUsed="0"/>
+    <w:lsdException w:name="Medium Grid 1 Accent 3" w:semiHidden="0" w:uiPriority="67" w:unhideWhenUsed="0"/>
+    <w:lsdException w:name="Medium Grid 2 Accent 3" w:semiHidden="0" w:uiPriority="68" w:unhideWhenUsed="0"/>
+    <w:lsdException w:name="Medium Grid 3 Accent 3" w:semiHidden="0" w:uiPriority="69" w:unhideWhenUsed="0"/>
+    <w:lsdException w:name="Dark List Accent 3" w:semiHidden="0" w:uiPriority="70" w:unhideWhenUsed="0"/>
+    <w:lsdException w:name="Colorful Shading Accent 3" w:semiHidden="0" w:uiPriority="71" w:unhideWhenUsed="0"/>
+    <w:lsdException w:name="Colorful List Accent 3" w:semiHidden="0" w:uiPriority="72" w:unhideWhenUsed="0"/>
+    <w:lsdException w:name="Colorful Grid Accent 3" w:semiHidden="0" w:uiPriority="73" w:unhideWhenUsed="0"/>
+    <w:lsdException w:name="Light Shading Accent 4" w:semiHidden="0" w:uiPriority="60" w:unhideWhenUsed="0"/>
+    <w:lsdException w:name="Light List Accent 4" w:semiHidden="0" w:uiPriority="61" w:unhideWhenUsed="0"/>
+    <w:lsdException w:name="Light Grid Accent 4" w:semiHidden="0" w:uiPriority="62" w:unhideWhenUsed="0"/>
+    <w:lsdException w:name="Medium Shading 1 Accent 4" w:semiHidden="0" w:uiPriority="63" w:unhideWhenUsed="0"/>
+    <w:lsdException w:name="Medium Shading 2 Accent 4" w:semiHidden="0" w:uiPriority="64" w:unhideWhenUsed="0"/>
+    <w:lsdException w:name="Medium List 1 Accent 4" w:semiHidden="0" w:uiPriority="65" w:unhideWhenUsed="0"/>
+    <w:lsdException w:name="Medium List 2 Accent 4" w:semiHidden="0" w:uiPriority="66" w:unhideWhenUsed="0"/>
+    <w:lsdException w:name="Medium Grid 1 Accent 4" w:semiHidden="0" w:uiPriority="67" w:unhideWhenUsed="0"/>
+    <w:lsdException w:name="Medium Grid 2 Accent 4" w:semiHidden="0" w:uiPriority="68" w:unhideWhenUsed="0"/>
+    <w:lsdException w:name="Medium Grid 3 Accent 4" w:semiHidden="0" w:uiPriority="69" w:unhideWhenUsed="0"/>
+    <w:lsdException w:name="Dark List Accent 4" w:semiHidden="0" w:uiPriority="70" w:unhideWhenUsed="0"/>
+    <w:lsdException w:name="Colorful Shading Accent 4" w:semiHidden="0" w:uiPriority="71" w:unhideWhenUsed="0"/>
+    <w:lsdException w:name="Colorful List Accent 4" w:semiHidden="0" w:uiPriority="72" w:unhideWhenUsed="0"/>
+    <w:lsdException w:name="Colorful Grid Accent 4" w:semiHidden="0" w:uiPriority="73" w:unhideWhenUsed="0"/>
+    <w:lsdException w:name="Light Shading Accent 5" w:semiHidden="0" w:uiPriority="60" w:unhideWhenUsed="0"/>
+    <w:lsdException w:name="Light List Accent 5" w:semiHidden="0" w:uiPriority="61" w:unhideWhenUsed="0"/>
+    <w:lsdException w:name="Light Grid Accent 5" w:semiHidden="0" w:uiPriority="62" w:unhideWhenUsed="0"/>
+    <w:lsdException w:name="Medium Shading 1 Accent 5" w:semiHidden="0" w:uiPriority="63" w:unhideWhenUsed="0"/>
+    <w:lsdException w:name="Medium Shading 2 Accent 5" w:semiHidden="0" w:uiPriority="64" w:unhideWhenUsed="0"/>
+    <w:lsdException w:name="Medium List 1 Accent 5" w:semiHidden="0" w:uiPriority="65" w:unhideWhenUsed="0"/>
+    <w:lsdException w:name="Medium List 2 Accent 5" w:semiHidden="0" w:uiPriority="66" w:unhideWhenUsed="0"/>
+    <w:lsdException w:name="Medium Grid 1 Accent 5" w:semiHidden="0" w:uiPriority="67" w:unhideWhenUsed="0"/>
+    <w:lsdException w:name="Medium Grid 2 Accent 5" w:semiHidden="0" w:uiPriority="68" w:unhideWhenUsed="0"/>
+    <w:lsdException w:name="Medium Grid 3 Accent 5" w:semiHidden="0" w:uiPriority="69" w:unhideWhenUsed="0"/>
+    <w:lsdException w:name="Dark List Accent 5" w:semiHidden="0" w:uiPriority="70" w:unhideWhenUsed="0"/>
+    <w:lsdException w:name="Colorful Shading Accent 5" w:semiHidden="0" w:uiPriority="71" w:unhideWhenUsed="0"/>
+    <w:lsdException w:name="Colorful List Accent 5" w:semiHidden="0" w:uiPriority="72" w:unhideWhenUsed="0"/>
+    <w:lsdException w:name="Colorful Grid Accent 5" w:semiHidden="0" w:uiPriority="73" w:unhideWhenUsed="0"/>
+    <w:lsdException w:name="Light Shading Accent 6" w:semiHidden="0" w:uiPriority="60" w:unhideWhenUsed="0"/>
+    <w:lsdException w:name="Light List Accent 6" w:semiHidden="0" w:uiPriority="61" w:unhideWhenUsed="0"/>
+    <w:lsdException w:name="Light Grid Accent 6" w:semiHidden="0" w:uiPriority="62" w:unhideWhenUsed="0"/>
+    <w:lsdException w:name="Medium Shading 1 Accent 6" w:semiHidden="0" w:uiPriority="63" w:unhideWhenUsed="0"/>
+    <w:lsdException w:name="Medium Shading 2 Accent 6" w:semiHidden="0" w:uiPriority="64" w:unhideWhenUsed="0"/>
+    <w:lsdException w:name="Medium List 1 Accent 6" w:semiHidden="0" w:uiPriority="65" w:unhideWhenUsed="0"/>
+    <w:lsdException w:name="Medium List 2 Accent 6" w:semiHidden="0" w:uiPriority="66" w:unhideWhenUsed="0"/>
+    <w:lsdException w:name="Medium Grid 1 Accent 6" w:semiHidden="0" w:uiPriority="67" w:unhideWhenUsed="0"/>
+    <w:lsdException w:name="Medium Grid 2 Accent 6" w:semiHidden="0" w:uiPriority="68" w:unhideWhenUsed="0"/>
+    <w:lsdException w:name="Medium Grid 3 Accent 6" w:semiHidden="0" w:uiPriority="69" w:unhideWhenUsed="0"/>
+    <w:lsdException w:name="Dark List Accent 6" w:semiHidden="0" w:uiPriority="70" w:unhideWhenUsed="0"/>
+    <w:lsdException w:name="Colorful Shading Accent 6" w:semiHidden="0" w:uiPriority="71" w:unhideWhenUsed="0"/>
+    <w:lsdException w:name="Colorful List Accent 6" w:semiHidden="0" w:uiPriority="72" w:unhideWhenUsed="0"/>
+    <w:lsdException w:name="Colorful Grid Accent 6" w:semiHidden="0" w:uiPriority="73" w:unhideWhenUsed="0"/>
+    <w:lsdException w:name="Subtle Emphasis" w:semiHidden="0" w:uiPriority="19" w:unhideWhenUsed="0" w:qFormat="1"/>
+    <w:lsdException w:name="Intense Emphasis" w:semiHidden="0" w:uiPriority="21" w:unhideWhenUsed="0" w:qFormat="1"/>
+    <w:lsdException w:name="Subtle Reference" w:semiHidden="0" w:uiPriority="31" w:unhideWhenUsed="0" w:qFormat="1"/>
+    <w:lsdException w:name="Intense Reference" w:semiHidden="0" w:uiPriority="32" w:unhideWhenUsed="0" w:qFormat="1"/>
+    <w:lsdException w:name="Book Title" w:semiHidden="0" w:uiPriority="33" w:unhideWhenUsed="0" w:qFormat="1"/>
+    <w:lsdException w:name="Bibliography" w:uiPriority="37"/>
+    <w:lsdException w:name="TOC Heading" w:uiPriority="39" w:qFormat="1"/>
+  </w:latentStyles>
+  <w:style w:type="paragraph" w:default="1" w:styleId="Normal">
+    <w:name w:val="Normal"/>
+    <w:qFormat/>
+  </w:style>
+  <w:style w:type="paragraph" w:styleId="Heading1">
+    <w:name w:val="heading 1"/>
+    <w:basedOn w:val="Normal"/>
+    <w:next w:val="Normal"/>
+    <w:link w:val="Heading1Char"/>
+    <w:uiPriority w:val="9"/>
+    <w:qFormat/>
+    <w:rsid w:val="0034757F"/>
+    <w:pPr>
+      <w:keepNext/>
+      <w:keepLines/>
+      <w:spacing w:before="480" w:after="0"/>
+      <w:outlineLvl w:val="0"/>
+    </w:pPr>
+    <w:rPr>
+      <w:rFonts w:asciiTheme="majorHAnsi" w:eastAsiaTheme="majorEastAsia" w:hAnsiTheme="majorHAnsi" w:cstheme="majorBidi"/>
+      <w:b/>
+      <w:bCs/>
+      <w:color w:val="365F91" w:themeColor="accent1" w:themeShade="BF"/>
+      <w:sz w:val="28"/>
+      <w:szCs w:val="28"/>
+    </w:rPr>
+  </w:style>
+  <w:style w:type="paragraph" w:styleId="Heading2">
+    <w:name w:val="heading 2"/>
+    <w:basedOn w:val="Normal"/>
+    <w:next w:val="Normal"/>
+    <w:link w:val="Heading2Char"/>
+    <w:uiPriority w:val="9"/>
+    <w:unhideWhenUsed/>
+    <w:qFormat/>
+    <w:rsid w:val="0034757F"/>
+    <w:pPr>
+      <w:keepNext/>
+      <w:keepLines/>
+      <w:spacing w:before="200" w:after="0"/>
+      <w:outlineLvl w:val="1"/>
+    </w:pPr>
+    <w:rPr>
+      <w:rFonts w:asciiTheme="majorHAnsi" w:eastAsiaTheme="majorEastAsia" w:hAnsiTheme="majorHAnsi" w:cstheme="majorBidi"/>
+      <w:b/>
+      <w:bCs/>
+      <w:color w:val="4F81BD" w:themeColor="accent1"/>
+      <w:sz w:val="26"/>
+      <w:szCs w:val="26"/>
+    </w:rPr>
+  </w:style>
+  <w:style w:type="paragraph" w:styleId="Heading3">
+    <w:name w:val="heading 3"/>
+    <w:basedOn w:val="Normal"/>
+    <w:next w:val="Normal"/>
+    <w:link w:val="Heading3Char"/>
+    <w:uiPriority w:val="9"/>
+    <w:unhideWhenUsed/>
+    <w:qFormat/>
+    <w:rsid w:val="00F74398"/>
+    <w:pPr>
+      <w:keepNext/>
+      <w:keepLines/>
+      <w:spacing w:before="200" w:after="0"/>
+      <w:outlineLvl w:val="2"/>
+    </w:pPr>
+    <w:rPr>
+      <w:rFonts w:asciiTheme="majorHAnsi" w:eastAsiaTheme="majorEastAsia" w:hAnsiTheme="majorHAnsi" w:cstheme="majorBidi"/>
+      <w:b/>
+      <w:bCs/>
+      <w:color w:val="4F81BD" w:themeColor="accent1"/>
+    </w:rPr>
+  </w:style>
+  <w:style w:type="character" w:default="1" w:styleId="DefaultParagraphFont">
+    <w:name w:val="Default Paragraph Font"/>
+    <w:uiPriority w:val="1"/>
+    <w:semiHidden/>
+    <w:unhideWhenUsed/>
+  </w:style>
+  <w:style w:type="table" w:default="1" w:styleId="TableNormal">
+    <w:name w:val="Normal Table"/>
+    <w:uiPriority w:val="99"/>
+    <w:semiHidden/>
+    <w:unhideWhenUsed/>
+    <w:tblPr>
+      <w:tblInd w:w="0" w:type="dxa"/>
       <w:tblCellMar>
         <w:top w:w="0" w:type="dxa"/>
         <w:left w:w="108" w:type="dxa"/>
         <w:bottom w:w="0" w:type="dxa"/>
         <w:right w:w="108" w:type="dxa"/>
       </w:tblCellMar>
+    </w:tblPr>
+  </w:style>
+  <w:style w:type="numbering" w:default="1" w:styleId="NoList">
+    <w:name w:val="No List"/>
+    <w:uiPriority w:val="99"/>
+    <w:semiHidden/>
+    <w:unhideWhenUsed/>
+  </w:style>
+  <w:style w:type="paragraph" w:styleId="ListParagraph">
+    <w:name w:val="List Paragraph"/>
+    <w:basedOn w:val="Normal"/>
+    <w:uiPriority w:val="34"/>
+    <w:qFormat/>
+    <w:rsid w:val="006B6F3A"/>
+    <w:pPr>
+      <w:ind w:left="720"/>
+      <w:contextualSpacing/>
+    </w:pPr>
+  </w:style>
+  <w:style w:type="character" w:styleId="Hyperlink">
+    <w:name w:val="Hyperlink"/>
+    <w:basedOn w:val="DefaultParagraphFont"/>
+    <w:uiPriority w:val="99"/>
+    <w:unhideWhenUsed/>
+    <w:rsid w:val="001C1855"/>
+    <w:rPr>
+      <w:color w:val="0000FF" w:themeColor="hyperlink"/>
+      <w:u w:val="single"/>
+    </w:rPr>
+  </w:style>
+  <w:style w:type="character" w:customStyle="1" w:styleId="Heading1Char">
+    <w:name w:val="Heading 1 Char"/>
+    <w:basedOn w:val="DefaultParagraphFont"/>
+    <w:link w:val="Heading1"/>
+    <w:uiPriority w:val="9"/>
+    <w:rsid w:val="0034757F"/>
+    <w:rPr>
+      <w:rFonts w:asciiTheme="majorHAnsi" w:eastAsiaTheme="majorEastAsia" w:hAnsiTheme="majorHAnsi" w:cstheme="majorBidi"/>
+      <w:b/>
+      <w:bCs/>
+      <w:color w:val="365F91" w:themeColor="accent1" w:themeShade="BF"/>
+      <w:sz w:val="28"/>
+      <w:szCs w:val="28"/>
+    </w:rPr>
+  </w:style>
+  <w:style w:type="character" w:customStyle="1" w:styleId="Heading2Char">
+    <w:name w:val="Heading 2 Char"/>
+    <w:basedOn w:val="DefaultParagraphFont"/>
+    <w:link w:val="Heading2"/>
+    <w:uiPriority w:val="9"/>
+    <w:rsid w:val="0034757F"/>
+    <w:rPr>
+      <w:rFonts w:asciiTheme="majorHAnsi" w:eastAsiaTheme="majorEastAsia" w:hAnsiTheme="majorHAnsi" w:cstheme="majorBidi"/>
+      <w:b/>
+      <w:bCs/>
+      <w:color w:val="4F81BD" w:themeColor="accent1"/>
+      <w:sz w:val="26"/>
+      <w:szCs w:val="26"/>
+    </w:rPr>
+  </w:style>
+  <w:style w:type="paragraph" w:styleId="Title">
+    <w:name w:val="Title"/>
+    <w:basedOn w:val="Normal"/>
+    <w:next w:val="Normal"/>
+    <w:link w:val="TitleChar"/>
+    <w:uiPriority w:val="10"/>
+    <w:qFormat/>
+    <w:rsid w:val="0034757F"/>
+    <w:pPr>
+      <w:pBdr>
+        <w:bottom w:val="single" w:sz="8" w:space="4" w:color="4F81BD" w:themeColor="accent1"/>
+      </w:pBdr>
+      <w:spacing w:after="300" w:line="240" w:lineRule="auto"/>
+      <w:contextualSpacing/>
+    </w:pPr>
+    <w:rPr>
+      <w:rFonts w:asciiTheme="majorHAnsi" w:eastAsiaTheme="majorEastAsia" w:hAnsiTheme="majorHAnsi" w:cstheme="majorBidi"/>
+      <w:color w:val="17365D" w:themeColor="text2" w:themeShade="BF"/>
+      <w:spacing w:val="5"/>
+      <w:kern w:val="28"/>
+      <w:sz w:val="52"/>
+      <w:szCs w:val="52"/>
+    </w:rPr>
+  </w:style>
+  <w:style w:type="character" w:customStyle="1" w:styleId="TitleChar">
+    <w:name w:val="Title Char"/>
+    <w:basedOn w:val="DefaultParagraphFont"/>
+    <w:link w:val="Title"/>
+    <w:uiPriority w:val="10"/>
+    <w:rsid w:val="0034757F"/>
+    <w:rPr>
+      <w:rFonts w:asciiTheme="majorHAnsi" w:eastAsiaTheme="majorEastAsia" w:hAnsiTheme="majorHAnsi" w:cstheme="majorBidi"/>
+      <w:color w:val="17365D" w:themeColor="text2" w:themeShade="BF"/>
+      <w:spacing w:val="5"/>
+      <w:kern w:val="28"/>
+      <w:sz w:val="52"/>
+      <w:szCs w:val="52"/>
+    </w:rPr>
+  </w:style>
+  <w:style w:type="character" w:customStyle="1" w:styleId="Heading3Char">
+    <w:name w:val="Heading 3 Char"/>
+    <w:basedOn w:val="DefaultParagraphFont"/>
+    <w:link w:val="Heading3"/>
+    <w:uiPriority w:val="9"/>
+    <w:rsid w:val="00F74398"/>
+    <w:rPr>
+      <w:rFonts w:asciiTheme="majorHAnsi" w:eastAsiaTheme="majorEastAsia" w:hAnsiTheme="majorHAnsi" w:cstheme="majorBidi"/>
+      <w:b/>
+      <w:bCs/>
+      <w:color w:val="4F81BD" w:themeColor="accent1"/>
+    </w:rPr>
+  </w:style>
+  <w:style w:type="character" w:styleId="PlaceholderText">
+    <w:name w:val="Placeholder Text"/>
+    <w:basedOn w:val="DefaultParagraphFont"/>
+    <w:uiPriority w:val="99"/>
+    <w:semiHidden/>
+    <w:rsid w:val="003E11D6"/>
+    <w:rPr>
+      <w:color w:val="808080"/>
+    </w:rPr>
+  </w:style>
+  <w:style w:type="paragraph" w:styleId="BalloonText">
+    <w:name w:val="Balloon Text"/>
+    <w:basedOn w:val="Normal"/>
+    <w:link w:val="BalloonTextChar"/>
+    <w:uiPriority w:val="99"/>
+    <w:semiHidden/>
+    <w:unhideWhenUsed/>
+    <w:rsid w:val="003E11D6"/>
+    <w:pPr>
+      <w:spacing w:after="0" w:line="240" w:lineRule="auto"/>
+    </w:pPr>
+    <w:rPr>
+      <w:rFonts w:ascii="Tahoma" w:hAnsi="Tahoma" w:cs="Tahoma"/>
+      <w:sz w:val="16"/>
+      <w:szCs w:val="16"/>
+    </w:rPr>
+  </w:style>
+  <w:style w:type="character" w:customStyle="1" w:styleId="BalloonTextChar">
+    <w:name w:val="Balloon Text Char"/>
+    <w:basedOn w:val="DefaultParagraphFont"/>
+    <w:link w:val="BalloonText"/>
+    <w:uiPriority w:val="99"/>
+    <w:semiHidden/>
+    <w:rsid w:val="003E11D6"/>
+    <w:rPr>
+      <w:rFonts w:ascii="Tahoma" w:hAnsi="Tahoma" w:cs="Tahoma"/>
+      <w:sz w:val="16"/>
+      <w:szCs w:val="16"/>
+    </w:rPr>
+  </w:style>
+  <w:style w:type="table" w:styleId="TableGrid">
+    <w:name w:val="Table Grid"/>
+    <w:basedOn w:val="TableNormal"/>
+    <w:uiPriority w:val="59"/>
+    <w:rsid w:val="003B5521"/>
+    <w:pPr>
+      <w:spacing w:after="0" w:line="240" w:lineRule="auto"/>
+    </w:pPr>
+    <w:tblPr>
+      <w:tblBorders>
+        <w:top w:val="single" w:sz="4" w:space="0" w:color="auto"/>
+        <w:left w:val="single" w:sz="4" w:space="0" w:color="auto"/>
+        <w:bottom w:val="single" w:sz="4" w:space="0" w:color="auto"/>
+        <w:right w:val="single" w:sz="4" w:space="0" w:color="auto"/>
+        <w:insideH w:val="single" w:sz="4" w:space="0" w:color="auto"/>
+        <w:insideV w:val="single" w:sz="4" w:space="0" w:color="auto"/>
+      </w:tblBorders>
     </w:tblPr>
   </w:style>
   <w:style w:type="paragraph" w:styleId="Header">

</xml_diff>